<commit_message>
IRB close to submission ready
</commit_message>
<xml_diff>
--- a/IRB/hrp-595_hesse151.docx
+++ b/IRB/hrp-595_hesse151.docx
@@ -65,239 +65,6 @@
     </w:p>
     <w:p>
       <w:pPr>
-        <w:numPr>
-          <w:ilvl w:val="0"/>
-          <w:numId w:val="7"/>
-        </w:numPr>
-        <w:rPr>
-          <w:rFonts w:ascii="Calibri" w:eastAsia="Calibri" w:hAnsi="Calibri" w:cs="Calibri"/>
-          <w:color w:val="FF0000"/>
-          <w:sz w:val="24"/>
-          <w:szCs w:val="24"/>
-        </w:rPr>
-      </w:pPr>
-      <w:r>
-        <w:rPr>
-          <w:rFonts w:ascii="Calibri" w:eastAsia="Calibri" w:hAnsi="Calibri" w:cs="Calibri"/>
-          <w:color w:val="FF0000"/>
-          <w:sz w:val="24"/>
-          <w:szCs w:val="24"/>
-        </w:rPr>
-        <w:t>Use this template to prepare a protocol for a study that will only involve use of data or specimens, and does not include any direct interaction or intervention with human research participants.</w:t>
-      </w:r>
-    </w:p>
-    <w:p>
-      <w:pPr>
-        <w:numPr>
-          <w:ilvl w:val="0"/>
-          <w:numId w:val="7"/>
-        </w:numPr>
-        <w:rPr>
-          <w:rFonts w:ascii="Calibri" w:eastAsia="Calibri" w:hAnsi="Calibri" w:cs="Calibri"/>
-          <w:color w:val="FF0000"/>
-          <w:sz w:val="24"/>
-          <w:szCs w:val="24"/>
-        </w:rPr>
-      </w:pPr>
-      <w:r>
-        <w:rPr>
-          <w:rFonts w:ascii="Calibri" w:eastAsia="Calibri" w:hAnsi="Calibri" w:cs="Calibri"/>
-          <w:color w:val="FF0000"/>
-          <w:sz w:val="24"/>
-          <w:szCs w:val="24"/>
-        </w:rPr>
-        <w:t xml:space="preserve">This template </w:t>
-      </w:r>
-      <w:r>
-        <w:rPr>
-          <w:rFonts w:ascii="Calibri" w:eastAsia="Calibri" w:hAnsi="Calibri" w:cs="Calibri"/>
-          <w:b/>
-          <w:color w:val="FF0000"/>
-          <w:sz w:val="24"/>
-          <w:szCs w:val="24"/>
-          <w:u w:val="single"/>
-        </w:rPr>
-        <w:t>should not be used</w:t>
-      </w:r>
-      <w:r>
-        <w:rPr>
-          <w:rFonts w:ascii="Calibri" w:eastAsia="Calibri" w:hAnsi="Calibri" w:cs="Calibri"/>
-          <w:color w:val="FF0000"/>
-          <w:sz w:val="24"/>
-          <w:szCs w:val="24"/>
-        </w:rPr>
-        <w:t xml:space="preserve"> for prospective studies where samples are collected solely for research purposes (for example: collection of research specimen by biopsy).</w:t>
-      </w:r>
-    </w:p>
-    <w:p>
-      <w:pPr>
-        <w:numPr>
-          <w:ilvl w:val="0"/>
-          <w:numId w:val="7"/>
-        </w:numPr>
-        <w:rPr>
-          <w:rFonts w:ascii="Calibri" w:eastAsia="Calibri" w:hAnsi="Calibri" w:cs="Calibri"/>
-          <w:color w:val="FF0000"/>
-          <w:sz w:val="24"/>
-          <w:szCs w:val="24"/>
-        </w:rPr>
-      </w:pPr>
-      <w:r>
-        <w:rPr>
-          <w:rFonts w:ascii="Calibri" w:eastAsia="Calibri" w:hAnsi="Calibri" w:cs="Calibri"/>
-          <w:color w:val="FF0000"/>
-          <w:sz w:val="24"/>
-          <w:szCs w:val="24"/>
-        </w:rPr>
-        <w:t xml:space="preserve">There is a streamlined application process for research accessing retrospectively collected data via the </w:t>
-      </w:r>
-      <w:hyperlink r:id="rId9">
-        <w:r>
-          <w:rPr>
-            <w:rFonts w:ascii="Calibri" w:eastAsia="Calibri" w:hAnsi="Calibri" w:cs="Calibri"/>
-            <w:color w:val="0000FF"/>
-            <w:sz w:val="24"/>
-            <w:szCs w:val="24"/>
-            <w:u w:val="single"/>
-          </w:rPr>
-          <w:t>CTSI Best Practices Integrated Informatics Core (BPIC) service</w:t>
-        </w:r>
-      </w:hyperlink>
-      <w:r>
-        <w:rPr>
-          <w:rFonts w:ascii="Calibri" w:eastAsia="Calibri" w:hAnsi="Calibri" w:cs="Calibri"/>
-          <w:color w:val="FF0000"/>
-          <w:sz w:val="24"/>
-          <w:szCs w:val="24"/>
-        </w:rPr>
-        <w:t>. Follow the instructions on this template to determine if your research is eligible. If eligible, you will only complete a small portion of this protocol template.</w:t>
-      </w:r>
-    </w:p>
-    <w:p>
-      <w:pPr>
-        <w:numPr>
-          <w:ilvl w:val="0"/>
-          <w:numId w:val="7"/>
-        </w:numPr>
-        <w:rPr>
-          <w:rFonts w:ascii="Calibri" w:eastAsia="Calibri" w:hAnsi="Calibri" w:cs="Calibri"/>
-          <w:color w:val="FF0000"/>
-          <w:sz w:val="24"/>
-          <w:szCs w:val="24"/>
-        </w:rPr>
-      </w:pPr>
-      <w:r>
-        <w:rPr>
-          <w:rFonts w:ascii="Calibri" w:eastAsia="Calibri" w:hAnsi="Calibri" w:cs="Calibri"/>
-          <w:color w:val="FF0000"/>
-          <w:sz w:val="24"/>
-          <w:szCs w:val="24"/>
-        </w:rPr>
-        <w:t>As you are creating your protocol, remove all instructions and guidance text (including these) so that they are not contained in the final version.</w:t>
-      </w:r>
-    </w:p>
-    <w:p>
-      <w:pPr>
-        <w:numPr>
-          <w:ilvl w:val="0"/>
-          <w:numId w:val="7"/>
-        </w:numPr>
-        <w:rPr>
-          <w:rFonts w:ascii="Calibri" w:eastAsia="Calibri" w:hAnsi="Calibri" w:cs="Calibri"/>
-          <w:color w:val="FF0000"/>
-          <w:sz w:val="24"/>
-          <w:szCs w:val="24"/>
-        </w:rPr>
-      </w:pPr>
-      <w:r>
-        <w:rPr>
-          <w:rFonts w:ascii="Calibri" w:eastAsia="Calibri" w:hAnsi="Calibri" w:cs="Calibri"/>
-          <w:color w:val="FF0000"/>
-          <w:sz w:val="24"/>
-          <w:szCs w:val="24"/>
-        </w:rPr>
-        <w:t xml:space="preserve">Pg. 2-3 includes guidance regarding retrospective and prospective review and consent requirements. Additional guidance can be found in the </w:t>
-      </w:r>
-      <w:hyperlink r:id="rId10">
-        <w:r>
-          <w:rPr>
-            <w:rFonts w:ascii="Calibri" w:eastAsia="Calibri" w:hAnsi="Calibri" w:cs="Calibri"/>
-            <w:color w:val="0000FF"/>
-            <w:sz w:val="24"/>
-            <w:szCs w:val="24"/>
-            <w:u w:val="single"/>
-          </w:rPr>
-          <w:t>Investigator Manual (HRP-103)</w:t>
-        </w:r>
-      </w:hyperlink>
-      <w:r>
-        <w:rPr>
-          <w:rFonts w:ascii="Calibri" w:eastAsia="Calibri" w:hAnsi="Calibri" w:cs="Calibri"/>
-          <w:color w:val="FF0000"/>
-          <w:sz w:val="24"/>
-          <w:szCs w:val="24"/>
-        </w:rPr>
-        <w:t xml:space="preserve"> regarding the use of information and/or specimens for research purposes (see Appendix B-2).</w:t>
-      </w:r>
-    </w:p>
-    <w:p>
-      <w:pPr>
-        <w:numPr>
-          <w:ilvl w:val="0"/>
-          <w:numId w:val="7"/>
-        </w:numPr>
-        <w:rPr>
-          <w:rFonts w:ascii="Calibri" w:eastAsia="Calibri" w:hAnsi="Calibri" w:cs="Calibri"/>
-          <w:color w:val="FF0000"/>
-          <w:sz w:val="24"/>
-          <w:szCs w:val="24"/>
-        </w:rPr>
-      </w:pPr>
-      <w:r>
-        <w:rPr>
-          <w:rFonts w:ascii="Calibri" w:eastAsia="Calibri" w:hAnsi="Calibri" w:cs="Calibri"/>
-          <w:color w:val="FF0000"/>
-          <w:sz w:val="24"/>
-          <w:szCs w:val="24"/>
-        </w:rPr>
-        <w:t>Complete Appendix A, to indicate the types of materials/specimens that will be collected, used, or studied in this research study.</w:t>
-      </w:r>
-    </w:p>
-    <w:p>
-      <w:pPr>
-        <w:numPr>
-          <w:ilvl w:val="0"/>
-          <w:numId w:val="7"/>
-        </w:numPr>
-        <w:rPr>
-          <w:rFonts w:ascii="Calibri" w:eastAsia="Calibri" w:hAnsi="Calibri" w:cs="Calibri"/>
-          <w:color w:val="FF0000"/>
-          <w:sz w:val="24"/>
-          <w:szCs w:val="24"/>
-        </w:rPr>
-      </w:pPr>
-      <w:r>
-        <w:rPr>
-          <w:rFonts w:ascii="Calibri" w:eastAsia="Calibri" w:hAnsi="Calibri" w:cs="Calibri"/>
-          <w:color w:val="FF0000"/>
-          <w:sz w:val="24"/>
-          <w:szCs w:val="24"/>
-        </w:rPr>
-        <w:t>Complete Appendix B to indicate whether any, some, or all identifiable information will be collected, used, or studied in this research study.</w:t>
-      </w:r>
-    </w:p>
-    <w:p>
-      <w:pPr>
-        <w:rPr>
-          <w:rFonts w:ascii="Calibri" w:eastAsia="Calibri" w:hAnsi="Calibri" w:cs="Calibri"/>
-          <w:color w:val="FF0000"/>
-          <w:sz w:val="24"/>
-          <w:szCs w:val="24"/>
-        </w:rPr>
-      </w:pPr>
-    </w:p>
-    <w:p>
-      <w:pPr>
         <w:rPr>
           <w:rFonts w:ascii="Calibri" w:eastAsia="Calibri" w:hAnsi="Calibri" w:cs="Calibri"/>
           <w:b/>
@@ -514,7 +281,7 @@
         </w:rPr>
         <w:t>Waiver of consent is often appropriate for both retrospective and prospective reviews.  In order for the IRB to approve a waiver of consent, the IRB must be satisfied that the following criteria in “</w:t>
       </w:r>
-      <w:hyperlink r:id="rId11">
+      <w:hyperlink r:id="rId9">
         <w:r>
           <w:rPr>
             <w:rFonts w:ascii="Calibri" w:eastAsia="Calibri" w:hAnsi="Calibri" w:cs="Calibri"/>
@@ -707,7 +474,7 @@
         </w:rPr>
         <w:t>This type of consent is not usually requested for a data review.  Under a waiver of documentation of consent, an investigator must still obtain consent from the participant.  However, the investigator does not need to obtain a signed consent form from participants if the IRB agrees that the criteria in “</w:t>
       </w:r>
-      <w:hyperlink r:id="rId12">
+      <w:hyperlink r:id="rId10">
         <w:r>
           <w:rPr>
             <w:rFonts w:ascii="Calibri" w:eastAsia="Calibri" w:hAnsi="Calibri" w:cs="Calibri"/>
@@ -1017,7 +784,7 @@
               </w:rPr>
               <w:t xml:space="preserve">Refer to </w:t>
             </w:r>
-            <w:hyperlink r:id="rId13">
+            <w:hyperlink r:id="rId11">
               <w:r>
                 <w:rPr>
                   <w:rFonts w:ascii="Calibri" w:eastAsia="Calibri" w:hAnsi="Calibri" w:cs="Calibri"/>
@@ -1380,7 +1147,7 @@
                 <w:szCs w:val="24"/>
               </w:rPr>
             </w:pPr>
-            <w:hyperlink r:id="rId14">
+            <w:hyperlink r:id="rId12">
               <w:r>
                 <w:rPr>
                   <w:rFonts w:ascii="Calibri" w:eastAsia="Calibri" w:hAnsi="Calibri" w:cs="Calibri"/>
@@ -1662,7 +1429,7 @@
               </w:rPr>
               <w:t xml:space="preserve">Contact: </w:t>
             </w:r>
-            <w:hyperlink r:id="rId15">
+            <w:hyperlink r:id="rId13">
               <w:r>
                 <w:rPr>
                   <w:rFonts w:ascii="Calibri" w:eastAsia="Calibri" w:hAnsi="Calibri" w:cs="Calibri"/>
@@ -1983,7 +1750,7 @@
               </w:rPr>
               <w:t xml:space="preserve">Contact: </w:t>
             </w:r>
-            <w:hyperlink r:id="rId16">
+            <w:hyperlink r:id="rId14">
               <w:r>
                 <w:rPr>
                   <w:rFonts w:ascii="Calibri" w:eastAsia="Calibri" w:hAnsi="Calibri" w:cs="Calibri"/>
@@ -2197,7 +1964,7 @@
               </w:rPr>
               <w:t xml:space="preserve">Require Scientific Review? Not sure? See guidance in the </w:t>
             </w:r>
-            <w:hyperlink r:id="rId17">
+            <w:hyperlink r:id="rId15">
               <w:r>
                 <w:rPr>
                   <w:rFonts w:ascii="Calibri" w:eastAsia="Calibri" w:hAnsi="Calibri" w:cs="Calibri"/>
@@ -2260,7 +2027,7 @@
               </w:rPr>
               <w:t xml:space="preserve"> – Complete </w:t>
             </w:r>
-            <w:hyperlink r:id="rId18">
+            <w:hyperlink r:id="rId16">
               <w:r>
                 <w:rPr>
                   <w:rFonts w:ascii="Calibri" w:eastAsia="Calibri" w:hAnsi="Calibri" w:cs="Calibri"/>
@@ -2550,7 +2317,7 @@
               </w:rPr>
               <w:t xml:space="preserve">Complete the </w:t>
             </w:r>
-            <w:hyperlink r:id="rId19">
+            <w:hyperlink r:id="rId17">
               <w:r>
                 <w:rPr>
                   <w:rFonts w:ascii="Calibri" w:eastAsia="Calibri" w:hAnsi="Calibri" w:cs="Calibri"/>
@@ -2601,7 +2368,7 @@
               </w:rPr>
               <w:t xml:space="preserve">Contact: </w:t>
             </w:r>
-            <w:hyperlink r:id="rId20">
+            <w:hyperlink r:id="rId18">
               <w:r>
                 <w:rPr>
                   <w:rFonts w:ascii="Calibri" w:eastAsia="Calibri" w:hAnsi="Calibri" w:cs="Calibri"/>
@@ -2884,7 +2651,7 @@
               </w:rPr>
               <w:t xml:space="preserve"> – Complete </w:t>
             </w:r>
-            <w:hyperlink r:id="rId21">
+            <w:hyperlink r:id="rId19">
               <w:r>
                 <w:rPr>
                   <w:rFonts w:ascii="Calibri" w:eastAsia="Calibri" w:hAnsi="Calibri" w:cs="Calibri"/>
@@ -3247,7 +3014,7 @@
               </w:rPr>
               <w:t xml:space="preserve"> – Complete </w:t>
             </w:r>
-            <w:hyperlink r:id="rId22">
+            <w:hyperlink r:id="rId20">
               <w:r>
                 <w:rPr>
                   <w:rFonts w:ascii="Calibri" w:eastAsia="Calibri" w:hAnsi="Calibri" w:cs="Calibri"/>
@@ -3504,7 +3271,7 @@
               </w:rPr>
               <w:t xml:space="preserve"> – Complete </w:t>
             </w:r>
-            <w:hyperlink r:id="rId23">
+            <w:hyperlink r:id="rId21">
               <w:r>
                 <w:rPr>
                   <w:rFonts w:ascii="Calibri" w:eastAsia="Calibri" w:hAnsi="Calibri" w:cs="Calibri"/>
@@ -3767,7 +3534,7 @@
               </w:rPr>
               <w:t xml:space="preserve"> – Complete </w:t>
             </w:r>
-            <w:hyperlink r:id="rId24">
+            <w:hyperlink r:id="rId22">
               <w:r>
                 <w:rPr>
                   <w:rFonts w:ascii="Calibri" w:eastAsia="Calibri" w:hAnsi="Calibri" w:cs="Calibri"/>
@@ -3975,7 +3742,7 @@
               </w:rPr>
               <w:t xml:space="preserve">Use data from </w:t>
             </w:r>
-            <w:hyperlink r:id="rId25">
+            <w:hyperlink r:id="rId23">
               <w:r>
                 <w:rPr>
                   <w:rFonts w:ascii="Calibri" w:eastAsia="Calibri" w:hAnsi="Calibri" w:cs="Calibri"/>
@@ -4075,7 +3842,7 @@
               </w:rPr>
               <w:t xml:space="preserve"> </w:t>
             </w:r>
-            <w:hyperlink r:id="rId26">
+            <w:hyperlink r:id="rId24">
               <w:r>
                 <w:rPr>
                   <w:rFonts w:ascii="Calibri" w:hAnsi="Calibri" w:cs="Calibri"/>
@@ -4442,7 +4209,7 @@
               </w:rPr>
               <w:t xml:space="preserve">Contact: </w:t>
             </w:r>
-            <w:hyperlink r:id="rId27">
+            <w:hyperlink r:id="rId25">
               <w:r>
                 <w:rPr>
                   <w:rFonts w:ascii="Calibri" w:eastAsia="Calibri" w:hAnsi="Calibri" w:cs="Calibri"/>
@@ -5017,7 +4784,7 @@
               </w:rPr>
               <w:t xml:space="preserve">Contact: </w:t>
             </w:r>
-            <w:hyperlink r:id="rId28">
+            <w:hyperlink r:id="rId26">
               <w:r>
                 <w:rPr>
                   <w:rFonts w:ascii="Calibri" w:eastAsia="Calibri" w:hAnsi="Calibri" w:cs="Calibri"/>
@@ -5295,7 +5062,7 @@
               </w:rPr>
               <w:t xml:space="preserve">Contact: </w:t>
             </w:r>
-            <w:hyperlink r:id="rId29">
+            <w:hyperlink r:id="rId27">
               <w:r>
                 <w:rPr>
                   <w:rFonts w:ascii="Calibri" w:eastAsia="Calibri" w:hAnsi="Calibri" w:cs="Calibri"/>
@@ -5608,7 +5375,7 @@
               </w:rPr>
               <w:t xml:space="preserve">Contact: </w:t>
             </w:r>
-            <w:hyperlink r:id="rId30">
+            <w:hyperlink r:id="rId28">
               <w:r>
                 <w:rPr>
                   <w:rFonts w:ascii="Calibri" w:eastAsia="Calibri" w:hAnsi="Calibri" w:cs="Calibri"/>
@@ -6505,6 +6272,12 @@
                 </w:rPr>
                 <w:t>‬</w:t>
               </w:r>
+              <w:r>
+                <w:t>‬</w:t>
+              </w:r>
+              <w:r>
+                <w:t>‬</w:t>
+              </w:r>
             </w:bdo>
           </w:p>
         </w:tc>
@@ -7488,7 +7261,25 @@
                 <w:sz w:val="24"/>
                 <w:szCs w:val="24"/>
               </w:rPr>
-              <w:t>5/4/2022</w:t>
+              <w:t>5/</w:t>
+            </w:r>
+            <w:r>
+              <w:rPr>
+                <w:rFonts w:ascii="Calibri" w:hAnsi="Calibri" w:cs="Calibri"/>
+                <w:color w:val="000000"/>
+                <w:sz w:val="24"/>
+                <w:szCs w:val="24"/>
+              </w:rPr>
+              <w:t>10</w:t>
+            </w:r>
+            <w:r>
+              <w:rPr>
+                <w:rFonts w:ascii="Calibri" w:hAnsi="Calibri" w:cs="Calibri"/>
+                <w:color w:val="000000"/>
+                <w:sz w:val="24"/>
+                <w:szCs w:val="24"/>
+              </w:rPr>
+              <w:t>/2022</w:t>
             </w:r>
           </w:p>
         </w:tc>
@@ -9384,26 +9175,6 @@
           <w:szCs w:val="24"/>
         </w:rPr>
       </w:pPr>
-      <w:r>
-        <w:rPr>
-          <w:rFonts w:ascii="Calibri" w:eastAsia="Calibri" w:hAnsi="Calibri" w:cs="Calibri"/>
-          <w:color w:val="FF0000"/>
-          <w:sz w:val="24"/>
-          <w:szCs w:val="24"/>
-        </w:rPr>
-        <w:t>Include any abbreviations or definitions for key or technical terms you use in your protocol.</w:t>
-      </w:r>
-    </w:p>
-    <w:p>
-      <w:pPr>
-        <w:ind w:left="720"/>
-        <w:rPr>
-          <w:rFonts w:ascii="Calibri" w:eastAsia="Calibri" w:hAnsi="Calibri" w:cs="Calibri"/>
-          <w:color w:val="FF0000"/>
-          <w:sz w:val="24"/>
-          <w:szCs w:val="24"/>
-        </w:rPr>
-      </w:pPr>
     </w:p>
     <w:p>
       <w:pPr>
@@ -9607,7 +9378,25 @@
           <w:sz w:val="24"/>
           <w:szCs w:val="24"/>
         </w:rPr>
-        <w:t>: volume of oxygen and maximal aerobic power, respectively</w:t>
+        <w:t>: volume of oxygen and maximal aerobic power</w:t>
+      </w:r>
+      <w:r>
+        <w:rPr>
+          <w:rFonts w:ascii="Calibri" w:eastAsia="Calibri" w:hAnsi="Calibri" w:cs="Calibri"/>
+          <w:color w:val="000000" w:themeColor="text1"/>
+          <w:sz w:val="24"/>
+          <w:szCs w:val="24"/>
+        </w:rPr>
+        <w:t xml:space="preserve"> or maximal oxygen consumption</w:t>
+      </w:r>
+      <w:r>
+        <w:rPr>
+          <w:rFonts w:ascii="Calibri" w:eastAsia="Calibri" w:hAnsi="Calibri" w:cs="Calibri"/>
+          <w:color w:val="000000" w:themeColor="text1"/>
+          <w:sz w:val="24"/>
+          <w:szCs w:val="24"/>
+        </w:rPr>
+        <w:t>, respectively</w:t>
       </w:r>
     </w:p>
     <w:p>
@@ -9754,25 +9543,6 @@
         </w:rPr>
         <w:t xml:space="preserve">Purpose: </w:t>
       </w:r>
-      <w:r>
-        <w:rPr>
-          <w:rFonts w:ascii="Calibri" w:eastAsia="Calibri" w:hAnsi="Calibri" w:cs="Calibri"/>
-          <w:color w:val="FF0000"/>
-          <w:sz w:val="24"/>
-          <w:szCs w:val="24"/>
-        </w:rPr>
-        <w:t>Describe the purpose, specific aims, hypothesis, or objectives.</w:t>
-      </w:r>
-      <w:r>
-        <w:rPr>
-          <w:rFonts w:ascii="Calibri" w:eastAsia="Calibri" w:hAnsi="Calibri" w:cs="Calibri"/>
-          <w:i/>
-          <w:color w:val="FF0000"/>
-          <w:sz w:val="24"/>
-          <w:szCs w:val="24"/>
-        </w:rPr>
-        <w:t xml:space="preserve"> </w:t>
-      </w:r>
     </w:p>
     <w:p>
       <w:pPr>
@@ -10093,15 +9863,6 @@
         </w:rPr>
         <w:t xml:space="preserve">Significance of Research Question/Purpose: </w:t>
       </w:r>
-      <w:r>
-        <w:rPr>
-          <w:rFonts w:ascii="Calibri" w:eastAsia="Calibri" w:hAnsi="Calibri" w:cs="Calibri"/>
-          <w:color w:val="FF0000"/>
-          <w:sz w:val="24"/>
-          <w:szCs w:val="24"/>
-        </w:rPr>
-        <w:t>Describe the relevant prior research and gaps in current knowledge for your research question.</w:t>
-      </w:r>
     </w:p>
     <w:p>
       <w:pPr>
@@ -10295,6 +10056,16 @@
           <w:sz w:val="24"/>
           <w:szCs w:val="24"/>
         </w:rPr>
+        <w:t>,</w:t>
+      </w:r>
+      <w:r>
+        <w:rPr>
+          <w:rFonts w:ascii="Calibri" w:eastAsia="Calibri" w:hAnsi="Calibri" w:cs="Calibri"/>
+          <w:iCs/>
+          <w:color w:val="000000" w:themeColor="text1"/>
+          <w:sz w:val="24"/>
+          <w:szCs w:val="24"/>
+        </w:rPr>
         <w:t xml:space="preserve"> typically yields better and more predictable improvements to fitness. If one can determine these thresholds, they must be calculated </w:t>
       </w:r>
       <w:r>
@@ -10449,18 +10220,7 @@
           <w:sz w:val="24"/>
           <w:szCs w:val="24"/>
         </w:rPr>
-        <w:t xml:space="preserve"> are similar between averaging methods. However, calculating the LOA between any two method shows this LOA is var wider than the error expected in the measurement. </w:t>
-      </w:r>
-      <w:r>
-        <w:rPr>
-          <w:rFonts w:ascii="Calibri" w:eastAsia="Calibri" w:hAnsi="Calibri" w:cs="Calibri"/>
-          <w:iCs/>
-          <w:color w:val="000000" w:themeColor="text1"/>
-          <w:sz w:val="24"/>
-          <w:szCs w:val="24"/>
-        </w:rPr>
-        <w:lastRenderedPageBreak/>
-        <w:t>This suggests that the choice of averaging method likely plays a practically significant role in the ultimate exercise prescription from the values at VT</w:t>
+        <w:t xml:space="preserve"> are similar between averaging methods. However, calculating the LOA between any two method shows this LOA is var wider than the error expected in the measurement. This suggests that the choice of averaging method likely plays a practically significant role in the ultimate exercise prescription from the values at VT</w:t>
       </w:r>
       <w:r>
         <w:rPr>
@@ -10510,6 +10270,7 @@
           <w:sz w:val="24"/>
           <w:szCs w:val="24"/>
         </w:rPr>
+        <w:lastRenderedPageBreak/>
         <w:t xml:space="preserve">Therefore, the purpose of this study is to extend our analysis to a larger data set and incorporate more data analysis choices including outlier boundaries, </w:t>
       </w:r>
       <w:r>
@@ -10584,24 +10345,6 @@
         </w:rPr>
         <w:t xml:space="preserve"> analysis sequences.</w:t>
       </w:r>
-    </w:p>
-    <w:p>
-      <w:pPr>
-        <w:pBdr>
-          <w:top w:val="nil"/>
-          <w:left w:val="nil"/>
-          <w:bottom w:val="nil"/>
-          <w:right w:val="nil"/>
-          <w:between w:val="nil"/>
-        </w:pBdr>
-        <w:spacing w:before="120" w:after="120"/>
-        <w:ind w:left="1260"/>
-        <w:rPr>
-          <w:rFonts w:ascii="Calibri" w:eastAsia="Calibri" w:hAnsi="Calibri" w:cs="Calibri"/>
-          <w:sz w:val="24"/>
-          <w:szCs w:val="24"/>
-        </w:rPr>
-      </w:pPr>
     </w:p>
     <w:p>
       <w:pPr>
@@ -10633,15 +10376,6 @@
         </w:rPr>
         <w:t xml:space="preserve">Preliminary Data: </w:t>
       </w:r>
-      <w:r>
-        <w:rPr>
-          <w:rFonts w:ascii="Calibri" w:eastAsia="Calibri" w:hAnsi="Calibri" w:cs="Calibri"/>
-          <w:color w:val="FF0000"/>
-          <w:sz w:val="24"/>
-          <w:szCs w:val="24"/>
-        </w:rPr>
-        <w:t>Describe any relevant preliminary data (if applicable).</w:t>
-      </w:r>
     </w:p>
     <w:p>
       <w:pPr>
@@ -10804,15 +10538,6 @@
         </w:rPr>
         <w:t xml:space="preserve">Existing Literature: </w:t>
       </w:r>
-      <w:r>
-        <w:rPr>
-          <w:rFonts w:ascii="Calibri" w:eastAsia="Calibri" w:hAnsi="Calibri" w:cs="Calibri"/>
-          <w:color w:val="FF0000"/>
-          <w:sz w:val="24"/>
-          <w:szCs w:val="24"/>
-        </w:rPr>
-        <w:t>Provide the scientific or scholarly background for, rationale for, and significance of the research based on the existing literature and how will it add to existing knowledge.</w:t>
-      </w:r>
     </w:p>
     <w:p>
       <w:pPr>
@@ -11282,7 +11007,7 @@
           <w:sz w:val="24"/>
           <w:szCs w:val="24"/>
         </w:rPr>
-        <w:instrText>9 b/min) protocols. The incidence at which subjects demonstrated a plateau in VO 2 for all protocols combined were 100, 100, 57 and 8 % for the 11 breath, 15 s, 30 s and 1 min averaging, respectively. Data of the change in VO 2 between VO 2 max and the closest neighboring data point revealed that variability was greatest for the longer time averaged data. This response was similar for each protocol. These findings show that shorter sampling intervals (breath-by-breath and 15 s) are most suitable for the detection of the VO 2 plateau during progressive exercise to VO 2 max. In addition, ramp and step protocols produce similar results, and acute normobaric hypoxia does not decrease the incidence of a VO 2 plateau at VO 2 max using 11 breath or 15 s time averaging procedures.","author":[{"dropping-particle":"","family":"Astorino","given":"Todd A","non-dropping-particle":"","parse-names":false,"suffix":""},{"dropping-particle":"","family":"Robergs","given":"Robert A","non-dropping-particle":"","parse-names":false,"suffix":""},{"dropping-particle":"","family":"Ghiasvand","given":"Farzaneh","non-dropping-particle":"","parse-names":false,"suffix":""},{"dropping-particle":"","family":"Marks","given":"Derek","non-dropping-particle":"","parse-names":false,"suffix":""},{"dropping-particle":"","family":"Burns","given":"Steve","non-dropping-particle":"","parse-names":false,"suffix":""}],"container-title":"An International Electronic Journal","id":"ITEM-2","issue":"4","issued":{"date-parts":[["2000"]]},"note":"I think that the neighboring data point closest to VO2max is too fragile because it can be overly sensitive to noise. For example, if you by chance have a low VO2 value just prior to the max value, the method may say the participant did not exhibit a VO2 plateau. This would work against the methods that assess the VO2-time slope for the last x seconds. I feel that the neighboring data point method may work, but it should use bin averages because this will reduce noise.","page":"1-12","title":"Incidence Of The Oxygen Plateau at VO2max During Exercise Testing To Volitional Fatigue","type":"article-journal","volume":"3"},"uris":["http://www.mendeley.com/documents/?uuid=61780acc-d549-4f3b-8fdd-feda21747a23"]}],"mendeley":{"formattedCitation":"(Astorino, 2009; Astorino et al., 2000)","plainTextFormattedCitation":"(Astorino, 2009; Astorino et al., 2000)","previouslyFormattedCitation":"(Astorino, 2009; Astorino et al., 2000)"},"properties":{"noteIndex":0},"schema":"https://github.com/citation-style-language/schema/raw/master/csl-citation.json"}</w:instrText>
+        <w:instrText>9 b/min) protocols. The incidence at which subjects demonstrated a plateau in VO 2 for all protocols combined were 100, 100, 57 and 8 % for the 11 breath, 15 s, 30 s and 1 min averaging, respectively. Data of the change in VO 2 between VO 2 max and the closest neighboring data point revealed that variability was greatest for the longer time averaged data. This response was similar for each protocol. These findings show that shorter sampling intervals (breath-by-breath and 15 s) are most suitable for the detection of the VO 2 plateau during progressive exercise to VO 2 max. In addition, ramp and step protocols produce similar results, and acute normobaric hypoxia does not decrease the incidence of a VO 2 plateau at VO 2 max using 11 breath or 15 s time averaging procedures.","author":[{"dropping-particle":"","family":"Astorino","given":"Todd A","non-dropping-particle":"","parse-names":false,"suffix":""},{"dropping-particle":"","family":"Robergs","given":"Robert A","non-dropping-particle":"","parse-names":false,"suffix":""},{"dropping-particle":"","family":"Ghiasvand","given":"Farzaneh","non-dropping-particle":"","parse-names":false,"suffix":""},{"dropping-particle":"","family":"Marks","given":"Derek","non-dropping-particle":"","parse-names":false,"suffix":""},{"dropping-particle":"","family":"Burns","given":"Steve","non-dropping-particle":"","parse-names":false,"suffix":""}],"container-title":"An International Electronic Journal","id":"ITEM-2","issue":"4","issued":{"date-parts":[["2000"]]},"note":"I think that the neighboring data point closest to VO2max is too fragile because it can be overly sensitive to noise. For example, if you by chance have a low VO2 value just prior to the max value, the method may say the participant did not exhibit a VO2 plateau. This would work against the methods that assess the VO2-time slope for the last x seconds. I feel that the neighboring data point method may work, but it should use bin averages because this will reduce noise.","page":"1-12","title":"Incidence Of The Oxygen Plateau at VO2max During Exercise Testing To Volitional Fatigue","type":"article-journal","volume":"3"},"uris":["http://www.mendeley.com/documents/?uuid=61780acc-d549-4f3b-8fdd-feda21747a23"]},{"id":"ITEM-3","itemData":{"DOI":"10.2165/11319670-000000000-00000","ISSN":"01121642","PMID":"20092364","abstract":"There is currently no universally recommended and accepted method of data processing within the science of indirect calorimetry for either mixing chamber or breath-by-breath systems of expired gas analysis. Exercise physiologists were first surveyed to determine methods used to process oxygen consumption (VO 2) data, and current attitudes to data processing within the science of indirect calorimetry. Breath-by-breath datasets obtained from indirect calorimetry during incremental exercise were then used to demonstrate the consequences of commonly used time, breath and digital filter post-acquisition data processing strategies. Assessment of the variability in breath-by-breath data was determined using multiple regression based on the independent variables ventilation (VE), and the expired gas fractions for oxygen and carbon dioxide, FEO2 and FECO2, respectively. Based on the results of explanation of variance of the breath-by-breath VO2 data, methods of processing to remove variability were proposed for time-averaged, breath-averaged and digital filter applications. Among exercise physiologists, the strategy used to remove the variability in sequential O2 measurements varied widely, and consisted of time averages (30 sec 38, 60 sec 18, 20 sec 11, 15 sec 8), a moving average of five to 11 breaths (10), and the middle five of seven breaths (7). Most respondents indicated that they used multiple criteria to establish maximum VO2 (VO2max) including: the attainment of age-predicted maximum heart rate (HRmax) 53, respiratory exchange ratio (RER) &gt;1.10 (49) or RER &gt;1.15 (27) and a rating of perceived exertion (RPE) of &gt;17, 18 or 19 (20). The reasons stated for these strategies included their own beliefs (32), what they were taught (26), what they read in research articles (22), tradition (13) and the influence of their colleagues (7). The combination of VE, FEO2 and FECO2 removed 96-98 of VO2 breath-by-breath variability in incremental and steady-state exercise O2 data sets, respectively. Correction of residual error in VO 2 datasets to 10 of the raw variability results from application of a 30-second time average, 15-breath running average, or a 0.04Hz low cut-off digital filter. Thus, we recommend that once these data processing strategies are used, the peak or maximal value becomes the highest processed datapoint. Exercise physiologists need to agree on, and continually refine through empirical research, a consistent process for analysing data from indirect …","author":[{"dropping-particle":"","family":"Robergs","given":"Robert A.","non-dropping-particle":"","parse-names":false,"suffix":""},{"dropping-particle":"","family":"Dwyer","given":"Dan","non-dropping-particle":"","parse-names":false,"suffix":""},{"dropping-particle":"","family":"Astorino","given":"Todd","non-dropping-particle":"","parse-names":false,"suffix":""}],"container-title":"Sports Medicine","id":"ITEM-3","issue":"2","issued":{"date-parts":[["2010"]]},"page":"95-111","title":"Recommendations for improved data processing from expired gas analysis indirect calorimetry","type":"article-journal","volume":"40"},"uris":["http://www.mendeley.com/documents/?uuid=2e769a90-a923-4ccd-b326-4b3ed7d46b1b"]}],"mendeley":{"formattedCitation":"(Astorino, 2009; Astorino et al., 2000; Robergs et al., 2010)","plainTextFormattedCitation":"(Astorino, 2009; Astorino et al., 2000; Robergs et al., 2010)","previouslyFormattedCitation":"(Astorino, 2009; Astorino et al., 2000)"},"properties":{"noteIndex":0},"schema":"https://github.com/citation-style-language/schema/raw/master/csl-citation.json"}</w:instrText>
       </w:r>
       <w:r>
         <w:rPr>
@@ -11299,7 +11024,7 @@
           <w:sz w:val="24"/>
           <w:szCs w:val="24"/>
         </w:rPr>
-        <w:t>(Astorino, 2009; Astorino et al., 2000)</w:t>
+        <w:t>(Astorino, 2009; Astorino et al., 2000; Robergs et al., 2010)</w:t>
       </w:r>
       <w:r>
         <w:rPr>
@@ -11342,238 +11067,246 @@
           <w:sz w:val="24"/>
           <w:szCs w:val="24"/>
         </w:rPr>
+        <w:t>This research will extend previous analyses by considering not only the averaging method, but also the effects of different outlier thresholds</w:t>
+      </w:r>
+      <w:r>
+        <w:rPr>
+          <w:rFonts w:ascii="Calibri" w:eastAsia="Calibri" w:hAnsi="Calibri" w:cs="Calibri"/>
+          <w:sz w:val="24"/>
+          <w:szCs w:val="24"/>
+        </w:rPr>
+        <w:t xml:space="preserve">, </w:t>
+      </w:r>
+      <w:r>
+        <w:rPr>
+          <w:rFonts w:ascii="Calibri" w:eastAsia="Calibri" w:hAnsi="Calibri" w:cs="Calibri"/>
+          <w:sz w:val="24"/>
+          <w:szCs w:val="24"/>
+        </w:rPr>
+        <w:t>data interpolation</w:t>
+      </w:r>
+      <w:r>
+        <w:rPr>
+          <w:rFonts w:ascii="Calibri" w:eastAsia="Calibri" w:hAnsi="Calibri" w:cs="Calibri"/>
+          <w:sz w:val="24"/>
+          <w:szCs w:val="24"/>
+        </w:rPr>
+        <w:t>,</w:t>
+      </w:r>
+      <w:r>
+        <w:rPr>
+          <w:rFonts w:ascii="Calibri" w:eastAsia="Calibri" w:hAnsi="Calibri" w:cs="Calibri"/>
+          <w:sz w:val="24"/>
+          <w:szCs w:val="24"/>
+        </w:rPr>
+        <w:t xml:space="preserve"> </w:t>
+      </w:r>
+      <w:r>
+        <w:rPr>
+          <w:rFonts w:ascii="Calibri" w:eastAsia="Calibri" w:hAnsi="Calibri" w:cs="Calibri"/>
+          <w:sz w:val="24"/>
+          <w:szCs w:val="24"/>
+        </w:rPr>
+        <w:t xml:space="preserve">and combinations of those choices on </w:t>
+      </w:r>
+      <w:r>
+        <w:rPr>
+          <w:rFonts w:ascii="Calibri" w:eastAsia="Calibri" w:hAnsi="Calibri" w:cs="Calibri"/>
+          <w:sz w:val="24"/>
+          <w:szCs w:val="24"/>
+        </w:rPr>
+        <w:t>the values at VT</w:t>
+      </w:r>
+      <w:r>
+        <w:rPr>
+          <w:rFonts w:ascii="Calibri" w:eastAsia="Calibri" w:hAnsi="Calibri" w:cs="Calibri"/>
+          <w:sz w:val="24"/>
+          <w:szCs w:val="24"/>
+          <w:vertAlign w:val="subscript"/>
+        </w:rPr>
+        <w:t>1</w:t>
+      </w:r>
+      <w:r>
+        <w:rPr>
+          <w:rFonts w:ascii="Calibri" w:eastAsia="Calibri" w:hAnsi="Calibri" w:cs="Calibri"/>
+          <w:sz w:val="24"/>
+          <w:szCs w:val="24"/>
+        </w:rPr>
+        <w:t xml:space="preserve"> and VT</w:t>
+      </w:r>
+      <w:r>
+        <w:rPr>
+          <w:rFonts w:ascii="Calibri" w:eastAsia="Calibri" w:hAnsi="Calibri" w:cs="Calibri"/>
+          <w:sz w:val="24"/>
+          <w:szCs w:val="24"/>
+          <w:vertAlign w:val="subscript"/>
+        </w:rPr>
+        <w:t>2</w:t>
+      </w:r>
+      <w:r>
+        <w:rPr>
+          <w:rFonts w:ascii="Calibri" w:eastAsia="Calibri" w:hAnsi="Calibri" w:cs="Calibri"/>
+          <w:sz w:val="24"/>
+          <w:szCs w:val="24"/>
+        </w:rPr>
+        <w:t xml:space="preserve">. </w:t>
+      </w:r>
+      <w:r>
+        <w:rPr>
+          <w:rFonts w:ascii="Calibri" w:eastAsia="Calibri" w:hAnsi="Calibri" w:cs="Calibri"/>
+          <w:sz w:val="24"/>
+          <w:szCs w:val="24"/>
+        </w:rPr>
+        <w:t>Previous research estimates the measurement error in VO</w:t>
+      </w:r>
+      <w:r>
+        <w:rPr>
+          <w:rFonts w:ascii="Calibri" w:eastAsia="Calibri" w:hAnsi="Calibri" w:cs="Calibri"/>
+          <w:sz w:val="24"/>
+          <w:szCs w:val="24"/>
+          <w:vertAlign w:val="subscript"/>
+        </w:rPr>
+        <w:t>2</w:t>
+      </w:r>
+      <w:r>
+        <w:rPr>
+          <w:rFonts w:ascii="Calibri" w:eastAsia="Calibri" w:hAnsi="Calibri" w:cs="Calibri"/>
+          <w:sz w:val="24"/>
+          <w:szCs w:val="24"/>
+        </w:rPr>
+        <w:t xml:space="preserve"> to be approximately 0.091 L/min </w:t>
+      </w:r>
+      <w:r>
+        <w:rPr>
+          <w:rFonts w:ascii="Calibri" w:eastAsia="Calibri" w:hAnsi="Calibri" w:cs="Calibri"/>
+          <w:sz w:val="24"/>
+          <w:szCs w:val="24"/>
+        </w:rPr>
+        <w:fldChar w:fldCharType="begin" w:fldLock="1"/>
+      </w:r>
+      <w:r>
+        <w:rPr>
+          <w:rFonts w:ascii="Calibri" w:eastAsia="Calibri" w:hAnsi="Calibri" w:cs="Calibri"/>
+          <w:sz w:val="24"/>
+          <w:szCs w:val="24"/>
+        </w:rPr>
+        <w:instrText>ADDIN CSL_CITATION {"citationItems":[{"id":"ITEM-1","itemData":{"author":[{"dropping-particle":"","family":"Robergs","given":"Robert A.","non-dropping-particle":"","parse-names":false,"suffix":""},{"dropping-particle":"","family":"Burnejtt","given":"Angus F.","non-dropping-particle":"","parse-names":false,"suffix":""}],"container-title":"Journal of Exercise Physiology online","id":"ITEM-1","issue":"2","issued":{"date-parts":[["2003"]]},"page":"44-57","title":"METHODS USED TO PROCESS DATA FROM INDIRECT CALORIMETRY AND THEIR APPLICATION TO VO2MAX","type":"article-journal","volume":"6"},"uris":["http://www.mendeley.com/documents/?uuid=87983d5c-1cd1-4839-aec7-be1119bad4d4"]}],"mendeley":{"formattedCitation":"(Robergs &amp; Burnejtt, 2003)","plainTextFormattedCitation":"(Robergs &amp; Burnejtt, 2003)","previouslyFormattedCitation":"(Robergs &amp; Burnejtt, 2003)"},"properties":{"noteIndex":0},"schema":"https://github.com/citation-style-language/schema/raw/master/csl-citation.json"}</w:instrText>
+      </w:r>
+      <w:r>
+        <w:rPr>
+          <w:rFonts w:ascii="Calibri" w:eastAsia="Calibri" w:hAnsi="Calibri" w:cs="Calibri"/>
+          <w:sz w:val="24"/>
+          <w:szCs w:val="24"/>
+        </w:rPr>
+        <w:fldChar w:fldCharType="separate"/>
+      </w:r>
+      <w:r>
+        <w:rPr>
+          <w:rFonts w:ascii="Calibri" w:eastAsia="Calibri" w:hAnsi="Calibri" w:cs="Calibri"/>
+          <w:noProof/>
+          <w:sz w:val="24"/>
+          <w:szCs w:val="24"/>
+        </w:rPr>
+        <w:t>(Robergs &amp; Burnejtt, 2003)</w:t>
+      </w:r>
+      <w:r>
+        <w:rPr>
+          <w:rFonts w:ascii="Calibri" w:eastAsia="Calibri" w:hAnsi="Calibri" w:cs="Calibri"/>
+          <w:sz w:val="24"/>
+          <w:szCs w:val="24"/>
+        </w:rPr>
+        <w:fldChar w:fldCharType="end"/>
+      </w:r>
+      <w:r>
+        <w:rPr>
+          <w:rFonts w:ascii="Calibri" w:eastAsia="Calibri" w:hAnsi="Calibri" w:cs="Calibri"/>
+          <w:sz w:val="24"/>
+          <w:szCs w:val="24"/>
+        </w:rPr>
+        <w:t xml:space="preserve">. The average LOA </w:t>
+      </w:r>
+      <w:r>
+        <w:rPr>
+          <w:rFonts w:ascii="Calibri" w:eastAsia="Calibri" w:hAnsi="Calibri" w:cs="Calibri"/>
+          <w:sz w:val="24"/>
+          <w:szCs w:val="24"/>
+        </w:rPr>
+        <w:fldChar w:fldCharType="begin" w:fldLock="1"/>
+      </w:r>
+      <w:r>
+        <w:rPr>
+          <w:rFonts w:ascii="Calibri" w:eastAsia="Calibri" w:hAnsi="Calibri" w:cs="Calibri"/>
+          <w:sz w:val="24"/>
+          <w:szCs w:val="24"/>
+        </w:rPr>
+        <w:instrText>ADDIN CSL_CITATION {"citationItems":[{"id":"ITEM-1","itemData":{"DOI":"10.2307/2987937","ISSN":"00390526","abstract":"Methods of analysis used in the comparison of two methods of measurement are reviewed. The use of correlation, regression and the differencebetween means is criticized. A simple parametric approach is proposed based onanalysis of variance and simple graphical methods","author":[{"dropping-particle":"","family":"Altman","given":"D. G.","non-dropping-particle":"","parse-names":false,"suffix":""},{"dropping-particle":"","family":"Bland","given":"J. M.","non-dropping-particle":"","parse-names":false,"suffix":""}],"container-title":"The Statistician","id":"ITEM-1","issue":"3","issued":{"date-parts":[["1983"]]},"page":"307","title":"Measurement in Medicine: The Analysis of Method Comparison Studies","type":"article-journal","volume":"32"},"uris":["http://www.mendeley.com/documents/?uuid=d7a56115-d0de-40ee-8734-52d570ca8875"]}],"mendeley":{"formattedCitation":"(Altman &amp; Bland, 1983)","plainTextFormattedCitation":"(Altman &amp; Bland, 1983)","previouslyFormattedCitation":"(Altman &amp; Bland, 1983)"},"properties":{"noteIndex":0},"schema":"https://github.com/citation-style-language/schema/raw/master/csl-citation.json"}</w:instrText>
+      </w:r>
+      <w:r>
+        <w:rPr>
+          <w:rFonts w:ascii="Calibri" w:eastAsia="Calibri" w:hAnsi="Calibri" w:cs="Calibri"/>
+          <w:sz w:val="24"/>
+          <w:szCs w:val="24"/>
+        </w:rPr>
+        <w:fldChar w:fldCharType="separate"/>
+      </w:r>
+      <w:r>
+        <w:rPr>
+          <w:rFonts w:ascii="Calibri" w:eastAsia="Calibri" w:hAnsi="Calibri" w:cs="Calibri"/>
+          <w:noProof/>
+          <w:sz w:val="24"/>
+          <w:szCs w:val="24"/>
+        </w:rPr>
+        <w:t>(Altman &amp; Bland, 1983)</w:t>
+      </w:r>
+      <w:r>
+        <w:rPr>
+          <w:rFonts w:ascii="Calibri" w:eastAsia="Calibri" w:hAnsi="Calibri" w:cs="Calibri"/>
+          <w:sz w:val="24"/>
+          <w:szCs w:val="24"/>
+        </w:rPr>
+        <w:fldChar w:fldCharType="end"/>
+      </w:r>
+      <w:r>
+        <w:rPr>
+          <w:rFonts w:ascii="Calibri" w:eastAsia="Calibri" w:hAnsi="Calibri" w:cs="Calibri"/>
+          <w:sz w:val="24"/>
+          <w:szCs w:val="24"/>
+        </w:rPr>
+        <w:t xml:space="preserve"> between averaging methods</w:t>
+      </w:r>
+      <w:r>
+        <w:rPr>
+          <w:rFonts w:ascii="Calibri" w:eastAsia="Calibri" w:hAnsi="Calibri" w:cs="Calibri"/>
+          <w:sz w:val="24"/>
+          <w:szCs w:val="24"/>
+        </w:rPr>
+        <w:t xml:space="preserve"> at VT</w:t>
+      </w:r>
+      <w:r>
+        <w:rPr>
+          <w:rFonts w:ascii="Calibri" w:eastAsia="Calibri" w:hAnsi="Calibri" w:cs="Calibri"/>
+          <w:sz w:val="24"/>
+          <w:szCs w:val="24"/>
+          <w:vertAlign w:val="subscript"/>
+        </w:rPr>
+        <w:t>1</w:t>
+      </w:r>
+      <w:r>
+        <w:rPr>
+          <w:rFonts w:ascii="Calibri" w:eastAsia="Calibri" w:hAnsi="Calibri" w:cs="Calibri"/>
+          <w:sz w:val="24"/>
+          <w:szCs w:val="24"/>
+        </w:rPr>
+        <w:t xml:space="preserve"> from out pilot study are about 0.31 L/min, or about 3.5 </w:t>
+      </w:r>
+      <w:r>
+        <w:rPr>
+          <w:rFonts w:ascii="Calibri" w:eastAsia="Calibri" w:hAnsi="Calibri" w:cs="Calibri"/>
+          <w:sz w:val="24"/>
+          <w:szCs w:val="24"/>
+        </w:rPr>
         <w:lastRenderedPageBreak/>
-        <w:t>This research will extend previous analyses by considering not only the averaging method, but also the effects of different outlier thresholds</w:t>
-      </w:r>
-      <w:r>
-        <w:rPr>
-          <w:rFonts w:ascii="Calibri" w:eastAsia="Calibri" w:hAnsi="Calibri" w:cs="Calibri"/>
-          <w:sz w:val="24"/>
-          <w:szCs w:val="24"/>
-        </w:rPr>
-        <w:t xml:space="preserve">, </w:t>
-      </w:r>
-      <w:r>
-        <w:rPr>
-          <w:rFonts w:ascii="Calibri" w:eastAsia="Calibri" w:hAnsi="Calibri" w:cs="Calibri"/>
-          <w:sz w:val="24"/>
-          <w:szCs w:val="24"/>
-        </w:rPr>
-        <w:t>data interpolation</w:t>
-      </w:r>
-      <w:r>
-        <w:rPr>
-          <w:rFonts w:ascii="Calibri" w:eastAsia="Calibri" w:hAnsi="Calibri" w:cs="Calibri"/>
-          <w:sz w:val="24"/>
-          <w:szCs w:val="24"/>
-        </w:rPr>
-        <w:t>,</w:t>
-      </w:r>
-      <w:r>
-        <w:rPr>
-          <w:rFonts w:ascii="Calibri" w:eastAsia="Calibri" w:hAnsi="Calibri" w:cs="Calibri"/>
-          <w:sz w:val="24"/>
-          <w:szCs w:val="24"/>
-        </w:rPr>
-        <w:t xml:space="preserve"> </w:t>
-      </w:r>
-      <w:r>
-        <w:rPr>
-          <w:rFonts w:ascii="Calibri" w:eastAsia="Calibri" w:hAnsi="Calibri" w:cs="Calibri"/>
-          <w:sz w:val="24"/>
-          <w:szCs w:val="24"/>
-        </w:rPr>
-        <w:t xml:space="preserve">and combinations of those choices on </w:t>
-      </w:r>
-      <w:r>
-        <w:rPr>
-          <w:rFonts w:ascii="Calibri" w:eastAsia="Calibri" w:hAnsi="Calibri" w:cs="Calibri"/>
-          <w:sz w:val="24"/>
-          <w:szCs w:val="24"/>
-        </w:rPr>
-        <w:t>the values at VT</w:t>
-      </w:r>
-      <w:r>
-        <w:rPr>
-          <w:rFonts w:ascii="Calibri" w:eastAsia="Calibri" w:hAnsi="Calibri" w:cs="Calibri"/>
-          <w:sz w:val="24"/>
-          <w:szCs w:val="24"/>
-          <w:vertAlign w:val="subscript"/>
-        </w:rPr>
-        <w:t>1</w:t>
-      </w:r>
-      <w:r>
-        <w:rPr>
-          <w:rFonts w:ascii="Calibri" w:eastAsia="Calibri" w:hAnsi="Calibri" w:cs="Calibri"/>
-          <w:sz w:val="24"/>
-          <w:szCs w:val="24"/>
-        </w:rPr>
-        <w:t xml:space="preserve"> and VT</w:t>
-      </w:r>
-      <w:r>
-        <w:rPr>
-          <w:rFonts w:ascii="Calibri" w:eastAsia="Calibri" w:hAnsi="Calibri" w:cs="Calibri"/>
-          <w:sz w:val="24"/>
-          <w:szCs w:val="24"/>
-          <w:vertAlign w:val="subscript"/>
-        </w:rPr>
-        <w:t>2</w:t>
-      </w:r>
-      <w:r>
-        <w:rPr>
-          <w:rFonts w:ascii="Calibri" w:eastAsia="Calibri" w:hAnsi="Calibri" w:cs="Calibri"/>
-          <w:sz w:val="24"/>
-          <w:szCs w:val="24"/>
-        </w:rPr>
-        <w:t xml:space="preserve">. </w:t>
-      </w:r>
-      <w:r>
-        <w:rPr>
-          <w:rFonts w:ascii="Calibri" w:eastAsia="Calibri" w:hAnsi="Calibri" w:cs="Calibri"/>
-          <w:sz w:val="24"/>
-          <w:szCs w:val="24"/>
-        </w:rPr>
-        <w:t>Previous research estimates the measurement error in VO</w:t>
-      </w:r>
-      <w:r>
-        <w:rPr>
-          <w:rFonts w:ascii="Calibri" w:eastAsia="Calibri" w:hAnsi="Calibri" w:cs="Calibri"/>
-          <w:sz w:val="24"/>
-          <w:szCs w:val="24"/>
-          <w:vertAlign w:val="subscript"/>
-        </w:rPr>
-        <w:t>2</w:t>
-      </w:r>
-      <w:r>
-        <w:rPr>
-          <w:rFonts w:ascii="Calibri" w:eastAsia="Calibri" w:hAnsi="Calibri" w:cs="Calibri"/>
-          <w:sz w:val="24"/>
-          <w:szCs w:val="24"/>
-        </w:rPr>
-        <w:t xml:space="preserve"> to be approximately 0.091 L/min </w:t>
-      </w:r>
-      <w:r>
-        <w:rPr>
-          <w:rFonts w:ascii="Calibri" w:eastAsia="Calibri" w:hAnsi="Calibri" w:cs="Calibri"/>
-          <w:sz w:val="24"/>
-          <w:szCs w:val="24"/>
-        </w:rPr>
-        <w:fldChar w:fldCharType="begin" w:fldLock="1"/>
-      </w:r>
-      <w:r>
-        <w:rPr>
-          <w:rFonts w:ascii="Calibri" w:eastAsia="Calibri" w:hAnsi="Calibri" w:cs="Calibri"/>
-          <w:sz w:val="24"/>
-          <w:szCs w:val="24"/>
-        </w:rPr>
-        <w:instrText>ADDIN CSL_CITATION {"citationItems":[{"id":"ITEM-1","itemData":{"author":[{"dropping-particle":"","family":"Robergs","given":"Robert A.","non-dropping-particle":"","parse-names":false,"suffix":""},{"dropping-particle":"","family":"Burnejtt","given":"Angus F.","non-dropping-particle":"","parse-names":false,"suffix":""}],"container-title":"Journal of Exercise Physiology online","id":"ITEM-1","issue":"2","issued":{"date-parts":[["2003"]]},"page":"44-57","title":"METHODS USED TO PROCESS DATA FROM INDIRECT CALORIMETRY AND THEIR APPLICATION TO VO2MAX","type":"article-journal","volume":"6"},"uris":["http://www.mendeley.com/documents/?uuid=87983d5c-1cd1-4839-aec7-be1119bad4d4"]}],"mendeley":{"formattedCitation":"(Robergs &amp; Burnejtt, 2003)","plainTextFormattedCitation":"(Robergs &amp; Burnejtt, 2003)","previouslyFormattedCitation":"(Robergs &amp; Burnejtt, 2003)"},"properties":{"noteIndex":0},"schema":"https://github.com/citation-style-language/schema/raw/master/csl-citation.json"}</w:instrText>
-      </w:r>
-      <w:r>
-        <w:rPr>
-          <w:rFonts w:ascii="Calibri" w:eastAsia="Calibri" w:hAnsi="Calibri" w:cs="Calibri"/>
-          <w:sz w:val="24"/>
-          <w:szCs w:val="24"/>
-        </w:rPr>
-        <w:fldChar w:fldCharType="separate"/>
-      </w:r>
-      <w:r>
-        <w:rPr>
-          <w:rFonts w:ascii="Calibri" w:eastAsia="Calibri" w:hAnsi="Calibri" w:cs="Calibri"/>
-          <w:noProof/>
-          <w:sz w:val="24"/>
-          <w:szCs w:val="24"/>
-        </w:rPr>
-        <w:t>(Robergs &amp; Burnejtt, 2003)</w:t>
-      </w:r>
-      <w:r>
-        <w:rPr>
-          <w:rFonts w:ascii="Calibri" w:eastAsia="Calibri" w:hAnsi="Calibri" w:cs="Calibri"/>
-          <w:sz w:val="24"/>
-          <w:szCs w:val="24"/>
-        </w:rPr>
-        <w:fldChar w:fldCharType="end"/>
-      </w:r>
-      <w:r>
-        <w:rPr>
-          <w:rFonts w:ascii="Calibri" w:eastAsia="Calibri" w:hAnsi="Calibri" w:cs="Calibri"/>
-          <w:sz w:val="24"/>
-          <w:szCs w:val="24"/>
-        </w:rPr>
-        <w:t xml:space="preserve">. The average LOA </w:t>
-      </w:r>
-      <w:r>
-        <w:rPr>
-          <w:rFonts w:ascii="Calibri" w:eastAsia="Calibri" w:hAnsi="Calibri" w:cs="Calibri"/>
-          <w:sz w:val="24"/>
-          <w:szCs w:val="24"/>
-        </w:rPr>
-        <w:fldChar w:fldCharType="begin" w:fldLock="1"/>
-      </w:r>
-      <w:r>
-        <w:rPr>
-          <w:rFonts w:ascii="Calibri" w:eastAsia="Calibri" w:hAnsi="Calibri" w:cs="Calibri"/>
-          <w:sz w:val="24"/>
-          <w:szCs w:val="24"/>
-        </w:rPr>
-        <w:instrText>ADDIN CSL_CITATION {"citationItems":[{"id":"ITEM-1","itemData":{"DOI":"10.2307/2987937","ISSN":"00390526","abstract":"Methods of analysis used in the comparison of two methods of measurement are reviewed. The use of correlation, regression and the differencebetween means is criticized. A simple parametric approach is proposed based onanalysis of variance and simple graphical methods","author":[{"dropping-particle":"","family":"Altman","given":"D. G.","non-dropping-particle":"","parse-names":false,"suffix":""},{"dropping-particle":"","family":"Bland","given":"J. M.","non-dropping-particle":"","parse-names":false,"suffix":""}],"container-title":"The Statistician","id":"ITEM-1","issue":"3","issued":{"date-parts":[["1983"]]},"page":"307","title":"Measurement in Medicine: The Analysis of Method Comparison Studies","type":"article-journal","volume":"32"},"uris":["http://www.mendeley.com/documents/?uuid=d7a56115-d0de-40ee-8734-52d570ca8875"]}],"mendeley":{"formattedCitation":"(Altman &amp; Bland, 1983)","plainTextFormattedCitation":"(Altman &amp; Bland, 1983)"},"properties":{"noteIndex":0},"schema":"https://github.com/citation-style-language/schema/raw/master/csl-citation.json"}</w:instrText>
-      </w:r>
-      <w:r>
-        <w:rPr>
-          <w:rFonts w:ascii="Calibri" w:eastAsia="Calibri" w:hAnsi="Calibri" w:cs="Calibri"/>
-          <w:sz w:val="24"/>
-          <w:szCs w:val="24"/>
-        </w:rPr>
-        <w:fldChar w:fldCharType="separate"/>
-      </w:r>
-      <w:r>
-        <w:rPr>
-          <w:rFonts w:ascii="Calibri" w:eastAsia="Calibri" w:hAnsi="Calibri" w:cs="Calibri"/>
-          <w:noProof/>
-          <w:sz w:val="24"/>
-          <w:szCs w:val="24"/>
-        </w:rPr>
-        <w:t>(Altman &amp; Bland, 1983)</w:t>
-      </w:r>
-      <w:r>
-        <w:rPr>
-          <w:rFonts w:ascii="Calibri" w:eastAsia="Calibri" w:hAnsi="Calibri" w:cs="Calibri"/>
-          <w:sz w:val="24"/>
-          <w:szCs w:val="24"/>
-        </w:rPr>
-        <w:fldChar w:fldCharType="end"/>
-      </w:r>
-      <w:r>
-        <w:rPr>
-          <w:rFonts w:ascii="Calibri" w:eastAsia="Calibri" w:hAnsi="Calibri" w:cs="Calibri"/>
-          <w:sz w:val="24"/>
-          <w:szCs w:val="24"/>
-        </w:rPr>
-        <w:t xml:space="preserve"> between averaging methods</w:t>
-      </w:r>
-      <w:r>
-        <w:rPr>
-          <w:rFonts w:ascii="Calibri" w:eastAsia="Calibri" w:hAnsi="Calibri" w:cs="Calibri"/>
-          <w:sz w:val="24"/>
-          <w:szCs w:val="24"/>
-        </w:rPr>
-        <w:t xml:space="preserve"> at VT</w:t>
-      </w:r>
-      <w:r>
-        <w:rPr>
-          <w:rFonts w:ascii="Calibri" w:eastAsia="Calibri" w:hAnsi="Calibri" w:cs="Calibri"/>
-          <w:sz w:val="24"/>
-          <w:szCs w:val="24"/>
-          <w:vertAlign w:val="subscript"/>
-        </w:rPr>
-        <w:t>1</w:t>
-      </w:r>
-      <w:r>
-        <w:rPr>
-          <w:rFonts w:ascii="Calibri" w:eastAsia="Calibri" w:hAnsi="Calibri" w:cs="Calibri"/>
-          <w:sz w:val="24"/>
-          <w:szCs w:val="24"/>
-        </w:rPr>
-        <w:t xml:space="preserve"> from out pilot study are about 0.31 L/min, or about 3.5 as wide as the expected error. </w:t>
+        <w:t xml:space="preserve">as wide as the expected error. </w:t>
       </w:r>
       <w:r>
         <w:rPr>
@@ -12584,7 +12317,7 @@
         </w:rPr>
         <w:t xml:space="preserve">Include a copy of the </w:t>
       </w:r>
-      <w:hyperlink r:id="rId31">
+      <w:hyperlink r:id="rId29">
         <w:r>
           <w:rPr>
             <w:rFonts w:ascii="Calibri" w:eastAsia="Calibri" w:hAnsi="Calibri" w:cs="Calibri"/>
@@ -12637,7 +12370,7 @@
         </w:rPr>
         <w:t xml:space="preserve">Limited access to </w:t>
       </w:r>
-      <w:hyperlink r:id="rId32">
+      <w:hyperlink r:id="rId30">
         <w:r>
           <w:rPr>
             <w:rFonts w:ascii="Calibri" w:eastAsia="Calibri" w:hAnsi="Calibri" w:cs="Calibri"/>
@@ -12657,74 +12390,6 @@
           <w:szCs w:val="24"/>
         </w:rPr>
         <w:t xml:space="preserve"> through the AHC-IE Security Gateway for validation/supplemental purposes only.</w:t>
-      </w:r>
-    </w:p>
-    <w:p>
-      <w:pPr>
-        <w:pBdr>
-          <w:top w:val="nil"/>
-          <w:left w:val="nil"/>
-          <w:bottom w:val="nil"/>
-          <w:right w:val="nil"/>
-          <w:between w:val="nil"/>
-        </w:pBdr>
-        <w:spacing w:before="120" w:after="120"/>
-        <w:ind w:left="1260" w:hanging="7"/>
-        <w:rPr>
-          <w:rFonts w:ascii="Calibri" w:eastAsia="Calibri" w:hAnsi="Calibri" w:cs="Calibri"/>
-          <w:color w:val="FF0000"/>
-          <w:sz w:val="24"/>
-          <w:szCs w:val="24"/>
-        </w:rPr>
-      </w:pPr>
-      <w:r>
-        <w:rPr>
-          <w:rFonts w:ascii="Calibri" w:eastAsia="Calibri" w:hAnsi="Calibri" w:cs="Calibri"/>
-          <w:color w:val="FF0000"/>
-          <w:sz w:val="24"/>
-          <w:szCs w:val="24"/>
-        </w:rPr>
-        <w:t xml:space="preserve">NOTE: </w:t>
-      </w:r>
-      <w:proofErr w:type="spellStart"/>
-      <w:r>
-        <w:rPr>
-          <w:rFonts w:ascii="Calibri" w:eastAsia="Calibri" w:hAnsi="Calibri" w:cs="Calibri"/>
-          <w:color w:val="FF0000"/>
-          <w:sz w:val="24"/>
-          <w:szCs w:val="24"/>
-        </w:rPr>
-        <w:t>HealthEast</w:t>
-      </w:r>
-      <w:proofErr w:type="spellEnd"/>
-      <w:r>
-        <w:rPr>
-          <w:rFonts w:ascii="Calibri" w:eastAsia="Calibri" w:hAnsi="Calibri" w:cs="Calibri"/>
-          <w:color w:val="FF0000"/>
-          <w:sz w:val="24"/>
-          <w:szCs w:val="24"/>
-        </w:rPr>
-        <w:t xml:space="preserve"> EPIC data is not included in the IE. If accessing </w:t>
-      </w:r>
-      <w:proofErr w:type="spellStart"/>
-      <w:r>
-        <w:rPr>
-          <w:rFonts w:ascii="Calibri" w:eastAsia="Calibri" w:hAnsi="Calibri" w:cs="Calibri"/>
-          <w:color w:val="FF0000"/>
-          <w:sz w:val="24"/>
-          <w:szCs w:val="24"/>
-        </w:rPr>
-        <w:t>HealthEast</w:t>
-      </w:r>
-      <w:proofErr w:type="spellEnd"/>
-      <w:r>
-        <w:rPr>
-          <w:rFonts w:ascii="Calibri" w:eastAsia="Calibri" w:hAnsi="Calibri" w:cs="Calibri"/>
-          <w:color w:val="FF0000"/>
-          <w:sz w:val="24"/>
-          <w:szCs w:val="24"/>
-        </w:rPr>
-        <w:t xml:space="preserve"> EPIC data, complete all sections below.</w:t>
       </w:r>
     </w:p>
     <w:p>
@@ -12791,154 +12456,6 @@
     </w:p>
     <w:p>
       <w:pPr>
-        <w:pBdr>
-          <w:top w:val="nil"/>
-          <w:left w:val="nil"/>
-          <w:bottom w:val="nil"/>
-          <w:right w:val="nil"/>
-          <w:between w:val="nil"/>
-        </w:pBdr>
-        <w:spacing w:before="120" w:after="120"/>
-        <w:ind w:left="1267"/>
-        <w:rPr>
-          <w:rFonts w:ascii="Calibri" w:eastAsia="Calibri" w:hAnsi="Calibri" w:cs="Calibri"/>
-          <w:color w:val="FF0000"/>
-          <w:sz w:val="24"/>
-          <w:szCs w:val="24"/>
-        </w:rPr>
-      </w:pPr>
-      <w:r>
-        <w:rPr>
-          <w:rFonts w:ascii="Calibri" w:eastAsia="Calibri" w:hAnsi="Calibri" w:cs="Calibri"/>
-          <w:sz w:val="24"/>
-          <w:szCs w:val="24"/>
-        </w:rPr>
-        <w:t xml:space="preserve"> </w:t>
-      </w:r>
-      <w:r>
-        <w:rPr>
-          <w:rFonts w:ascii="Calibri" w:eastAsia="Calibri" w:hAnsi="Calibri" w:cs="Calibri"/>
-          <w:color w:val="FF0000"/>
-          <w:sz w:val="24"/>
-          <w:szCs w:val="24"/>
-        </w:rPr>
-        <w:t>-Describe what you will access</w:t>
-      </w:r>
-    </w:p>
-    <w:p>
-      <w:pPr>
-        <w:pBdr>
-          <w:top w:val="nil"/>
-          <w:left w:val="nil"/>
-          <w:bottom w:val="nil"/>
-          <w:right w:val="nil"/>
-          <w:between w:val="nil"/>
-        </w:pBdr>
-        <w:spacing w:before="120" w:after="120"/>
-        <w:ind w:left="1267"/>
-        <w:rPr>
-          <w:rFonts w:ascii="Calibri" w:eastAsia="Calibri" w:hAnsi="Calibri" w:cs="Calibri"/>
-          <w:color w:val="FF0000"/>
-          <w:sz w:val="24"/>
-          <w:szCs w:val="24"/>
-        </w:rPr>
-      </w:pPr>
-      <w:r>
-        <w:rPr>
-          <w:rFonts w:ascii="Calibri" w:eastAsia="Calibri" w:hAnsi="Calibri" w:cs="Calibri"/>
-          <w:color w:val="FF0000"/>
-          <w:sz w:val="24"/>
-          <w:szCs w:val="24"/>
-        </w:rPr>
-        <w:t>- Indicate how many patients’ records you plan to access</w:t>
-      </w:r>
-    </w:p>
-    <w:p>
-      <w:pPr>
-        <w:pBdr>
-          <w:top w:val="nil"/>
-          <w:left w:val="nil"/>
-          <w:bottom w:val="nil"/>
-          <w:right w:val="nil"/>
-          <w:between w:val="nil"/>
-        </w:pBdr>
-        <w:spacing w:before="120" w:after="120"/>
-        <w:ind w:left="1267"/>
-        <w:rPr>
-          <w:rFonts w:ascii="Calibri" w:eastAsia="Calibri" w:hAnsi="Calibri" w:cs="Calibri"/>
-          <w:color w:val="FF0000"/>
-          <w:sz w:val="24"/>
-          <w:szCs w:val="24"/>
-        </w:rPr>
-      </w:pPr>
-      <w:r>
-        <w:rPr>
-          <w:rFonts w:ascii="Calibri" w:eastAsia="Calibri" w:hAnsi="Calibri" w:cs="Calibri"/>
-          <w:color w:val="FF0000"/>
-          <w:sz w:val="24"/>
-          <w:szCs w:val="24"/>
-        </w:rPr>
-        <w:t>- Describe how you will access the data</w:t>
-      </w:r>
-    </w:p>
-    <w:p>
-      <w:pPr>
-        <w:pBdr>
-          <w:top w:val="nil"/>
-          <w:left w:val="nil"/>
-          <w:bottom w:val="nil"/>
-          <w:right w:val="nil"/>
-          <w:between w:val="nil"/>
-        </w:pBdr>
-        <w:spacing w:before="120" w:after="120"/>
-        <w:ind w:left="1267"/>
-        <w:rPr>
-          <w:rFonts w:ascii="Calibri" w:eastAsia="Calibri" w:hAnsi="Calibri" w:cs="Calibri"/>
-          <w:color w:val="FF0000"/>
-          <w:sz w:val="24"/>
-          <w:szCs w:val="24"/>
-        </w:rPr>
-      </w:pPr>
-      <w:r>
-        <w:rPr>
-          <w:rFonts w:ascii="Calibri" w:eastAsia="Calibri" w:hAnsi="Calibri" w:cs="Calibri"/>
-          <w:color w:val="FF0000"/>
-          <w:sz w:val="24"/>
-          <w:szCs w:val="24"/>
-        </w:rPr>
-        <w:t>- Describe the authority you have to access the data</w:t>
-      </w:r>
-    </w:p>
-    <w:p>
-      <w:pPr>
-        <w:pBdr>
-          <w:top w:val="nil"/>
-          <w:left w:val="nil"/>
-          <w:bottom w:val="nil"/>
-          <w:right w:val="nil"/>
-          <w:between w:val="nil"/>
-        </w:pBdr>
-        <w:spacing w:before="120" w:after="120"/>
-        <w:ind w:left="1267"/>
-        <w:rPr>
-          <w:rFonts w:ascii="Calibri" w:eastAsia="Calibri" w:hAnsi="Calibri" w:cs="Calibri"/>
-          <w:color w:val="FF0000"/>
-          <w:sz w:val="24"/>
-          <w:szCs w:val="24"/>
-        </w:rPr>
-      </w:pPr>
-      <w:r>
-        <w:rPr>
-          <w:rFonts w:ascii="Calibri" w:eastAsia="Calibri" w:hAnsi="Calibri" w:cs="Calibri"/>
-          <w:color w:val="FF0000"/>
-          <w:sz w:val="24"/>
-          <w:szCs w:val="24"/>
-        </w:rPr>
-        <w:t>- Explain how you will exclude the records of those who have opted out of research</w:t>
-      </w:r>
-    </w:p>
-    <w:p>
-      <w:pPr>
         <w:spacing w:before="120"/>
         <w:ind w:left="720" w:firstLine="540"/>
         <w:rPr>
@@ -13222,126 +12739,6 @@
           <w:szCs w:val="24"/>
         </w:rPr>
         <w:t xml:space="preserve">  I will receive a limited data set from another institution </w:t>
-      </w:r>
-    </w:p>
-    <w:p>
-      <w:pPr>
-        <w:pBdr>
-          <w:top w:val="nil"/>
-          <w:left w:val="nil"/>
-          <w:bottom w:val="nil"/>
-          <w:right w:val="nil"/>
-          <w:between w:val="nil"/>
-        </w:pBdr>
-        <w:spacing w:before="120"/>
-        <w:ind w:left="1260"/>
-        <w:rPr>
-          <w:rFonts w:ascii="Calibri" w:eastAsia="Calibri" w:hAnsi="Calibri" w:cs="Calibri"/>
-          <w:color w:val="FF0000"/>
-          <w:sz w:val="24"/>
-          <w:szCs w:val="24"/>
-        </w:rPr>
-      </w:pPr>
-      <w:r>
-        <w:rPr>
-          <w:rFonts w:ascii="Calibri" w:eastAsia="Calibri" w:hAnsi="Calibri" w:cs="Calibri"/>
-          <w:color w:val="FF0000"/>
-          <w:sz w:val="24"/>
-          <w:szCs w:val="24"/>
-        </w:rPr>
-        <w:t xml:space="preserve">If the limited data set used will contain information from somewhere other than the University of Minnesota or MHealth, then you must enter into a </w:t>
-      </w:r>
-      <w:hyperlink r:id="rId33">
-        <w:r>
-          <w:rPr>
-            <w:rFonts w:ascii="Calibri" w:eastAsia="Calibri" w:hAnsi="Calibri" w:cs="Calibri"/>
-            <w:color w:val="0000FF"/>
-            <w:sz w:val="24"/>
-            <w:szCs w:val="24"/>
-            <w:u w:val="single"/>
-          </w:rPr>
-          <w:t>Data Use Agreement</w:t>
-        </w:r>
-      </w:hyperlink>
-      <w:r>
-        <w:rPr>
-          <w:rFonts w:ascii="Calibri" w:eastAsia="Calibri" w:hAnsi="Calibri" w:cs="Calibri"/>
-          <w:color w:val="FF0000"/>
-          <w:sz w:val="24"/>
-          <w:szCs w:val="24"/>
-        </w:rPr>
-        <w:t xml:space="preserve"> with the data source. You may use the University’s standard Data Use Agreement or another form approved by the health information Privacy &amp; Compliance Office. Please upload the Data Use Agreement you will use for this transfer of information in the supporting documents section of ETHOS. </w:t>
-      </w:r>
-    </w:p>
-    <w:p>
-      <w:pPr>
-        <w:pBdr>
-          <w:top w:val="nil"/>
-          <w:left w:val="nil"/>
-          <w:bottom w:val="nil"/>
-          <w:right w:val="nil"/>
-          <w:between w:val="nil"/>
-        </w:pBdr>
-        <w:spacing w:before="120" w:after="120"/>
-        <w:ind w:left="1260"/>
-        <w:rPr>
-          <w:rFonts w:ascii="Calibri" w:eastAsia="Calibri" w:hAnsi="Calibri" w:cs="Calibri"/>
-          <w:color w:val="FF0000"/>
-          <w:sz w:val="24"/>
-          <w:szCs w:val="24"/>
-        </w:rPr>
-      </w:pPr>
-      <w:r>
-        <w:rPr>
-          <w:rFonts w:ascii="Calibri" w:eastAsia="Calibri" w:hAnsi="Calibri" w:cs="Calibri"/>
-          <w:color w:val="FF0000"/>
-          <w:sz w:val="24"/>
-          <w:szCs w:val="24"/>
-        </w:rPr>
-        <w:lastRenderedPageBreak/>
-        <w:t xml:space="preserve">If you do not have a Data Use Agreement in place, you may continue with application, however, you must complete a Data Use Agreement before you can receive the Limited Data Set.  More information about Limited Data Sets can be found </w:t>
-      </w:r>
-      <w:hyperlink r:id="rId34">
-        <w:r>
-          <w:rPr>
-            <w:rFonts w:ascii="Calibri" w:eastAsia="Calibri" w:hAnsi="Calibri" w:cs="Calibri"/>
-            <w:color w:val="0000FF"/>
-            <w:sz w:val="24"/>
-            <w:szCs w:val="24"/>
-            <w:u w:val="single"/>
-          </w:rPr>
-          <w:t>HERE</w:t>
-        </w:r>
-      </w:hyperlink>
-      <w:r>
-        <w:rPr>
-          <w:rFonts w:ascii="Calibri" w:eastAsia="Calibri" w:hAnsi="Calibri" w:cs="Calibri"/>
-          <w:color w:val="FF0000"/>
-          <w:sz w:val="24"/>
-          <w:szCs w:val="24"/>
-        </w:rPr>
-        <w:t xml:space="preserve"> or by contacting the privacy office at 612-624-7447, or by email at </w:t>
-      </w:r>
-      <w:hyperlink r:id="rId35">
-        <w:r>
-          <w:rPr>
-            <w:rFonts w:ascii="Calibri" w:eastAsia="Calibri" w:hAnsi="Calibri" w:cs="Calibri"/>
-            <w:color w:val="0000FF"/>
-            <w:sz w:val="24"/>
-            <w:szCs w:val="24"/>
-            <w:u w:val="single"/>
-          </w:rPr>
-          <w:t>privacy@umn.edu</w:t>
-        </w:r>
-      </w:hyperlink>
-      <w:r>
-        <w:rPr>
-          <w:rFonts w:ascii="Calibri" w:eastAsia="Calibri" w:hAnsi="Calibri" w:cs="Calibri"/>
-          <w:color w:val="FF0000"/>
-          <w:sz w:val="24"/>
-          <w:szCs w:val="24"/>
-        </w:rPr>
-        <w:t xml:space="preserve"> </w:t>
       </w:r>
     </w:p>
     <w:sdt>
@@ -13439,15 +12836,6 @@
             </w:rPr>
             <w:t xml:space="preserve"> information: </w:t>
           </w:r>
-          <w:r>
-            <w:rPr>
-              <w:rFonts w:ascii="Calibri" w:eastAsia="Calibri" w:hAnsi="Calibri" w:cs="Calibri"/>
-              <w:color w:val="FF0000"/>
-              <w:sz w:val="24"/>
-              <w:szCs w:val="24"/>
-            </w:rPr>
-            <w:t>Describe in detail the source of the information, including justification regarding the investigator’s authority to collect the information from the source or if approval (and from whom) was received to collect the information.</w:t>
-          </w:r>
           <w:sdt>
             <w:sdtPr>
               <w:rPr>
@@ -13455,20 +12843,16 @@
               </w:rPr>
               <w:tag w:val="goog_rdk_2"/>
               <w:id w:val="-1702852120"/>
+              <w:showingPlcHdr/>
             </w:sdtPr>
             <w:sdtEndPr/>
             <w:sdtContent>
-              <w:sdt>
-                <w:sdtPr>
-                  <w:rPr>
-                    <w:rFonts w:ascii="Calibri" w:hAnsi="Calibri" w:cs="Calibri"/>
-                  </w:rPr>
-                  <w:tag w:val="goog_rdk_3"/>
-                  <w:id w:val="1608321794"/>
-                </w:sdtPr>
-                <w:sdtEndPr/>
-                <w:sdtContent/>
-              </w:sdt>
+              <w:r>
+                <w:rPr>
+                  <w:rFonts w:ascii="Calibri" w:hAnsi="Calibri" w:cs="Calibri"/>
+                </w:rPr>
+                <w:t xml:space="preserve">     </w:t>
+              </w:r>
             </w:sdtContent>
           </w:sdt>
         </w:p>
@@ -13873,13 +13257,6 @@
             </w:rPr>
             <w:t xml:space="preserve">Date Range: </w:t>
           </w:r>
-          <w:r>
-            <w:rPr>
-              <w:rFonts w:ascii="Calibri" w:hAnsi="Calibri" w:cs="Calibri"/>
-              <w:color w:val="FF0000"/>
-            </w:rPr>
-            <w:t xml:space="preserve">Describe the date range of data / specimens to be obtained for this study. If this is a retrospective review, the end date must be before the IRB submission date. </w:t>
-          </w:r>
           <w:sdt>
             <w:sdtPr>
               <w:rPr>
@@ -14056,7 +13433,16 @@
           <w:sz w:val="24"/>
           <w:szCs w:val="24"/>
         </w:rPr>
-        <w:t>We are unaware if any records will be associated with populations that require additional protections. The typical age range of patients in the Executive Health program is at least 40 years old, but it is possible that a small number of the women in the program were pregnant at some point.</w:t>
+        <w:t xml:space="preserve">We are unaware if any records will be associated with populations that require additional protections. The typical age range of patients in the Executive Health </w:t>
+      </w:r>
+      <w:r>
+        <w:rPr>
+          <w:rFonts w:ascii="Calibri" w:eastAsia="Calibri" w:hAnsi="Calibri" w:cs="Calibri"/>
+          <w:sz w:val="24"/>
+          <w:szCs w:val="24"/>
+        </w:rPr>
+        <w:lastRenderedPageBreak/>
+        <w:t>program is at least 40 years old, but it is possible that a small number of the women in the program were pregnant at some point.</w:t>
       </w:r>
       <w:r>
         <w:rPr>
@@ -14107,34 +13493,6 @@
             </w:rPr>
             <w:t xml:space="preserve"> </w:t>
           </w:r>
-          <w:r>
-            <w:rPr>
-              <w:rFonts w:ascii="Calibri" w:eastAsia="Calibri" w:hAnsi="Calibri" w:cs="Calibri"/>
-              <w:color w:val="FF0000"/>
-              <w:sz w:val="24"/>
-              <w:szCs w:val="24"/>
-            </w:rPr>
-            <w:t>Clarify whether informed consent for research use of records was ever obtained for the records you intend to utilize for research purposes or whether records where patients “opted out” will be excluded from the record set. Describe whether informed consent should be obtained for the purposes of this research (for information on whether consent is required, see the Appendix B-2 of the Investigator Manual (HRP-103)).</w:t>
-          </w:r>
-          <w:sdt>
-            <w:sdtPr>
-              <w:rPr>
-                <w:rFonts w:ascii="Calibri" w:hAnsi="Calibri" w:cs="Calibri"/>
-              </w:rPr>
-              <w:tag w:val="goog_rdk_20"/>
-              <w:id w:val="-2014898359"/>
-              <w:showingPlcHdr/>
-            </w:sdtPr>
-            <w:sdtEndPr/>
-            <w:sdtContent>
-              <w:r>
-                <w:rPr>
-                  <w:rFonts w:ascii="Calibri" w:hAnsi="Calibri" w:cs="Calibri"/>
-                </w:rPr>
-                <w:t xml:space="preserve">     </w:t>
-              </w:r>
-            </w:sdtContent>
-          </w:sdt>
         </w:sdtContent>
       </w:sdt>
       <w:sdt>
@@ -14308,8 +13666,19 @@
         <w:rPr>
           <w:rFonts w:ascii="Calibri" w:hAnsi="Calibri" w:cs="Calibri"/>
         </w:rPr>
-        <w:lastRenderedPageBreak/>
-        <w:t>Upon enrollment in the executive health program, patients were asked if they consented to allow their data to be used for research purposes. The information from the CTSI will only return those patients who opted to allow their data to be used for research purposes.</w:t>
+        <w:t>Upon enrollment in the executive health program</w:t>
+      </w:r>
+      <w:r>
+        <w:rPr>
+          <w:rFonts w:ascii="Calibri" w:hAnsi="Calibri" w:cs="Calibri"/>
+        </w:rPr>
+        <w:t xml:space="preserve"> or shortly thereafter</w:t>
+      </w:r>
+      <w:r>
+        <w:rPr>
+          <w:rFonts w:ascii="Calibri" w:hAnsi="Calibri" w:cs="Calibri"/>
+        </w:rPr>
+        <w:t>, patients were asked if they consented to allow their data to be used for research purposes. The information from the CTSI will only return those patients who opted to allow their data to be used for research purposes.</w:t>
       </w:r>
     </w:p>
     <w:p>
@@ -14342,25 +13711,6 @@
         </w:rPr>
         <w:t xml:space="preserve">Study Design: </w:t>
       </w:r>
-      <w:r>
-        <w:rPr>
-          <w:rFonts w:ascii="Calibri" w:eastAsia="Calibri" w:hAnsi="Calibri" w:cs="Calibri"/>
-          <w:color w:val="FF0000"/>
-          <w:sz w:val="24"/>
-          <w:szCs w:val="24"/>
-        </w:rPr>
-        <w:t>Describe and explain the study design.</w:t>
-      </w:r>
-      <w:r>
-        <w:rPr>
-          <w:rFonts w:ascii="Calibri" w:eastAsia="Calibri" w:hAnsi="Calibri" w:cs="Calibri"/>
-          <w:i/>
-          <w:color w:val="FF0000"/>
-          <w:sz w:val="24"/>
-          <w:szCs w:val="24"/>
-        </w:rPr>
-        <w:t xml:space="preserve"> </w:t>
-      </w:r>
     </w:p>
     <w:p>
       <w:pPr>
@@ -14486,24 +13836,6 @@
         </w:rPr>
         <w:t xml:space="preserve">Study Procedures: </w:t>
       </w:r>
-      <w:r>
-        <w:rPr>
-          <w:rFonts w:ascii="Calibri" w:eastAsia="Calibri" w:hAnsi="Calibri" w:cs="Calibri"/>
-          <w:color w:val="FF0000"/>
-          <w:sz w:val="24"/>
-          <w:szCs w:val="24"/>
-        </w:rPr>
-        <w:t>Provide a description of all research procedures being performed and when they are performed. For research involving data, describe how the data will be selected and who will define the data selection</w:t>
-      </w:r>
-      <w:r>
-        <w:rPr>
-          <w:rFonts w:ascii="Calibri" w:eastAsia="Calibri" w:hAnsi="Calibri" w:cs="Calibri"/>
-          <w:color w:val="000000"/>
-          <w:sz w:val="24"/>
-          <w:szCs w:val="24"/>
-        </w:rPr>
-        <w:t xml:space="preserve">. </w:t>
-      </w:r>
     </w:p>
     <w:p>
       <w:pPr>
@@ -14681,7 +14013,25 @@
           <w:sz w:val="24"/>
           <w:szCs w:val="24"/>
         </w:rPr>
-        <w:t xml:space="preserve"> test number. </w:t>
+        <w:t xml:space="preserve"> test </w:t>
+      </w:r>
+      <w:r>
+        <w:rPr>
+          <w:rFonts w:ascii="Calibri" w:eastAsia="Calibri" w:hAnsi="Calibri" w:cs="Calibri"/>
+          <w:color w:val="000000"/>
+          <w:sz w:val="24"/>
+          <w:szCs w:val="24"/>
+        </w:rPr>
+        <w:t>year or number</w:t>
+      </w:r>
+      <w:r>
+        <w:rPr>
+          <w:rFonts w:ascii="Calibri" w:eastAsia="Calibri" w:hAnsi="Calibri" w:cs="Calibri"/>
+          <w:color w:val="000000"/>
+          <w:sz w:val="24"/>
+          <w:szCs w:val="24"/>
+        </w:rPr>
+        <w:t xml:space="preserve">. </w:t>
       </w:r>
       <w:r>
         <w:rPr>
@@ -14754,7 +14104,16 @@
           <w:sz w:val="24"/>
           <w:szCs w:val="24"/>
         </w:rPr>
-        <w:t xml:space="preserve">01_cpet.csv. </w:t>
+        <w:t>2019</w:t>
+      </w:r>
+      <w:r>
+        <w:rPr>
+          <w:rFonts w:ascii="Calibri" w:eastAsia="Calibri" w:hAnsi="Calibri" w:cs="Calibri"/>
+          <w:color w:val="000000"/>
+          <w:sz w:val="24"/>
+          <w:szCs w:val="24"/>
+        </w:rPr>
+        <w:t xml:space="preserve">_cpet.csv. </w:t>
       </w:r>
       <w:r>
         <w:rPr>
@@ -14772,7 +14131,16 @@
           <w:sz w:val="24"/>
           <w:szCs w:val="24"/>
         </w:rPr>
-        <w:t>a number indicating the test number</w:t>
+        <w:t xml:space="preserve">a number indicating the test </w:t>
+      </w:r>
+      <w:r>
+        <w:rPr>
+          <w:rFonts w:ascii="Calibri" w:eastAsia="Calibri" w:hAnsi="Calibri" w:cs="Calibri"/>
+          <w:color w:val="000000"/>
+          <w:sz w:val="24"/>
+          <w:szCs w:val="24"/>
+        </w:rPr>
+        <w:t>year</w:t>
       </w:r>
       <w:r>
         <w:rPr>
@@ -14828,7 +14196,25 @@
           <w:sz w:val="24"/>
           <w:szCs w:val="24"/>
         </w:rPr>
-        <w:t>In addition to downloading the unaveraged exercise test files, Anton will use the secure server to create a spreadsheet containing the patient ID, VO</w:t>
+        <w:t xml:space="preserve">In addition to downloading the unaveraged exercise test files, Anton will use the secure server to create a spreadsheet containing </w:t>
+      </w:r>
+      <w:r>
+        <w:rPr>
+          <w:rFonts w:ascii="Calibri" w:eastAsia="Calibri" w:hAnsi="Calibri" w:cs="Calibri"/>
+          <w:color w:val="000000"/>
+          <w:sz w:val="24"/>
+          <w:szCs w:val="24"/>
+        </w:rPr>
+        <w:t>de-identified patient information including</w:t>
+      </w:r>
+      <w:r>
+        <w:rPr>
+          <w:rFonts w:ascii="Calibri" w:eastAsia="Calibri" w:hAnsi="Calibri" w:cs="Calibri"/>
+          <w:color w:val="000000"/>
+          <w:sz w:val="24"/>
+          <w:szCs w:val="24"/>
+        </w:rPr>
+        <w:t xml:space="preserve"> patient ID, VO</w:t>
       </w:r>
       <w:r>
         <w:rPr>
@@ -14847,16 +14233,62 @@
           <w:sz w:val="24"/>
           <w:szCs w:val="24"/>
         </w:rPr>
-        <w:t xml:space="preserve"> test number, patient sex, and patient age at test.</w:t>
-      </w:r>
-      <w:r>
-        <w:rPr>
-          <w:rFonts w:ascii="Calibri" w:eastAsia="Calibri" w:hAnsi="Calibri" w:cs="Calibri"/>
-          <w:color w:val="000000"/>
-          <w:sz w:val="24"/>
-          <w:szCs w:val="24"/>
-        </w:rPr>
-        <w:t xml:space="preserve"> The MRNs will </w:t>
+        <w:t xml:space="preserve"> test </w:t>
+      </w:r>
+      <w:r>
+        <w:rPr>
+          <w:rFonts w:ascii="Calibri" w:eastAsia="Calibri" w:hAnsi="Calibri" w:cs="Calibri"/>
+          <w:color w:val="000000"/>
+          <w:sz w:val="24"/>
+          <w:szCs w:val="24"/>
+        </w:rPr>
+        <w:t>year</w:t>
+      </w:r>
+      <w:r>
+        <w:rPr>
+          <w:rFonts w:ascii="Calibri" w:eastAsia="Calibri" w:hAnsi="Calibri" w:cs="Calibri"/>
+          <w:color w:val="000000"/>
+          <w:sz w:val="24"/>
+          <w:szCs w:val="24"/>
+        </w:rPr>
+        <w:t>, patient sex, and patient age at test.</w:t>
+      </w:r>
+      <w:r>
+        <w:rPr>
+          <w:rFonts w:ascii="Calibri" w:eastAsia="Calibri" w:hAnsi="Calibri" w:cs="Calibri"/>
+          <w:color w:val="000000"/>
+          <w:sz w:val="24"/>
+          <w:szCs w:val="24"/>
+        </w:rPr>
+        <w:t xml:space="preserve"> The </w:t>
+      </w:r>
+      <w:r>
+        <w:rPr>
+          <w:rFonts w:ascii="Calibri" w:eastAsia="Calibri" w:hAnsi="Calibri" w:cs="Calibri"/>
+          <w:color w:val="000000"/>
+          <w:sz w:val="24"/>
+          <w:szCs w:val="24"/>
+        </w:rPr>
+        <w:lastRenderedPageBreak/>
+        <w:t xml:space="preserve">MRNs </w:t>
+      </w:r>
+      <w:r>
+        <w:rPr>
+          <w:rFonts w:ascii="Calibri" w:eastAsia="Calibri" w:hAnsi="Calibri" w:cs="Calibri"/>
+          <w:color w:val="000000"/>
+          <w:sz w:val="24"/>
+          <w:szCs w:val="24"/>
+        </w:rPr>
+        <w:t xml:space="preserve">and full test dates </w:t>
+      </w:r>
+      <w:r>
+        <w:rPr>
+          <w:rFonts w:ascii="Calibri" w:eastAsia="Calibri" w:hAnsi="Calibri" w:cs="Calibri"/>
+          <w:color w:val="000000"/>
+          <w:sz w:val="24"/>
+          <w:szCs w:val="24"/>
+        </w:rPr>
+        <w:t xml:space="preserve">will </w:t>
       </w:r>
       <w:r>
         <w:rPr>
@@ -14904,8 +14336,54 @@
           <w:sz w:val="24"/>
           <w:szCs w:val="24"/>
         </w:rPr>
-        <w:lastRenderedPageBreak/>
-        <w:t>A folder containing the unaveraged exercise test files and the spreadsheet of patient information will be downloaded to a zip drive for Anton to analyze later.</w:t>
+        <w:t xml:space="preserve">A folder containing the unaveraged exercise test files and the spreadsheet of </w:t>
+      </w:r>
+      <w:r>
+        <w:rPr>
+          <w:rFonts w:ascii="Calibri" w:eastAsia="Calibri" w:hAnsi="Calibri" w:cs="Calibri"/>
+          <w:color w:val="000000"/>
+          <w:sz w:val="24"/>
+          <w:szCs w:val="24"/>
+        </w:rPr>
+        <w:t xml:space="preserve">de-identified </w:t>
+      </w:r>
+      <w:r>
+        <w:rPr>
+          <w:rFonts w:ascii="Calibri" w:eastAsia="Calibri" w:hAnsi="Calibri" w:cs="Calibri"/>
+          <w:color w:val="000000"/>
+          <w:sz w:val="24"/>
+          <w:szCs w:val="24"/>
+        </w:rPr>
+        <w:t xml:space="preserve">patient information will be downloaded to a zip drive for Anton to analyze </w:t>
+      </w:r>
+      <w:proofErr w:type="gramStart"/>
+      <w:r>
+        <w:rPr>
+          <w:rFonts w:ascii="Calibri" w:eastAsia="Calibri" w:hAnsi="Calibri" w:cs="Calibri"/>
+          <w:color w:val="000000"/>
+          <w:sz w:val="24"/>
+          <w:szCs w:val="24"/>
+        </w:rPr>
+        <w:t>later</w:t>
+      </w:r>
+      <w:r>
+        <w:rPr>
+          <w:rFonts w:ascii="Calibri" w:eastAsia="Calibri" w:hAnsi="Calibri" w:cs="Calibri"/>
+          <w:color w:val="000000"/>
+          <w:sz w:val="24"/>
+          <w:szCs w:val="24"/>
+        </w:rPr>
+        <w:t xml:space="preserve"> on</w:t>
+      </w:r>
+      <w:proofErr w:type="gramEnd"/>
+      <w:r>
+        <w:rPr>
+          <w:rFonts w:ascii="Calibri" w:eastAsia="Calibri" w:hAnsi="Calibri" w:cs="Calibri"/>
+          <w:color w:val="000000"/>
+          <w:sz w:val="24"/>
+          <w:szCs w:val="24"/>
+        </w:rPr>
+        <w:t xml:space="preserve"> his personal computer.</w:t>
       </w:r>
     </w:p>
     <w:p>
@@ -14925,181 +14403,19 @@
         <w:ind w:left="1260" w:hanging="540"/>
         <w:rPr>
           <w:rFonts w:ascii="Calibri" w:eastAsia="Calibri" w:hAnsi="Calibri" w:cs="Calibri"/>
-          <w:sz w:val="24"/>
-          <w:szCs w:val="24"/>
-        </w:rPr>
-      </w:pPr>
-      <w:r>
-        <w:rPr>
-          <w:rFonts w:ascii="Calibri" w:eastAsia="Calibri" w:hAnsi="Calibri" w:cs="Calibri"/>
-          <w:color w:val="000000"/>
-          <w:sz w:val="24"/>
-          <w:szCs w:val="24"/>
-        </w:rPr>
-        <w:t xml:space="preserve">Individually Identifiable Health Information: </w:t>
-      </w:r>
-      <w:r>
-        <w:rPr>
-          <w:rFonts w:ascii="Calibri" w:eastAsia="Calibri" w:hAnsi="Calibri" w:cs="Calibri"/>
-          <w:color w:val="FF0000"/>
-          <w:sz w:val="24"/>
-          <w:szCs w:val="24"/>
-        </w:rPr>
-        <w:t xml:space="preserve">Identify whether the research study involves the use of individually identifiable health information. Also complete Appendix B. If this research will involve the use of individually identifiable health information, either collecting or having access to, complete Section 4 below.    See </w:t>
-      </w:r>
-      <w:hyperlink r:id="rId36">
-        <w:r>
-          <w:rPr>
-            <w:rFonts w:ascii="Calibri" w:eastAsia="Calibri" w:hAnsi="Calibri" w:cs="Calibri"/>
-            <w:color w:val="0070C0"/>
-            <w:sz w:val="24"/>
-            <w:szCs w:val="24"/>
-            <w:u w:val="single"/>
-          </w:rPr>
-          <w:t>UMN Priv</w:t>
-        </w:r>
-        <w:r>
-          <w:rPr>
-            <w:rFonts w:ascii="Calibri" w:eastAsia="Calibri" w:hAnsi="Calibri" w:cs="Calibri"/>
-            <w:color w:val="0070C0"/>
-            <w:sz w:val="24"/>
-            <w:szCs w:val="24"/>
-            <w:u w:val="single"/>
-          </w:rPr>
-          <w:t>a</w:t>
-        </w:r>
-        <w:r>
-          <w:rPr>
-            <w:rFonts w:ascii="Calibri" w:eastAsia="Calibri" w:hAnsi="Calibri" w:cs="Calibri"/>
-            <w:color w:val="0070C0"/>
-            <w:sz w:val="24"/>
-            <w:szCs w:val="24"/>
-            <w:u w:val="single"/>
-          </w:rPr>
-          <w:t>cy Office Policies</w:t>
-        </w:r>
-      </w:hyperlink>
-      <w:r>
-        <w:rPr>
-          <w:rFonts w:ascii="Calibri" w:eastAsia="Calibri" w:hAnsi="Calibri" w:cs="Calibri"/>
-          <w:color w:val="0070C0"/>
-          <w:sz w:val="24"/>
-          <w:szCs w:val="24"/>
-        </w:rPr>
-        <w:t xml:space="preserve"> and/or </w:t>
-      </w:r>
-      <w:hyperlink r:id="rId37">
-        <w:r>
-          <w:rPr>
-            <w:rFonts w:ascii="Calibri" w:eastAsia="Calibri" w:hAnsi="Calibri" w:cs="Calibri"/>
-            <w:color w:val="0070C0"/>
-            <w:sz w:val="24"/>
-            <w:szCs w:val="24"/>
-            <w:u w:val="single"/>
-          </w:rPr>
-          <w:t>Fairview Health Services Priv</w:t>
-        </w:r>
-        <w:r>
-          <w:rPr>
-            <w:rFonts w:ascii="Calibri" w:eastAsia="Calibri" w:hAnsi="Calibri" w:cs="Calibri"/>
-            <w:color w:val="0070C0"/>
-            <w:sz w:val="24"/>
-            <w:szCs w:val="24"/>
-            <w:u w:val="single"/>
-          </w:rPr>
-          <w:t>a</w:t>
-        </w:r>
-        <w:r>
-          <w:rPr>
-            <w:rFonts w:ascii="Calibri" w:eastAsia="Calibri" w:hAnsi="Calibri" w:cs="Calibri"/>
-            <w:color w:val="0070C0"/>
-            <w:sz w:val="24"/>
-            <w:szCs w:val="24"/>
-            <w:u w:val="single"/>
-          </w:rPr>
-          <w:t>cy Policies</w:t>
-        </w:r>
-      </w:hyperlink>
-      <w:r>
-        <w:rPr>
-          <w:rFonts w:ascii="Calibri" w:eastAsia="Calibri" w:hAnsi="Calibri" w:cs="Calibri"/>
-          <w:color w:val="FF0000"/>
-          <w:sz w:val="24"/>
-          <w:szCs w:val="24"/>
-        </w:rPr>
-        <w:t xml:space="preserve">, and </w:t>
-      </w:r>
-      <w:hyperlink r:id="rId38">
-        <w:r>
-          <w:rPr>
-            <w:rFonts w:ascii="Calibri" w:eastAsia="Calibri" w:hAnsi="Calibri" w:cs="Calibri"/>
-            <w:color w:val="0070C0"/>
-            <w:sz w:val="24"/>
-            <w:szCs w:val="24"/>
-            <w:u w:val="single"/>
-          </w:rPr>
-          <w:t>UMN HIPAA Agree</w:t>
-        </w:r>
-        <w:r>
-          <w:rPr>
-            <w:rFonts w:ascii="Calibri" w:eastAsia="Calibri" w:hAnsi="Calibri" w:cs="Calibri"/>
-            <w:color w:val="0070C0"/>
-            <w:sz w:val="24"/>
-            <w:szCs w:val="24"/>
-            <w:u w:val="single"/>
-          </w:rPr>
-          <w:t>m</w:t>
-        </w:r>
-        <w:r>
-          <w:rPr>
-            <w:rFonts w:ascii="Calibri" w:eastAsia="Calibri" w:hAnsi="Calibri" w:cs="Calibri"/>
-            <w:color w:val="0070C0"/>
-            <w:sz w:val="24"/>
-            <w:szCs w:val="24"/>
-            <w:u w:val="single"/>
-          </w:rPr>
-          <w:t>ent Templates</w:t>
-        </w:r>
-      </w:hyperlink>
-      <w:r>
-        <w:rPr>
-          <w:rFonts w:ascii="Calibri" w:eastAsia="Calibri" w:hAnsi="Calibri" w:cs="Calibri"/>
-          <w:i/>
-          <w:color w:val="000000"/>
-          <w:sz w:val="24"/>
-          <w:szCs w:val="24"/>
-        </w:rPr>
-        <w:t xml:space="preserve">. </w:t>
-      </w:r>
-      <w:r>
-        <w:rPr>
-          <w:rFonts w:ascii="Calibri" w:eastAsia="Calibri" w:hAnsi="Calibri" w:cs="Calibri"/>
-          <w:color w:val="FF0000"/>
-          <w:sz w:val="24"/>
-          <w:szCs w:val="24"/>
-        </w:rPr>
-        <w:t xml:space="preserve">For research conducted at Gillette Children’s Specialty Healthcare refer to </w:t>
-      </w:r>
-      <w:hyperlink r:id="rId39">
-        <w:r>
-          <w:rPr>
-            <w:rFonts w:ascii="Calibri" w:eastAsia="Calibri" w:hAnsi="Calibri" w:cs="Calibri"/>
-            <w:color w:val="0070C0"/>
-            <w:sz w:val="24"/>
-            <w:szCs w:val="24"/>
-            <w:u w:val="single"/>
-          </w:rPr>
-          <w:t>Gillette Research Administration</w:t>
-        </w:r>
-      </w:hyperlink>
-      <w:r>
-        <w:rPr>
-          <w:rFonts w:ascii="Calibri" w:eastAsia="Calibri" w:hAnsi="Calibri" w:cs="Calibri"/>
-          <w:color w:val="FF0000"/>
-          <w:sz w:val="24"/>
-          <w:szCs w:val="24"/>
-        </w:rPr>
-        <w:t xml:space="preserve"> for guidance.</w:t>
+          <w:color w:val="000000" w:themeColor="text1"/>
+          <w:sz w:val="24"/>
+          <w:szCs w:val="24"/>
+        </w:rPr>
+      </w:pPr>
+      <w:r>
+        <w:rPr>
+          <w:rFonts w:ascii="Calibri" w:eastAsia="Calibri" w:hAnsi="Calibri" w:cs="Calibri"/>
+          <w:color w:val="000000"/>
+          <w:sz w:val="24"/>
+          <w:szCs w:val="24"/>
+        </w:rPr>
+        <w:t>Individually Identifiable Health Information:</w:t>
       </w:r>
     </w:p>
     <w:p>
@@ -15127,27 +14443,26 @@
           <w:sz w:val="24"/>
           <w:szCs w:val="24"/>
         </w:rPr>
-        <w:t>This study will use individually identifiable health information for the purpose of obtaining the exercise test files.</w:t>
-      </w:r>
-    </w:p>
-    <w:p>
-      <w:pPr>
-        <w:pBdr>
-          <w:top w:val="nil"/>
-          <w:left w:val="nil"/>
-          <w:bottom w:val="nil"/>
-          <w:right w:val="nil"/>
-          <w:between w:val="nil"/>
-        </w:pBdr>
-        <w:spacing w:before="120" w:after="120"/>
-        <w:ind w:left="720"/>
-        <w:rPr>
-          <w:rFonts w:ascii="Calibri" w:eastAsia="Calibri" w:hAnsi="Calibri" w:cs="Calibri"/>
-          <w:color w:val="FF0000"/>
-          <w:sz w:val="24"/>
-          <w:szCs w:val="24"/>
-        </w:rPr>
-      </w:pPr>
+        <w:t>This study will use individually identifiable health information for the purpose of obtaining the</w:t>
+      </w:r>
+      <w:r>
+        <w:rPr>
+          <w:rFonts w:ascii="Calibri" w:eastAsia="Calibri" w:hAnsi="Calibri" w:cs="Calibri"/>
+          <w:color w:val="000000" w:themeColor="text1"/>
+          <w:sz w:val="24"/>
+          <w:szCs w:val="24"/>
+        </w:rPr>
+        <w:t xml:space="preserve"> de-identified</w:t>
+      </w:r>
+      <w:r>
+        <w:rPr>
+          <w:rFonts w:ascii="Calibri" w:eastAsia="Calibri" w:hAnsi="Calibri" w:cs="Calibri"/>
+          <w:color w:val="000000" w:themeColor="text1"/>
+          <w:sz w:val="24"/>
+          <w:szCs w:val="24"/>
+        </w:rPr>
+        <w:t xml:space="preserve"> exercise test files.</w:t>
+      </w:r>
     </w:p>
     <w:p>
       <w:pPr>
@@ -15542,7 +14857,7 @@
             </w:rPr>
             <w:t xml:space="preserve">Location(s) of storage, sharing and analysis of research data, including any links to research data (check all that apply).   In the case of research involving sensitive data (including data that is sensitive but not covered by HIPAA), the protocol must  include a robust security plan in compliance with the University’s </w:t>
           </w:r>
-          <w:hyperlink r:id="rId40" w:history="1">
+          <w:hyperlink r:id="rId31" w:history="1">
             <w:r>
               <w:rPr>
                 <w:rFonts w:ascii="Calibri" w:eastAsia="Calibri" w:hAnsi="Calibri" w:cs="Calibri"/>
@@ -15562,7 +14877,7 @@
             </w:rPr>
             <w:t xml:space="preserve"> Review additional policies that may apply including the </w:t>
           </w:r>
-          <w:hyperlink r:id="rId41" w:history="1">
+          <w:hyperlink r:id="rId32" w:history="1">
             <w:r>
               <w:rPr>
                 <w:rFonts w:ascii="Calibri" w:eastAsia="Calibri" w:hAnsi="Calibri" w:cs="Calibri"/>
@@ -15582,7 +14897,7 @@
             </w:rPr>
             <w:t xml:space="preserve"> and </w:t>
           </w:r>
-          <w:hyperlink r:id="rId42" w:history="1">
+          <w:hyperlink r:id="rId33" w:history="1">
             <w:r>
               <w:rPr>
                 <w:rFonts w:ascii="Calibri" w:eastAsia="Calibri" w:hAnsi="Calibri" w:cs="Calibri"/>
@@ -15709,7 +15024,7 @@
         </w:rPr>
         <w:t xml:space="preserve"> In the </w:t>
       </w:r>
-      <w:hyperlink r:id="rId43">
+      <w:hyperlink r:id="rId34">
         <w:r>
           <w:rPr>
             <w:rFonts w:ascii="Calibri" w:eastAsia="Calibri" w:hAnsi="Calibri" w:cs="Calibri"/>
@@ -15730,7 +15045,7 @@
         </w:rPr>
         <w:t xml:space="preserve"> data shelter of the </w:t>
       </w:r>
-      <w:hyperlink r:id="rId44">
+      <w:hyperlink r:id="rId35">
         <w:r>
           <w:rPr>
             <w:rFonts w:ascii="Calibri" w:eastAsia="Calibri" w:hAnsi="Calibri" w:cs="Calibri"/>
@@ -15779,7 +15094,6 @@
           <w:sz w:val="24"/>
           <w:szCs w:val="24"/>
         </w:rPr>
-        <w:lastRenderedPageBreak/>
         <w:tab/>
       </w:r>
       <w:sdt>
@@ -15791,7 +15105,7 @@
           </w:rPr>
           <w:id w:val="-2129617260"/>
           <w14:checkbox>
-            <w14:checked w14:val="0"/>
+            <w14:checked w14:val="1"/>
             <w14:checkedState w14:val="2612" w14:font="MS Gothic"/>
             <w14:uncheckedState w14:val="2610" w14:font="MS Gothic"/>
           </w14:checkbox>
@@ -15800,11 +15114,11 @@
         <w:sdtContent>
           <w:r>
             <w:rPr>
-              <w:rFonts w:ascii="Segoe UI Symbol" w:eastAsia="MS Gothic" w:hAnsi="Segoe UI Symbol" w:cs="Segoe UI Symbol"/>
+              <w:rFonts w:ascii="MS Gothic" w:eastAsia="MS Gothic" w:hAnsi="MS Gothic" w:cs="Calibri" w:hint="eastAsia"/>
               <w:b/>
               <w:color w:val="000000"/>
             </w:rPr>
-            <w:t>☐</w:t>
+            <w:t>☒</w:t>
           </w:r>
         </w:sdtContent>
       </w:sdt>
@@ -16025,6 +15339,7 @@
           <w:sz w:val="24"/>
           <w:szCs w:val="24"/>
         </w:rPr>
+        <w:lastRenderedPageBreak/>
         <w:tab/>
       </w:r>
       <w:sdt>
@@ -17751,7 +17066,7 @@
           </w:rPr>
           <w:id w:val="-1483381285"/>
           <w14:checkbox>
-            <w14:checked w14:val="0"/>
+            <w14:checked w14:val="1"/>
             <w14:checkedState w14:val="2612" w14:font="MS Gothic"/>
             <w14:uncheckedState w14:val="2610" w14:font="MS Gothic"/>
           </w14:checkbox>
@@ -17760,11 +17075,11 @@
         <w:sdtContent>
           <w:r>
             <w:rPr>
-              <w:rFonts w:ascii="Segoe UI Symbol" w:eastAsia="MS Gothic" w:hAnsi="Segoe UI Symbol" w:cs="Segoe UI Symbol"/>
+              <w:rFonts w:ascii="MS Gothic" w:eastAsia="MS Gothic" w:hAnsi="MS Gothic" w:cs="Calibri" w:hint="eastAsia"/>
               <w:b/>
               <w:color w:val="000000"/>
             </w:rPr>
-            <w:t>☐</w:t>
+            <w:t>☒</w:t>
           </w:r>
         </w:sdtContent>
       </w:sdt>
@@ -17792,7 +17107,7 @@
         <w:spacing w:before="120"/>
         <w:ind w:left="1267"/>
         <w:rPr>
-          <w:rFonts w:ascii="Calibri" w:eastAsia="Calibri" w:hAnsi="Calibri" w:cs="Calibri"/>
+          <w:rFonts w:asciiTheme="majorHAnsi" w:eastAsia="Calibri" w:hAnsiTheme="majorHAnsi" w:cstheme="majorHAnsi"/>
           <w:sz w:val="24"/>
           <w:szCs w:val="24"/>
         </w:rPr>
@@ -17806,7 +17121,7 @@
           </w:rPr>
           <w:id w:val="1100683354"/>
           <w14:checkbox>
-            <w14:checked w14:val="0"/>
+            <w14:checked w14:val="1"/>
             <w14:checkedState w14:val="2612" w14:font="MS Gothic"/>
             <w14:uncheckedState w14:val="2610" w14:font="MS Gothic"/>
           </w14:checkbox>
@@ -17815,11 +17130,11 @@
         <w:sdtContent>
           <w:r>
             <w:rPr>
-              <w:rFonts w:ascii="Segoe UI Symbol" w:eastAsia="MS Gothic" w:hAnsi="Segoe UI Symbol" w:cs="Segoe UI Symbol"/>
+              <w:rFonts w:ascii="MS Gothic" w:eastAsia="MS Gothic" w:hAnsi="MS Gothic" w:cs="Calibri" w:hint="eastAsia"/>
               <w:b/>
               <w:color w:val="000000"/>
             </w:rPr>
-            <w:t>☐</w:t>
+            <w:t>☒</w:t>
           </w:r>
         </w:sdtContent>
       </w:sdt>
@@ -17839,7 +17154,15 @@
           <w:sz w:val="24"/>
           <w:szCs w:val="24"/>
         </w:rPr>
-        <w:t xml:space="preserve">I will use an external hard drive or USB drive (“flash” or “thumb” drives) not previously listed </w:t>
+        <w:t xml:space="preserve">I will use an external hard drive or USB drive (“flash” or “thumb” drives) not previously </w:t>
+      </w:r>
+      <w:r>
+        <w:rPr>
+          <w:rFonts w:asciiTheme="majorHAnsi" w:eastAsia="Calibri" w:hAnsiTheme="majorHAnsi" w:cstheme="majorHAnsi"/>
+          <w:sz w:val="24"/>
+          <w:szCs w:val="24"/>
+        </w:rPr>
+        <w:t xml:space="preserve">listed </w:t>
       </w:r>
     </w:p>
     <w:p>
@@ -17847,8 +17170,7 @@
         <w:spacing w:before="120"/>
         <w:ind w:left="1267"/>
         <w:rPr>
-          <w:rFonts w:ascii="Calibri" w:eastAsia="Calibri" w:hAnsi="Calibri" w:cs="Calibri"/>
-          <w:color w:val="FF0000"/>
+          <w:rFonts w:asciiTheme="majorHAnsi" w:eastAsia="Calibri" w:hAnsiTheme="majorHAnsi" w:cstheme="majorHAnsi"/>
           <w:sz w:val="24"/>
           <w:szCs w:val="24"/>
         </w:rPr>
@@ -17856,7 +17178,7 @@
       <w:sdt>
         <w:sdtPr>
           <w:rPr>
-            <w:rFonts w:ascii="Calibri" w:eastAsia="Arial Unicode MS" w:hAnsi="Calibri" w:cs="Calibri"/>
+            <w:rFonts w:asciiTheme="majorHAnsi" w:eastAsia="Arial Unicode MS" w:hAnsiTheme="majorHAnsi" w:cstheme="majorHAnsi"/>
             <w:b/>
             <w:color w:val="000000"/>
           </w:rPr>
@@ -17881,7 +17203,7 @@
       </w:sdt>
       <w:r>
         <w:rPr>
-          <w:rFonts w:ascii="Calibri" w:eastAsia="Arimo" w:hAnsi="Calibri" w:cs="Calibri"/>
+          <w:rFonts w:asciiTheme="majorHAnsi" w:eastAsia="Arimo" w:hAnsiTheme="majorHAnsi" w:cstheme="majorHAnsi"/>
           <w:b/>
           <w:color w:val="000000"/>
           <w:sz w:val="24"/>
@@ -17891,11 +17213,65 @@
       </w:r>
       <w:r>
         <w:rPr>
-          <w:rFonts w:ascii="Calibri" w:eastAsia="Calibri" w:hAnsi="Calibri" w:cs="Calibri"/>
+          <w:rFonts w:asciiTheme="majorHAnsi" w:eastAsia="Calibri" w:hAnsiTheme="majorHAnsi" w:cstheme="majorHAnsi"/>
           <w:sz w:val="24"/>
           <w:szCs w:val="24"/>
         </w:rPr>
         <w:t>I will use a mobile device such as a tablet or smartphone not previously listed</w:t>
+      </w:r>
+    </w:p>
+    <w:p>
+      <w:pPr>
+        <w:spacing w:before="120"/>
+        <w:ind w:left="1267"/>
+        <w:rPr>
+          <w:rFonts w:asciiTheme="majorHAnsi" w:eastAsia="Calibri" w:hAnsiTheme="majorHAnsi" w:cstheme="majorHAnsi"/>
+          <w:bCs/>
+          <w:color w:val="FF0000"/>
+          <w:sz w:val="24"/>
+          <w:szCs w:val="24"/>
+        </w:rPr>
+      </w:pPr>
+      <w:r>
+        <w:rPr>
+          <w:rFonts w:asciiTheme="majorHAnsi" w:eastAsia="MS Gothic" w:hAnsiTheme="majorHAnsi" w:cstheme="majorHAnsi"/>
+          <w:bCs/>
+          <w:color w:val="000000"/>
+          <w:sz w:val="24"/>
+          <w:szCs w:val="24"/>
+        </w:rPr>
+        <w:t xml:space="preserve">After the de-identified data is downloaded from Breeze, this will be transferred to a zip drive and then to Anton’s personal laptop. </w:t>
+      </w:r>
+      <w:r>
+        <w:rPr>
+          <w:rFonts w:asciiTheme="majorHAnsi" w:eastAsia="MS Gothic" w:hAnsiTheme="majorHAnsi" w:cstheme="majorHAnsi"/>
+          <w:bCs/>
+          <w:color w:val="000000"/>
+          <w:sz w:val="24"/>
+          <w:szCs w:val="24"/>
+        </w:rPr>
+        <w:t xml:space="preserve">From these devices Anton will analyze the data. Anton ultimately plans to share the de-identified data as part of </w:t>
+      </w:r>
+      <w:r>
+        <w:rPr>
+          <w:rFonts w:asciiTheme="majorHAnsi" w:eastAsia="MS Gothic" w:hAnsiTheme="majorHAnsi" w:cstheme="majorHAnsi"/>
+          <w:bCs/>
+          <w:color w:val="000000"/>
+          <w:sz w:val="24"/>
+          <w:szCs w:val="24"/>
+        </w:rPr>
+        <w:lastRenderedPageBreak/>
+        <w:t xml:space="preserve">the </w:t>
+      </w:r>
+      <w:r>
+        <w:rPr>
+          <w:rFonts w:asciiTheme="majorHAnsi" w:eastAsia="MS Gothic" w:hAnsiTheme="majorHAnsi" w:cstheme="majorHAnsi"/>
+          <w:bCs/>
+          <w:color w:val="000000"/>
+          <w:sz w:val="24"/>
+          <w:szCs w:val="24"/>
+        </w:rPr>
+        <w:t>publication process. He plans to release the de-identified data and the computer code so other researchers can reproduce his analysis.</w:t>
       </w:r>
     </w:p>
     <w:p>
@@ -17915,69 +17291,47 @@
         <w:ind w:left="1260" w:hanging="540"/>
         <w:rPr>
           <w:rFonts w:ascii="Calibri" w:eastAsia="Calibri" w:hAnsi="Calibri" w:cs="Calibri"/>
-          <w:color w:val="FF0000"/>
-          <w:sz w:val="24"/>
-          <w:szCs w:val="24"/>
-        </w:rPr>
-      </w:pPr>
-      <w:r>
-        <w:rPr>
-          <w:rFonts w:ascii="Calibri" w:eastAsia="Calibri" w:hAnsi="Calibri" w:cs="Calibri"/>
-          <w:color w:val="000000"/>
-          <w:sz w:val="24"/>
-          <w:szCs w:val="24"/>
-        </w:rPr>
-        <w:lastRenderedPageBreak/>
+          <w:color w:val="000000" w:themeColor="text1"/>
+          <w:sz w:val="24"/>
+          <w:szCs w:val="24"/>
+        </w:rPr>
+      </w:pPr>
+      <w:r>
+        <w:rPr>
+          <w:rFonts w:asciiTheme="majorHAnsi" w:eastAsia="Calibri" w:hAnsiTheme="majorHAnsi" w:cstheme="majorHAnsi"/>
+          <w:color w:val="000000"/>
+          <w:sz w:val="24"/>
+          <w:szCs w:val="24"/>
+        </w:rPr>
         <w:t xml:space="preserve">Consultants. Vendors. Third Parties. </w:t>
       </w:r>
-      <w:r>
-        <w:rPr>
-          <w:rFonts w:ascii="Calibri" w:eastAsia="Calibri" w:hAnsi="Calibri" w:cs="Calibri"/>
-          <w:color w:val="FF0000"/>
-          <w:sz w:val="24"/>
-          <w:szCs w:val="24"/>
-        </w:rPr>
-        <w:t xml:space="preserve">Describe whether you will collect, store, analyze or share any information using a consultant, vendor, or third-party software application, system, device or technology (other than </w:t>
-      </w:r>
-      <w:proofErr w:type="spellStart"/>
-      <w:r>
-        <w:rPr>
-          <w:rFonts w:ascii="Calibri" w:eastAsia="Calibri" w:hAnsi="Calibri" w:cs="Calibri"/>
-          <w:color w:val="FF0000"/>
-          <w:sz w:val="24"/>
-          <w:szCs w:val="24"/>
-        </w:rPr>
-        <w:t>REDCap</w:t>
-      </w:r>
-      <w:proofErr w:type="spellEnd"/>
-      <w:r>
-        <w:rPr>
-          <w:rFonts w:ascii="Calibri" w:eastAsia="Calibri" w:hAnsi="Calibri" w:cs="Calibri"/>
-          <w:color w:val="FF0000"/>
-          <w:sz w:val="24"/>
-          <w:szCs w:val="24"/>
-        </w:rPr>
-        <w:t xml:space="preserve"> or </w:t>
-      </w:r>
-      <w:proofErr w:type="spellStart"/>
-      <w:r>
-        <w:rPr>
-          <w:rFonts w:ascii="Calibri" w:eastAsia="Calibri" w:hAnsi="Calibri" w:cs="Calibri"/>
-          <w:color w:val="FF0000"/>
-          <w:sz w:val="24"/>
-          <w:szCs w:val="24"/>
-        </w:rPr>
-        <w:t>OnCore</w:t>
-      </w:r>
-      <w:proofErr w:type="spellEnd"/>
-      <w:r>
-        <w:rPr>
-          <w:rFonts w:ascii="Calibri" w:eastAsia="Calibri" w:hAnsi="Calibri" w:cs="Calibri"/>
-          <w:color w:val="FF0000"/>
-          <w:sz w:val="24"/>
-          <w:szCs w:val="24"/>
-        </w:rPr>
-        <w:t xml:space="preserve">). </w:t>
+    </w:p>
+    <w:p>
+      <w:pPr>
+        <w:pBdr>
+          <w:top w:val="nil"/>
+          <w:left w:val="nil"/>
+          <w:bottom w:val="nil"/>
+          <w:right w:val="nil"/>
+          <w:between w:val="nil"/>
+        </w:pBdr>
+        <w:spacing w:before="120"/>
+        <w:ind w:left="1260"/>
+        <w:rPr>
+          <w:rFonts w:ascii="Calibri" w:eastAsia="Calibri" w:hAnsi="Calibri" w:cs="Calibri"/>
+          <w:color w:val="000000" w:themeColor="text1"/>
+          <w:sz w:val="24"/>
+          <w:szCs w:val="24"/>
+        </w:rPr>
+      </w:pPr>
+      <w:r>
+        <w:rPr>
+          <w:rFonts w:ascii="Calibri" w:eastAsia="Calibri" w:hAnsi="Calibri" w:cs="Calibri"/>
+          <w:color w:val="000000" w:themeColor="text1"/>
+          <w:sz w:val="24"/>
+          <w:szCs w:val="24"/>
+        </w:rPr>
+        <w:t>NA</w:t>
       </w:r>
     </w:p>
     <w:p>
@@ -17997,29 +17351,67 @@
         <w:ind w:left="1267" w:hanging="547"/>
         <w:rPr>
           <w:rFonts w:ascii="Calibri" w:eastAsia="Calibri" w:hAnsi="Calibri" w:cs="Calibri"/>
+          <w:color w:val="000000" w:themeColor="text1"/>
+          <w:sz w:val="24"/>
+          <w:szCs w:val="24"/>
+        </w:rPr>
+      </w:pPr>
+      <w:r>
+        <w:rPr>
+          <w:rFonts w:ascii="Calibri" w:eastAsia="Calibri" w:hAnsi="Calibri" w:cs="Calibri"/>
+          <w:color w:val="000000"/>
+          <w:sz w:val="24"/>
+          <w:szCs w:val="24"/>
+        </w:rPr>
+        <w:t xml:space="preserve">Links to identifiable data: </w:t>
+      </w:r>
+    </w:p>
+    <w:p>
+      <w:pPr>
+        <w:pBdr>
+          <w:top w:val="nil"/>
+          <w:left w:val="nil"/>
+          <w:bottom w:val="nil"/>
+          <w:right w:val="nil"/>
+          <w:between w:val="nil"/>
+        </w:pBdr>
+        <w:spacing w:before="120"/>
+        <w:ind w:left="1267"/>
+        <w:rPr>
+          <w:rFonts w:ascii="Calibri" w:eastAsia="Calibri" w:hAnsi="Calibri" w:cs="Calibri"/>
+          <w:color w:val="000000" w:themeColor="text1"/>
+          <w:sz w:val="24"/>
+          <w:szCs w:val="24"/>
+        </w:rPr>
+      </w:pPr>
+      <w:r>
+        <w:rPr>
+          <w:rFonts w:ascii="Calibri" w:eastAsia="Calibri" w:hAnsi="Calibri" w:cs="Calibri"/>
+          <w:color w:val="000000" w:themeColor="text1"/>
+          <w:sz w:val="24"/>
+          <w:szCs w:val="24"/>
+        </w:rPr>
+        <w:t>We do not need to create links to identifiable data.</w:t>
+      </w:r>
+    </w:p>
+    <w:p>
+      <w:pPr>
+        <w:pBdr>
+          <w:top w:val="nil"/>
+          <w:left w:val="nil"/>
+          <w:bottom w:val="nil"/>
+          <w:right w:val="nil"/>
+          <w:between w:val="nil"/>
+        </w:pBdr>
+        <w:spacing w:before="120"/>
+        <w:ind w:left="1267"/>
+        <w:rPr>
+          <w:rFonts w:ascii="Calibri" w:eastAsia="Calibri" w:hAnsi="Calibri" w:cs="Calibri"/>
           <w:color w:val="FF0000"/>
           <w:sz w:val="24"/>
           <w:szCs w:val="24"/>
         </w:rPr>
       </w:pPr>
-      <w:r>
-        <w:rPr>
-          <w:rFonts w:ascii="Calibri" w:eastAsia="Calibri" w:hAnsi="Calibri" w:cs="Calibri"/>
-          <w:color w:val="000000"/>
-          <w:sz w:val="24"/>
-          <w:szCs w:val="24"/>
-        </w:rPr>
-        <w:t xml:space="preserve">Links to identifiable data: </w:t>
-      </w:r>
-      <w:r>
-        <w:rPr>
-          <w:rFonts w:ascii="Calibri" w:eastAsia="Calibri" w:hAnsi="Calibri" w:cs="Calibri"/>
-          <w:color w:val="FF0000"/>
-          <w:sz w:val="24"/>
-          <w:szCs w:val="24"/>
-        </w:rPr>
-        <w:t>indicate how you will generate the links, how you will store these links, and how and when you will destroy these links</w:t>
-      </w:r>
     </w:p>
     <w:p>
       <w:pPr>
@@ -18038,20 +17430,17 @@
         <w:rPr>
           <w:rFonts w:ascii="Calibri" w:eastAsia="Calibri" w:hAnsi="Calibri" w:cs="Calibri"/>
           <w:color w:val="FF0000"/>
-        </w:rPr>
-      </w:pPr>
-      <w:r>
-        <w:rPr>
-          <w:rFonts w:ascii="Calibri" w:eastAsia="Calibri" w:hAnsi="Calibri" w:cs="Calibri"/>
+          <w:sz w:val="24"/>
+          <w:szCs w:val="24"/>
+        </w:rPr>
+      </w:pPr>
+      <w:r>
+        <w:rPr>
+          <w:rFonts w:ascii="Calibri" w:eastAsia="Calibri" w:hAnsi="Calibri" w:cs="Calibri"/>
+          <w:sz w:val="24"/>
+          <w:szCs w:val="24"/>
         </w:rPr>
         <w:t>Storage of Documents:</w:t>
-      </w:r>
-      <w:r>
-        <w:rPr>
-          <w:rFonts w:ascii="Calibri" w:eastAsia="Calibri" w:hAnsi="Calibri" w:cs="Calibri"/>
-          <w:color w:val="FF0000"/>
-        </w:rPr>
-        <w:t xml:space="preserve"> Describe how you will store any paper or electronic documents generated as a result of this research project.</w:t>
       </w:r>
     </w:p>
     <w:p>
@@ -18067,6 +17456,62 @@
         <w:rPr>
           <w:rFonts w:ascii="Calibri" w:eastAsia="Calibri" w:hAnsi="Calibri" w:cs="Calibri"/>
           <w:color w:val="FF0000"/>
+          <w:sz w:val="24"/>
+          <w:szCs w:val="24"/>
+        </w:rPr>
+      </w:pPr>
+    </w:p>
+    <w:p>
+      <w:pPr>
+        <w:pBdr>
+          <w:top w:val="nil"/>
+          <w:left w:val="nil"/>
+          <w:bottom w:val="nil"/>
+          <w:right w:val="nil"/>
+          <w:between w:val="nil"/>
+        </w:pBdr>
+        <w:ind w:left="1260"/>
+        <w:rPr>
+          <w:rFonts w:ascii="Calibri" w:eastAsia="Calibri" w:hAnsi="Calibri" w:cs="Calibri"/>
+          <w:color w:val="000000" w:themeColor="text1"/>
+          <w:sz w:val="24"/>
+          <w:szCs w:val="24"/>
+        </w:rPr>
+      </w:pPr>
+      <w:r>
+        <w:rPr>
+          <w:rFonts w:ascii="Calibri" w:eastAsia="Calibri" w:hAnsi="Calibri" w:cs="Calibri"/>
+          <w:color w:val="000000" w:themeColor="text1"/>
+          <w:sz w:val="24"/>
+          <w:szCs w:val="24"/>
+        </w:rPr>
+        <w:t xml:space="preserve">Anton </w:t>
+      </w:r>
+      <w:r>
+        <w:rPr>
+          <w:rFonts w:ascii="Calibri" w:eastAsia="Calibri" w:hAnsi="Calibri" w:cs="Calibri"/>
+          <w:color w:val="000000" w:themeColor="text1"/>
+          <w:sz w:val="24"/>
+          <w:szCs w:val="24"/>
+        </w:rPr>
+        <w:t>will generate electronic documents while analyzing this data. These will be kept on his personal laptop. Once finished with the analysis, the documents will be shared in a GitHub repository.</w:t>
+      </w:r>
+    </w:p>
+    <w:p>
+      <w:pPr>
+        <w:pBdr>
+          <w:top w:val="nil"/>
+          <w:left w:val="nil"/>
+          <w:bottom w:val="nil"/>
+          <w:right w:val="nil"/>
+          <w:between w:val="nil"/>
+        </w:pBdr>
+        <w:ind w:left="720"/>
+        <w:rPr>
+          <w:rFonts w:ascii="Calibri" w:eastAsia="Calibri" w:hAnsi="Calibri" w:cs="Calibri"/>
+          <w:color w:val="FF0000"/>
+          <w:sz w:val="24"/>
+          <w:szCs w:val="24"/>
         </w:rPr>
       </w:pPr>
     </w:p>
@@ -18094,15 +17539,41 @@
         <w:rPr>
           <w:rFonts w:ascii="Calibri" w:eastAsia="Calibri" w:hAnsi="Calibri" w:cs="Calibri"/>
           <w:color w:val="000000"/>
+          <w:sz w:val="24"/>
+          <w:szCs w:val="24"/>
         </w:rPr>
         <w:t xml:space="preserve">Disposal of Documents: </w:t>
       </w:r>
-      <w:r>
-        <w:rPr>
-          <w:rFonts w:ascii="Calibri" w:eastAsia="Calibri" w:hAnsi="Calibri" w:cs="Calibri"/>
-          <w:color w:val="FF0000"/>
-        </w:rPr>
-        <w:t>Describe if, when, and how you will dispose of research documents.  Reminder: research regulations and policies require each investigator to retain research data not only while the research is being conducted but also after the research is completed.  Retention requirements vary depending on whether federal funding was provided for the project, whether there is funding from industry with contractual provisions governing data retention, or whether the study was conducted under FDA regulations.  It is recommended that researchers comply with the longest applicable standard.</w:t>
+    </w:p>
+    <w:p>
+      <w:pPr>
+        <w:pBdr>
+          <w:top w:val="nil"/>
+          <w:left w:val="nil"/>
+          <w:bottom w:val="nil"/>
+          <w:right w:val="nil"/>
+          <w:between w:val="nil"/>
+        </w:pBdr>
+        <w:spacing w:after="120"/>
+        <w:ind w:left="1260"/>
+        <w:rPr>
+          <w:rFonts w:ascii="Calibri" w:eastAsia="Calibri" w:hAnsi="Calibri" w:cs="Calibri"/>
+          <w:color w:val="000000" w:themeColor="text1"/>
+        </w:rPr>
+      </w:pPr>
+      <w:r>
+        <w:rPr>
+          <w:rFonts w:ascii="Calibri" w:eastAsia="Calibri" w:hAnsi="Calibri" w:cs="Calibri"/>
+          <w:color w:val="000000" w:themeColor="text1"/>
+        </w:rPr>
+        <w:t>Currently</w:t>
+      </w:r>
+      <w:r>
+        <w:rPr>
+          <w:rFonts w:ascii="Calibri" w:eastAsia="Calibri" w:hAnsi="Calibri" w:cs="Calibri"/>
+          <w:color w:val="000000" w:themeColor="text1"/>
+        </w:rPr>
+        <w:t xml:space="preserve"> there are no plans to destroy the research documents.</w:t>
       </w:r>
     </w:p>
     <w:p>
@@ -18162,15 +17633,6 @@
         </w:rPr>
         <w:t xml:space="preserve">Data Analysis Plan: </w:t>
       </w:r>
-      <w:r>
-        <w:rPr>
-          <w:rFonts w:ascii="Calibri" w:eastAsia="Calibri" w:hAnsi="Calibri" w:cs="Calibri"/>
-          <w:color w:val="FF0000"/>
-          <w:sz w:val="24"/>
-          <w:szCs w:val="24"/>
-        </w:rPr>
-        <w:t>Describe the data analysis plan, including any statistical procedures and who will conduct the analysis. Indicate the minimum number of records and/or specimens necessary to carry out the objectives of your study.</w:t>
-      </w:r>
     </w:p>
     <w:p>
       <w:pPr>
@@ -18427,16 +17889,14 @@
         </w:rPr>
         <w:t xml:space="preserve">, rather than on submaximal thresholds. It is therefore difficult to compute a power analysis to estimate the minimum number of records necessary. In addition, the number of participants in exercise research is generally low. Anecdotally many studies only recruit 8-12 people. By using the full number of </w:t>
       </w:r>
-      <w:proofErr w:type="gramStart"/>
-      <w:r>
-        <w:rPr>
-          <w:rFonts w:ascii="Calibri" w:eastAsia="Calibri" w:hAnsi="Calibri" w:cs="Calibri"/>
-          <w:sz w:val="24"/>
-          <w:szCs w:val="24"/>
-        </w:rPr>
-        <w:t>records</w:t>
-      </w:r>
-      <w:proofErr w:type="gramEnd"/>
+      <w:r>
+        <w:rPr>
+          <w:rFonts w:ascii="Calibri" w:eastAsia="Calibri" w:hAnsi="Calibri" w:cs="Calibri"/>
+          <w:sz w:val="24"/>
+          <w:szCs w:val="24"/>
+        </w:rPr>
+        <w:t>records,</w:t>
+      </w:r>
       <w:r>
         <w:rPr>
           <w:rFonts w:ascii="Calibri" w:eastAsia="Calibri" w:hAnsi="Calibri" w:cs="Calibri"/>
@@ -18445,24 +17905,6 @@
         </w:rPr>
         <w:t xml:space="preserve"> we will therefore differentiate this from other studies.</w:t>
       </w:r>
-    </w:p>
-    <w:p>
-      <w:pPr>
-        <w:pBdr>
-          <w:top w:val="nil"/>
-          <w:left w:val="nil"/>
-          <w:bottom w:val="nil"/>
-          <w:right w:val="nil"/>
-          <w:between w:val="nil"/>
-        </w:pBdr>
-        <w:spacing w:before="120" w:after="120"/>
-        <w:ind w:left="1260"/>
-        <w:rPr>
-          <w:rFonts w:ascii="Calibri" w:eastAsia="Calibri" w:hAnsi="Calibri" w:cs="Calibri"/>
-          <w:sz w:val="24"/>
-          <w:szCs w:val="24"/>
-        </w:rPr>
-      </w:pPr>
     </w:p>
     <w:p>
       <w:pPr>
@@ -18481,28 +17923,19 @@
         <w:ind w:left="1260" w:hanging="540"/>
         <w:rPr>
           <w:rFonts w:ascii="Calibri" w:eastAsia="Calibri" w:hAnsi="Calibri" w:cs="Calibri"/>
-          <w:sz w:val="24"/>
-          <w:szCs w:val="24"/>
-        </w:rPr>
-      </w:pPr>
-      <w:r>
-        <w:rPr>
-          <w:rFonts w:ascii="Calibri" w:eastAsia="Calibri" w:hAnsi="Calibri" w:cs="Calibri"/>
-          <w:color w:val="000000"/>
-          <w:sz w:val="24"/>
-          <w:szCs w:val="24"/>
-        </w:rPr>
-        <w:lastRenderedPageBreak/>
+          <w:color w:val="000000" w:themeColor="text1"/>
+          <w:sz w:val="24"/>
+          <w:szCs w:val="24"/>
+        </w:rPr>
+      </w:pPr>
+      <w:r>
+        <w:rPr>
+          <w:rFonts w:ascii="Calibri" w:eastAsia="Calibri" w:hAnsi="Calibri" w:cs="Calibri"/>
+          <w:color w:val="000000"/>
+          <w:sz w:val="24"/>
+          <w:szCs w:val="24"/>
+        </w:rPr>
         <w:t xml:space="preserve">Power Analysis: </w:t>
-      </w:r>
-      <w:r>
-        <w:rPr>
-          <w:rFonts w:ascii="Calibri" w:eastAsia="Calibri" w:hAnsi="Calibri" w:cs="Calibri"/>
-          <w:color w:val="FF0000"/>
-          <w:sz w:val="24"/>
-          <w:szCs w:val="24"/>
-        </w:rPr>
-        <w:t>Provide a power analysis, if applicable.</w:t>
       </w:r>
     </w:p>
     <w:p>
@@ -18530,6 +17963,7 @@
           <w:sz w:val="24"/>
           <w:szCs w:val="24"/>
         </w:rPr>
+        <w:lastRenderedPageBreak/>
         <w:t>We will not include a power analysis because of the lack of similar, previous studies. It is therefore difficult to estimate the effect sizes needed for power calculations.</w:t>
       </w:r>
     </w:p>
@@ -18554,32 +17988,108 @@
           <w:szCs w:val="24"/>
         </w:rPr>
       </w:pPr>
-      <w:commentRangeStart w:id="24"/>
-      <w:r>
-        <w:rPr>
-          <w:rFonts w:ascii="Calibri" w:eastAsia="Calibri" w:hAnsi="Calibri" w:cs="Calibri"/>
-          <w:color w:val="000000"/>
-          <w:sz w:val="24"/>
-          <w:szCs w:val="24"/>
-        </w:rPr>
-        <w:t xml:space="preserve">Data Integrity: </w:t>
-      </w:r>
-      <w:r>
-        <w:rPr>
-          <w:rFonts w:ascii="Calibri" w:eastAsia="Calibri" w:hAnsi="Calibri" w:cs="Calibri"/>
-          <w:color w:val="FF0000"/>
-          <w:sz w:val="24"/>
-          <w:szCs w:val="24"/>
-        </w:rPr>
-        <w:t>Describe any procedures that will be used for quality control of collected data.</w:t>
-      </w:r>
-      <w:commentRangeEnd w:id="24"/>
-      <w:r>
-        <w:rPr>
-          <w:rStyle w:val="CommentReference"/>
-          <w:rFonts w:ascii="Calibri" w:hAnsi="Calibri" w:cs="Calibri"/>
-        </w:rPr>
-        <w:commentReference w:id="24"/>
+      <w:r>
+        <w:rPr>
+          <w:rFonts w:ascii="Calibri" w:eastAsia="Calibri" w:hAnsi="Calibri" w:cs="Calibri"/>
+          <w:color w:val="000000"/>
+          <w:sz w:val="24"/>
+          <w:szCs w:val="24"/>
+        </w:rPr>
+        <w:t>Data Integrity:</w:t>
+      </w:r>
+    </w:p>
+    <w:p>
+      <w:pPr>
+        <w:pBdr>
+          <w:top w:val="nil"/>
+          <w:left w:val="nil"/>
+          <w:bottom w:val="nil"/>
+          <w:right w:val="nil"/>
+          <w:between w:val="nil"/>
+        </w:pBdr>
+        <w:spacing w:before="120" w:after="120"/>
+        <w:ind w:left="1260"/>
+        <w:rPr>
+          <w:rFonts w:ascii="Calibri" w:eastAsia="Calibri" w:hAnsi="Calibri" w:cs="Calibri"/>
+          <w:color w:val="000000" w:themeColor="text1"/>
+          <w:sz w:val="24"/>
+          <w:szCs w:val="24"/>
+        </w:rPr>
+      </w:pPr>
+      <w:r>
+        <w:rPr>
+          <w:rFonts w:ascii="Calibri" w:eastAsia="Calibri" w:hAnsi="Calibri" w:cs="Calibri"/>
+          <w:color w:val="000000" w:themeColor="text1"/>
+          <w:sz w:val="24"/>
+          <w:szCs w:val="24"/>
+        </w:rPr>
+        <w:t>The majority of data quality control has already taken place when the data was originally collected. However, Anton will make graphs of exercise tests to ensure that there were not issues with data collection. For example, a graph of VO</w:t>
+      </w:r>
+      <w:r>
+        <w:rPr>
+          <w:rFonts w:ascii="Calibri" w:eastAsia="Calibri" w:hAnsi="Calibri" w:cs="Calibri"/>
+          <w:color w:val="000000" w:themeColor="text1"/>
+          <w:sz w:val="24"/>
+          <w:szCs w:val="24"/>
+          <w:vertAlign w:val="subscript"/>
+        </w:rPr>
+        <w:t>2</w:t>
+      </w:r>
+      <w:r>
+        <w:rPr>
+          <w:rFonts w:ascii="Calibri" w:eastAsia="Calibri" w:hAnsi="Calibri" w:cs="Calibri"/>
+          <w:color w:val="000000" w:themeColor="text1"/>
+          <w:sz w:val="24"/>
+          <w:szCs w:val="24"/>
+        </w:rPr>
+        <w:t xml:space="preserve"> vs. time where the VO</w:t>
+      </w:r>
+      <w:r>
+        <w:rPr>
+          <w:rFonts w:ascii="Calibri" w:eastAsia="Calibri" w:hAnsi="Calibri" w:cs="Calibri"/>
+          <w:color w:val="000000" w:themeColor="text1"/>
+          <w:sz w:val="24"/>
+          <w:szCs w:val="24"/>
+          <w:vertAlign w:val="subscript"/>
+        </w:rPr>
+        <w:t>2</w:t>
+      </w:r>
+      <w:r>
+        <w:rPr>
+          <w:rFonts w:ascii="Calibri" w:eastAsia="Calibri" w:hAnsi="Calibri" w:cs="Calibri"/>
+          <w:color w:val="000000" w:themeColor="text1"/>
+          <w:sz w:val="24"/>
+          <w:szCs w:val="24"/>
+        </w:rPr>
+        <w:t xml:space="preserve"> drops close to 0 would likely indicate the mask worn during testing partially or completely fell off the patient during the test. This test would be discarded.</w:t>
+      </w:r>
+    </w:p>
+    <w:p>
+      <w:pPr>
+        <w:pBdr>
+          <w:top w:val="nil"/>
+          <w:left w:val="nil"/>
+          <w:bottom w:val="nil"/>
+          <w:right w:val="nil"/>
+          <w:between w:val="nil"/>
+        </w:pBdr>
+        <w:spacing w:before="120" w:after="120"/>
+        <w:ind w:left="1260"/>
+        <w:rPr>
+          <w:rFonts w:ascii="Calibri" w:eastAsia="Calibri" w:hAnsi="Calibri" w:cs="Calibri"/>
+          <w:color w:val="000000" w:themeColor="text1"/>
+          <w:sz w:val="24"/>
+          <w:szCs w:val="24"/>
+        </w:rPr>
+      </w:pPr>
+      <w:r>
+        <w:rPr>
+          <w:rFonts w:ascii="Calibri" w:eastAsia="Calibri" w:hAnsi="Calibri" w:cs="Calibri"/>
+          <w:color w:val="000000" w:themeColor="text1"/>
+          <w:sz w:val="24"/>
+          <w:szCs w:val="24"/>
+        </w:rPr>
+        <w:t>After entering the MRN into Breeze we will confirm that the patient has an exercise test on file in Breeze. If they do not, we will reenter the MRN. If still no exercise tests appear in Breeze, we will not copy exercise test data from that participant.</w:t>
       </w:r>
     </w:p>
     <w:p>
@@ -18610,37 +18120,7 @@
           <w:sz w:val="24"/>
           <w:szCs w:val="24"/>
         </w:rPr>
-        <w:t xml:space="preserve">Existing Specimens (if applicable): </w:t>
-      </w:r>
-      <w:r>
-        <w:rPr>
-          <w:rFonts w:ascii="Calibri" w:eastAsia="Calibri" w:hAnsi="Calibri" w:cs="Calibri"/>
-          <w:color w:val="FF0000"/>
-          <w:sz w:val="24"/>
-          <w:szCs w:val="24"/>
-        </w:rPr>
-        <w:t xml:space="preserve">Describe the type(s) of specimens that will be used. Complete Appendix A. Indicate whether you will use specimens under the control of BioNet. If you are not using </w:t>
-      </w:r>
-      <w:hyperlink r:id="rId49">
-        <w:r>
-          <w:rPr>
-            <w:rFonts w:ascii="Calibri" w:eastAsia="Calibri" w:hAnsi="Calibri" w:cs="Calibri"/>
-            <w:color w:val="0070C0"/>
-            <w:sz w:val="24"/>
-            <w:szCs w:val="24"/>
-            <w:u w:val="single"/>
-          </w:rPr>
-          <w:t>BioNet</w:t>
-        </w:r>
-      </w:hyperlink>
-      <w:r>
-        <w:rPr>
-          <w:rFonts w:ascii="Calibri" w:eastAsia="Calibri" w:hAnsi="Calibri" w:cs="Calibri"/>
-          <w:color w:val="FF0000"/>
-          <w:sz w:val="24"/>
-          <w:szCs w:val="24"/>
-        </w:rPr>
-        <w:t>, identify the biobank that you will utilize for this study. In addition, explain where the specimens will physically reside during the study.</w:t>
+        <w:t>Existing Specimens (if applicable):</w:t>
       </w:r>
     </w:p>
     <w:p>
@@ -18715,106 +18195,6 @@
         <w:ind w:left="1260"/>
         <w:rPr>
           <w:rFonts w:ascii="Calibri" w:eastAsia="Calibri" w:hAnsi="Calibri" w:cs="Calibri"/>
-          <w:color w:val="FF0000"/>
-          <w:sz w:val="24"/>
-          <w:szCs w:val="24"/>
-        </w:rPr>
-      </w:pPr>
-      <w:r>
-        <w:rPr>
-          <w:rFonts w:ascii="Calibri" w:eastAsia="Calibri" w:hAnsi="Calibri" w:cs="Calibri"/>
-          <w:color w:val="FF0000"/>
-          <w:sz w:val="24"/>
-          <w:szCs w:val="24"/>
-        </w:rPr>
-        <w:t>Describe where the specimens will be stored, how long they will be stored, how the specimens will be accessed, and who will have access to the data/specimens. Indicate if</w:t>
-      </w:r>
-      <w:r>
-        <w:rPr>
-          <w:rFonts w:ascii="Calibri" w:eastAsia="Calibri" w:hAnsi="Calibri" w:cs="Calibri"/>
-          <w:i/>
-          <w:color w:val="FF0000"/>
-          <w:sz w:val="24"/>
-          <w:szCs w:val="24"/>
-        </w:rPr>
-        <w:t xml:space="preserve"> </w:t>
-      </w:r>
-      <w:hyperlink r:id="rId50">
-        <w:r>
-          <w:rPr>
-            <w:rFonts w:ascii="Calibri" w:eastAsia="Calibri" w:hAnsi="Calibri" w:cs="Calibri"/>
-            <w:color w:val="0070C0"/>
-            <w:sz w:val="24"/>
-            <w:szCs w:val="24"/>
-            <w:u w:val="single"/>
-          </w:rPr>
-          <w:t>BioNet</w:t>
-        </w:r>
-      </w:hyperlink>
-      <w:r>
-        <w:rPr>
-          <w:rFonts w:ascii="Calibri" w:eastAsia="Calibri" w:hAnsi="Calibri" w:cs="Calibri"/>
-          <w:i/>
-          <w:color w:val="0070C0"/>
-          <w:sz w:val="24"/>
-          <w:szCs w:val="24"/>
-        </w:rPr>
-        <w:t xml:space="preserve"> </w:t>
-      </w:r>
-      <w:r>
-        <w:rPr>
-          <w:rFonts w:ascii="Calibri" w:eastAsia="Calibri" w:hAnsi="Calibri" w:cs="Calibri"/>
-          <w:color w:val="FF0000"/>
-          <w:sz w:val="24"/>
-          <w:szCs w:val="24"/>
-        </w:rPr>
-        <w:t xml:space="preserve">will be used for specimens. State the person or group that will be the custodian of the specimens. Explain the purpose of storing specimens and define how they will be used. Clearly indicate where the specimens will be stored and clearly state for how long. If you are using BioNet for these purposes, you can include the following statement, “BioNet will maintain and store the specimens for this study. </w:t>
-      </w:r>
-      <w:hyperlink r:id="rId51">
-        <w:r>
-          <w:rPr>
-            <w:rFonts w:ascii="Calibri" w:eastAsia="Calibri" w:hAnsi="Calibri" w:cs="Calibri"/>
-            <w:color w:val="0070C0"/>
-            <w:sz w:val="24"/>
-            <w:szCs w:val="24"/>
-            <w:u w:val="single"/>
-          </w:rPr>
-          <w:t>BioNet</w:t>
-        </w:r>
-      </w:hyperlink>
-      <w:r>
-        <w:rPr>
-          <w:rFonts w:ascii="Calibri" w:eastAsia="Calibri" w:hAnsi="Calibri" w:cs="Calibri"/>
-          <w:i/>
-          <w:color w:val="0070C0"/>
-          <w:sz w:val="24"/>
-          <w:szCs w:val="24"/>
-        </w:rPr>
-        <w:t xml:space="preserve"> </w:t>
-      </w:r>
-      <w:r>
-        <w:rPr>
-          <w:rFonts w:ascii="Calibri" w:eastAsia="Calibri" w:hAnsi="Calibri" w:cs="Calibri"/>
-          <w:color w:val="FF0000"/>
-          <w:sz w:val="24"/>
-          <w:szCs w:val="24"/>
-        </w:rPr>
-        <w:t>retention procedures will be followed.</w:t>
-      </w:r>
-    </w:p>
-    <w:p>
-      <w:pPr>
-        <w:pBdr>
-          <w:top w:val="nil"/>
-          <w:left w:val="nil"/>
-          <w:bottom w:val="nil"/>
-          <w:right w:val="nil"/>
-          <w:between w:val="nil"/>
-        </w:pBdr>
-        <w:spacing w:before="120" w:after="120"/>
-        <w:ind w:left="1260"/>
-        <w:rPr>
-          <w:rFonts w:ascii="Calibri" w:eastAsia="Calibri" w:hAnsi="Calibri" w:cs="Calibri"/>
           <w:color w:val="000000" w:themeColor="text1"/>
           <w:sz w:val="24"/>
           <w:szCs w:val="24"/>
@@ -18860,15 +18240,6 @@
         </w:rPr>
         <w:t xml:space="preserve">Data associated with specimens: </w:t>
       </w:r>
-      <w:r>
-        <w:rPr>
-          <w:rFonts w:ascii="Calibri" w:eastAsia="Calibri" w:hAnsi="Calibri" w:cs="Calibri"/>
-          <w:color w:val="FF0000"/>
-          <w:sz w:val="24"/>
-          <w:szCs w:val="24"/>
-        </w:rPr>
-        <w:t>Specify which data will be associated with specimens.</w:t>
-      </w:r>
     </w:p>
     <w:p>
       <w:pPr>
@@ -18941,66 +18312,37 @@
         <w:ind w:left="1260"/>
         <w:rPr>
           <w:rFonts w:ascii="Calibri" w:eastAsia="Calibri" w:hAnsi="Calibri" w:cs="Calibri"/>
-          <w:sz w:val="24"/>
-          <w:szCs w:val="24"/>
-        </w:rPr>
-      </w:pPr>
-      <w:commentRangeStart w:id="25"/>
-      <w:r>
-        <w:rPr>
-          <w:rFonts w:ascii="Calibri" w:eastAsia="Calibri" w:hAnsi="Calibri" w:cs="Calibri"/>
-          <w:color w:val="FF0000"/>
-          <w:sz w:val="24"/>
-          <w:szCs w:val="24"/>
-        </w:rPr>
-        <w:t>Explain whether anyone, including the investigator, can identify the participant based on any information on the specimen.</w:t>
-      </w:r>
-      <w:r>
-        <w:rPr>
-          <w:rFonts w:ascii="Calibri" w:eastAsia="Calibri" w:hAnsi="Calibri" w:cs="Calibri"/>
-          <w:b/>
-          <w:color w:val="FF0000"/>
-          <w:sz w:val="24"/>
-          <w:szCs w:val="24"/>
-        </w:rPr>
-        <w:t xml:space="preserve"> </w:t>
-      </w:r>
-      <w:r>
-        <w:rPr>
-          <w:rFonts w:ascii="Calibri" w:eastAsia="Calibri" w:hAnsi="Calibri" w:cs="Calibri"/>
-          <w:color w:val="FF0000"/>
-          <w:sz w:val="24"/>
-          <w:szCs w:val="24"/>
-        </w:rPr>
-        <w:t xml:space="preserve">Explain whether there will be a unique code on the specimen that can be used to identify the participant but that will not, by itself, reveal who the participant is. If there will be a unique code, explain whether the researchers on this study </w:t>
-      </w:r>
-      <w:proofErr w:type="gramStart"/>
-      <w:r>
-        <w:rPr>
-          <w:rFonts w:ascii="Calibri" w:eastAsia="Calibri" w:hAnsi="Calibri" w:cs="Calibri"/>
-          <w:color w:val="FF0000"/>
-          <w:sz w:val="24"/>
-          <w:szCs w:val="24"/>
-        </w:rPr>
-        <w:t>will have a link</w:t>
-      </w:r>
-      <w:proofErr w:type="gramEnd"/>
-      <w:r>
-        <w:rPr>
-          <w:rFonts w:ascii="Calibri" w:eastAsia="Calibri" w:hAnsi="Calibri" w:cs="Calibri"/>
-          <w:color w:val="FF0000"/>
-          <w:sz w:val="24"/>
-          <w:szCs w:val="24"/>
-        </w:rPr>
-        <w:t xml:space="preserve"> to who the participant is. Explain how all specimens will be labelled.</w:t>
-      </w:r>
-      <w:commentRangeEnd w:id="25"/>
-      <w:r>
-        <w:rPr>
-          <w:rStyle w:val="CommentReference"/>
-          <w:rFonts w:ascii="Calibri" w:hAnsi="Calibri" w:cs="Calibri"/>
-        </w:rPr>
-        <w:commentReference w:id="25"/>
+          <w:color w:val="000000" w:themeColor="text1"/>
+          <w:sz w:val="24"/>
+          <w:szCs w:val="24"/>
+        </w:rPr>
+      </w:pPr>
+      <w:r>
+        <w:rPr>
+          <w:rFonts w:ascii="Calibri" w:eastAsia="Calibri" w:hAnsi="Calibri" w:cs="Calibri"/>
+          <w:color w:val="000000" w:themeColor="text1"/>
+          <w:sz w:val="24"/>
+          <w:szCs w:val="24"/>
+        </w:rPr>
+        <w:t xml:space="preserve">Although the CTSI will provide us with a unique patient ID, the link from this ID to the MRN requires access to the secure data shelter. Since we are not removing any identifiable data from the secure data shelter, there should be no way of identifying patients based on their </w:t>
+      </w:r>
+      <w:r>
+        <w:rPr>
+          <w:rFonts w:ascii="Calibri" w:eastAsia="Calibri" w:hAnsi="Calibri" w:cs="Calibri"/>
+          <w:color w:val="000000" w:themeColor="text1"/>
+          <w:sz w:val="24"/>
+          <w:szCs w:val="24"/>
+        </w:rPr>
+        <w:t xml:space="preserve">patient ID or </w:t>
+      </w:r>
+      <w:r>
+        <w:rPr>
+          <w:rFonts w:ascii="Calibri" w:eastAsia="Calibri" w:hAnsi="Calibri" w:cs="Calibri"/>
+          <w:color w:val="000000" w:themeColor="text1"/>
+          <w:sz w:val="24"/>
+          <w:szCs w:val="24"/>
+        </w:rPr>
+        <w:t xml:space="preserve">exercise test file. </w:t>
       </w:r>
     </w:p>
     <w:p>
@@ -19055,78 +18397,19 @@
         <w:ind w:left="1260"/>
         <w:rPr>
           <w:rFonts w:ascii="Calibri" w:eastAsia="Calibri" w:hAnsi="Calibri" w:cs="Calibri"/>
-          <w:sz w:val="24"/>
-          <w:szCs w:val="24"/>
-        </w:rPr>
-      </w:pPr>
-      <w:commentRangeStart w:id="26"/>
-      <w:r>
-        <w:rPr>
-          <w:rFonts w:ascii="Calibri" w:eastAsia="Calibri" w:hAnsi="Calibri" w:cs="Calibri"/>
-          <w:color w:val="FF0000"/>
-          <w:sz w:val="24"/>
-          <w:szCs w:val="24"/>
-        </w:rPr>
-        <w:t xml:space="preserve">Describe the procedures to release data or specimens, including: the process to request a release, approvals required for release, who can obtain specimens, and the data elements to be provided. Describe any plans for sending specimens </w:t>
-      </w:r>
-      <w:r>
-        <w:rPr>
-          <w:rFonts w:ascii="Calibri" w:eastAsia="Calibri" w:hAnsi="Calibri" w:cs="Calibri"/>
-          <w:color w:val="FF0000"/>
-          <w:sz w:val="24"/>
-          <w:szCs w:val="24"/>
-        </w:rPr>
-        <w:lastRenderedPageBreak/>
-        <w:t>outside the University of Minnesota including to whom, where, and for what purpose. Indicate whether a</w:t>
-      </w:r>
-      <w:r>
-        <w:rPr>
-          <w:rFonts w:ascii="Calibri" w:eastAsia="Calibri" w:hAnsi="Calibri" w:cs="Calibri"/>
-          <w:i/>
-          <w:color w:val="FF0000"/>
-          <w:sz w:val="24"/>
-          <w:szCs w:val="24"/>
-        </w:rPr>
-        <w:t xml:space="preserve"> </w:t>
-      </w:r>
-      <w:hyperlink r:id="rId52">
-        <w:r>
-          <w:rPr>
-            <w:rFonts w:ascii="Calibri" w:eastAsia="Calibri" w:hAnsi="Calibri" w:cs="Calibri"/>
-            <w:color w:val="0070C0"/>
-            <w:sz w:val="24"/>
-            <w:szCs w:val="24"/>
-            <w:u w:val="single"/>
-          </w:rPr>
-          <w:t>Data Use Agreement</w:t>
-        </w:r>
-      </w:hyperlink>
-      <w:r>
-        <w:rPr>
-          <w:rFonts w:ascii="Calibri" w:eastAsia="Calibri" w:hAnsi="Calibri" w:cs="Calibri"/>
-          <w:i/>
-          <w:color w:val="000000"/>
-          <w:sz w:val="24"/>
-          <w:szCs w:val="24"/>
-        </w:rPr>
-        <w:t xml:space="preserve"> </w:t>
-      </w:r>
-      <w:r>
-        <w:rPr>
-          <w:rFonts w:ascii="Calibri" w:eastAsia="Calibri" w:hAnsi="Calibri" w:cs="Calibri"/>
-          <w:color w:val="FF0000"/>
-          <w:sz w:val="24"/>
-          <w:szCs w:val="24"/>
-        </w:rPr>
-        <w:t>is in place.</w:t>
-      </w:r>
-      <w:commentRangeEnd w:id="26"/>
-      <w:r>
-        <w:rPr>
-          <w:rStyle w:val="CommentReference"/>
-          <w:rFonts w:ascii="Calibri" w:hAnsi="Calibri" w:cs="Calibri"/>
-        </w:rPr>
-        <w:commentReference w:id="26"/>
+          <w:color w:val="000000" w:themeColor="text1"/>
+          <w:sz w:val="24"/>
+          <w:szCs w:val="24"/>
+        </w:rPr>
+      </w:pPr>
+      <w:r>
+        <w:rPr>
+          <w:rFonts w:ascii="Calibri" w:eastAsia="Calibri" w:hAnsi="Calibri" w:cs="Calibri"/>
+          <w:color w:val="000000" w:themeColor="text1"/>
+          <w:sz w:val="24"/>
+          <w:szCs w:val="24"/>
+        </w:rPr>
+        <w:t>We plan to publish our de-identified data as part of a GitHub repository when publishing the results of this study.</w:t>
       </w:r>
     </w:p>
     <w:p>
@@ -19176,7 +18459,35 @@
           <w:sz w:val="24"/>
           <w:szCs w:val="24"/>
         </w:rPr>
-        <w:t xml:space="preserve"> Describe how data/specimens will be destroyed when no longer needed.</w:t>
+        <w:t xml:space="preserve"> </w:t>
+      </w:r>
+    </w:p>
+    <w:p>
+      <w:pPr>
+        <w:pBdr>
+          <w:top w:val="nil"/>
+          <w:left w:val="nil"/>
+          <w:bottom w:val="nil"/>
+          <w:right w:val="nil"/>
+          <w:between w:val="nil"/>
+        </w:pBdr>
+        <w:spacing w:before="120" w:after="120"/>
+        <w:ind w:left="1260"/>
+        <w:rPr>
+          <w:rFonts w:ascii="Calibri" w:eastAsia="Calibri" w:hAnsi="Calibri" w:cs="Calibri"/>
+          <w:color w:val="000000" w:themeColor="text1"/>
+          <w:sz w:val="24"/>
+          <w:szCs w:val="24"/>
+        </w:rPr>
+      </w:pPr>
+      <w:r>
+        <w:rPr>
+          <w:rFonts w:ascii="Calibri" w:eastAsia="Calibri" w:hAnsi="Calibri" w:cs="Calibri"/>
+          <w:color w:val="000000" w:themeColor="text1"/>
+          <w:sz w:val="24"/>
+          <w:szCs w:val="24"/>
+        </w:rPr>
+        <w:t>Given our plans to share the de-identified data on a GitHub repository for research reproducibility, we do not plan to destroy the data.</w:t>
       </w:r>
     </w:p>
     <w:p>
@@ -19194,8 +18505,8 @@
           <w:b/>
         </w:rPr>
       </w:pPr>
-      <w:bookmarkStart w:id="27" w:name="_heading=h.vx1227" w:colFirst="0" w:colLast="0"/>
-      <w:bookmarkEnd w:id="27"/>
+      <w:bookmarkStart w:id="24" w:name="_heading=h.vx1227" w:colFirst="0" w:colLast="0"/>
+      <w:bookmarkEnd w:id="24"/>
       <w:r>
         <w:rPr>
           <w:rFonts w:ascii="Calibri" w:eastAsia="Calibri" w:hAnsi="Calibri" w:cs="Calibri"/>
@@ -19220,9 +18531,11 @@
         <w:spacing w:before="120" w:after="120"/>
         <w:ind w:left="1267" w:hanging="547"/>
         <w:rPr>
-          <w:rFonts w:ascii="Calibri" w:eastAsia="Calibri" w:hAnsi="Calibri" w:cs="Calibri"/>
-          <w:sz w:val="24"/>
-          <w:szCs w:val="24"/>
+          <w:rFonts w:ascii="Calibri" w:eastAsiaTheme="minorEastAsia" w:hAnsi="Calibri" w:cs="Calibri"/>
+          <w:color w:val="000000" w:themeColor="text1"/>
+          <w:sz w:val="24"/>
+          <w:szCs w:val="24"/>
+          <w:lang w:bidi="km-KH"/>
         </w:rPr>
       </w:pPr>
       <w:r>
@@ -19233,15 +18546,6 @@
           <w:szCs w:val="24"/>
         </w:rPr>
         <w:t xml:space="preserve">Inclusion Criteria: </w:t>
-      </w:r>
-      <w:r>
-        <w:rPr>
-          <w:rFonts w:ascii="Calibri" w:eastAsia="Calibri" w:hAnsi="Calibri" w:cs="Calibri"/>
-          <w:color w:val="FF0000"/>
-          <w:sz w:val="24"/>
-          <w:szCs w:val="24"/>
-        </w:rPr>
-        <w:t>Describe the criteria that define who will be included in your final study sample.</w:t>
       </w:r>
     </w:p>
     <w:p>
@@ -19254,77 +18558,12 @@
           <w:between w:val="nil"/>
         </w:pBdr>
         <w:spacing w:before="120" w:after="120"/>
-        <w:ind w:left="1267" w:hanging="7"/>
-        <w:rPr>
-          <w:rFonts w:ascii="Calibri" w:eastAsia="Calibri" w:hAnsi="Calibri" w:cs="Calibri"/>
-          <w:color w:val="FF0000"/>
-          <w:sz w:val="24"/>
-          <w:szCs w:val="24"/>
-        </w:rPr>
-      </w:pPr>
-      <w:r>
-        <w:rPr>
-          <w:rFonts w:ascii="Calibri" w:eastAsia="Calibri" w:hAnsi="Calibri" w:cs="Calibri"/>
-          <w:color w:val="FF0000"/>
-          <w:sz w:val="24"/>
-          <w:szCs w:val="24"/>
-        </w:rPr>
-        <w:t xml:space="preserve">Research involving </w:t>
-      </w:r>
-      <w:r>
-        <w:rPr>
-          <w:rFonts w:ascii="Calibri" w:eastAsia="Calibri" w:hAnsi="Calibri" w:cs="Calibri"/>
-          <w:color w:val="FF0000"/>
-          <w:sz w:val="24"/>
-          <w:szCs w:val="24"/>
-          <w:u w:val="single"/>
-        </w:rPr>
-        <w:t>pregnant women, prisoners, or children</w:t>
-      </w:r>
-      <w:r>
-        <w:rPr>
-          <w:rFonts w:ascii="Calibri" w:eastAsia="Calibri" w:hAnsi="Calibri" w:cs="Calibri"/>
-          <w:color w:val="FF0000"/>
-          <w:sz w:val="24"/>
-          <w:szCs w:val="24"/>
-        </w:rPr>
-        <w:t xml:space="preserve"> must be reviewed by the IRB in accordance with Subparts B, C or D of the federal regulations.  If it can be presumed that the participants are not pregnant, incarcerated, or under the age of 18 during the conduct of the study, the subparts do not apply.  If, however, </w:t>
-      </w:r>
-      <w:proofErr w:type="gramStart"/>
-      <w:r>
-        <w:rPr>
-          <w:rFonts w:ascii="Calibri" w:eastAsia="Calibri" w:hAnsi="Calibri" w:cs="Calibri"/>
-          <w:color w:val="FF0000"/>
-          <w:sz w:val="24"/>
-          <w:szCs w:val="24"/>
-        </w:rPr>
-        <w:t>during the course of</w:t>
-      </w:r>
-      <w:proofErr w:type="gramEnd"/>
-      <w:r>
-        <w:rPr>
-          <w:rFonts w:ascii="Calibri" w:eastAsia="Calibri" w:hAnsi="Calibri" w:cs="Calibri"/>
-          <w:color w:val="FF0000"/>
-          <w:sz w:val="24"/>
-          <w:szCs w:val="24"/>
-        </w:rPr>
-        <w:t xml:space="preserve"> the study, the investigator becomes aware that the participant(s) meet one or more of these conditions, the PI must either exclude the participant(s) from the dataset or the IRB must promptly re-review the study in accordance with the requirements of Subparts B, C or D.   </w:t>
-      </w:r>
-    </w:p>
-    <w:p>
-      <w:pPr>
-        <w:pBdr>
-          <w:top w:val="nil"/>
-          <w:left w:val="nil"/>
-          <w:bottom w:val="nil"/>
-          <w:right w:val="nil"/>
-          <w:between w:val="nil"/>
-        </w:pBdr>
-        <w:spacing w:before="120" w:after="120"/>
-        <w:ind w:left="1267" w:hanging="7"/>
+        <w:ind w:left="1267"/>
         <w:rPr>
           <w:rFonts w:ascii="Calibri" w:eastAsiaTheme="minorEastAsia" w:hAnsi="Calibri" w:cs="Calibri"/>
           <w:color w:val="000000" w:themeColor="text1"/>
+          <w:sz w:val="24"/>
+          <w:szCs w:val="24"/>
           <w:lang w:bidi="km-KH"/>
         </w:rPr>
       </w:pPr>
@@ -19359,28 +18598,19 @@
       <w:r>
         <w:rPr>
           <w:rFonts w:ascii="Calibri" w:hAnsi="Calibri" w:cs="Calibri"/>
-          <w:sz w:val="21"/>
-          <w:szCs w:val="21"/>
+          <w:sz w:val="24"/>
+          <w:szCs w:val="24"/>
           <w:shd w:val="clear" w:color="auto" w:fill="FFFFFF"/>
         </w:rPr>
-        <w:t>Proc Code: 94017</w:t>
-      </w:r>
-      <w:r>
-        <w:rPr>
-          <w:rFonts w:ascii="Calibri" w:hAnsi="Calibri" w:cs="Calibri"/>
-          <w:sz w:val="21"/>
-          <w:szCs w:val="21"/>
-          <w:shd w:val="clear" w:color="auto" w:fill="FFFFFF"/>
-        </w:rPr>
-        <w:t xml:space="preserve">) and be patients in the UCSC IM Signature Program: </w:t>
+        <w:t xml:space="preserve">Proc Code: 94017) and be patients in the UCSC IM Signature Program: </w:t>
       </w:r>
       <w:proofErr w:type="spellStart"/>
       <w:proofErr w:type="gramStart"/>
       <w:r>
         <w:rPr>
           <w:rFonts w:ascii="Calibri" w:hAnsi="Calibri" w:cs="Calibri"/>
-          <w:sz w:val="21"/>
-          <w:szCs w:val="21"/>
+          <w:sz w:val="24"/>
+          <w:szCs w:val="24"/>
           <w:shd w:val="clear" w:color="auto" w:fill="FFFFFF"/>
         </w:rPr>
         <w:t>FV:Department</w:t>
@@ -19390,8 +18620,8 @@
       <w:r>
         <w:rPr>
           <w:rFonts w:ascii="Calibri" w:hAnsi="Calibri" w:cs="Calibri"/>
-          <w:sz w:val="21"/>
-          <w:szCs w:val="21"/>
+          <w:sz w:val="24"/>
+          <w:szCs w:val="24"/>
           <w:shd w:val="clear" w:color="auto" w:fill="FFFFFF"/>
         </w:rPr>
         <w:t xml:space="preserve"> ID: 430000156.</w:t>
@@ -19425,16 +18655,8 @@
           <w:sz w:val="24"/>
           <w:szCs w:val="24"/>
         </w:rPr>
+        <w:lastRenderedPageBreak/>
         <w:t xml:space="preserve">Exclusion Criteria: </w:t>
-      </w:r>
-      <w:r>
-        <w:rPr>
-          <w:rFonts w:ascii="Calibri" w:eastAsia="Calibri" w:hAnsi="Calibri" w:cs="Calibri"/>
-          <w:color w:val="FF0000"/>
-          <w:sz w:val="24"/>
-          <w:szCs w:val="24"/>
-        </w:rPr>
-        <w:t>Describe the criteria that define who will be excluded in your final study sample.</w:t>
       </w:r>
     </w:p>
     <w:p>
@@ -19495,15 +18717,6 @@
         </w:rPr>
         <w:t xml:space="preserve">Age Range: </w:t>
       </w:r>
-      <w:r>
-        <w:rPr>
-          <w:rFonts w:ascii="Calibri" w:eastAsia="Calibri" w:hAnsi="Calibri" w:cs="Calibri"/>
-          <w:color w:val="FF0000"/>
-          <w:sz w:val="24"/>
-          <w:szCs w:val="24"/>
-        </w:rPr>
-        <w:t>Describe the specific age range that will define who will be included in the study population.</w:t>
-      </w:r>
     </w:p>
     <w:p>
       <w:pPr>
@@ -19566,9 +18779,9 @@
           <w:b/>
         </w:rPr>
       </w:pPr>
-      <w:bookmarkStart w:id="28" w:name="_heading=h.3fwokq0" w:colFirst="0" w:colLast="0"/>
-      <w:bookmarkEnd w:id="28"/>
-      <w:commentRangeStart w:id="29"/>
+      <w:bookmarkStart w:id="25" w:name="_heading=h.3fwokq0" w:colFirst="0" w:colLast="0"/>
+      <w:bookmarkEnd w:id="25"/>
+      <w:commentRangeStart w:id="26"/>
       <w:r>
         <w:rPr>
           <w:rFonts w:ascii="Calibri" w:eastAsia="Calibri" w:hAnsi="Calibri" w:cs="Calibri"/>
@@ -19576,13 +18789,13 @@
         </w:rPr>
         <w:t>Consent Process</w:t>
       </w:r>
-      <w:commentRangeEnd w:id="29"/>
+      <w:commentRangeEnd w:id="26"/>
       <w:r>
         <w:rPr>
           <w:rStyle w:val="CommentReference"/>
           <w:rFonts w:ascii="Calibri" w:hAnsi="Calibri" w:cs="Calibri"/>
         </w:rPr>
-        <w:commentReference w:id="29"/>
+        <w:commentReference w:id="26"/>
       </w:r>
     </w:p>
     <w:p>
@@ -19602,6 +18815,7 @@
         <w:ind w:left="1260" w:hanging="540"/>
         <w:rPr>
           <w:rFonts w:ascii="Calibri" w:eastAsia="Calibri" w:hAnsi="Calibri" w:cs="Calibri"/>
+          <w:color w:val="000000" w:themeColor="text1"/>
           <w:sz w:val="24"/>
           <w:szCs w:val="24"/>
         </w:rPr>
@@ -19614,23 +18828,10 @@
           <w:szCs w:val="24"/>
         </w:rPr>
         <w:t xml:space="preserve">Consent Process (when consent will be obtained written or orally): </w:t>
-      </w:r>
-      <w:r>
-        <w:rPr>
-          <w:rFonts w:ascii="Calibri" w:eastAsia="Calibri" w:hAnsi="Calibri" w:cs="Calibri"/>
-          <w:color w:val="FF0000"/>
-          <w:sz w:val="24"/>
-          <w:szCs w:val="24"/>
-        </w:rPr>
-        <w:t>Describe the consent process, including:</w:t>
       </w:r>
     </w:p>
     <w:p>
       <w:pPr>
-        <w:numPr>
-          <w:ilvl w:val="2"/>
-          <w:numId w:val="8"/>
-        </w:numPr>
         <w:pBdr>
           <w:top w:val="nil"/>
           <w:left w:val="nil"/>
@@ -19638,161 +18839,32 @@
           <w:right w:val="nil"/>
           <w:between w:val="nil"/>
         </w:pBdr>
-        <w:tabs>
-          <w:tab w:val="left" w:pos="1800"/>
-        </w:tabs>
-        <w:spacing w:before="120"/>
-        <w:ind w:left="1814" w:hanging="547"/>
-        <w:rPr>
-          <w:rFonts w:ascii="Calibri" w:eastAsia="Calibri" w:hAnsi="Calibri" w:cs="Calibri"/>
-          <w:sz w:val="24"/>
-          <w:szCs w:val="24"/>
-        </w:rPr>
-      </w:pPr>
-      <w:r>
-        <w:rPr>
-          <w:rFonts w:ascii="Calibri" w:eastAsia="Calibri" w:hAnsi="Calibri" w:cs="Calibri"/>
-          <w:color w:val="FF0000"/>
-          <w:sz w:val="24"/>
-          <w:szCs w:val="24"/>
-        </w:rPr>
-        <w:t>Where the consent process will take place.</w:t>
-      </w:r>
-    </w:p>
-    <w:p>
-      <w:pPr>
-        <w:numPr>
-          <w:ilvl w:val="2"/>
-          <w:numId w:val="8"/>
-        </w:numPr>
-        <w:pBdr>
-          <w:top w:val="nil"/>
-          <w:left w:val="nil"/>
-          <w:bottom w:val="nil"/>
-          <w:right w:val="nil"/>
-          <w:between w:val="nil"/>
-        </w:pBdr>
-        <w:tabs>
-          <w:tab w:val="left" w:pos="1800"/>
-        </w:tabs>
-        <w:spacing w:before="120"/>
-        <w:ind w:left="1814" w:hanging="547"/>
-        <w:rPr>
-          <w:rFonts w:ascii="Calibri" w:eastAsia="Calibri" w:hAnsi="Calibri" w:cs="Calibri"/>
-          <w:sz w:val="24"/>
-          <w:szCs w:val="24"/>
-        </w:rPr>
-      </w:pPr>
-      <w:r>
-        <w:rPr>
-          <w:rFonts w:ascii="Calibri" w:eastAsia="Calibri" w:hAnsi="Calibri" w:cs="Calibri"/>
-          <w:color w:val="FF0000"/>
-          <w:sz w:val="24"/>
-          <w:szCs w:val="24"/>
-        </w:rPr>
-        <w:t>Any waiting period available between informing the prospective participants and obtaining the consent.</w:t>
-      </w:r>
-    </w:p>
-    <w:p>
-      <w:pPr>
-        <w:numPr>
-          <w:ilvl w:val="2"/>
-          <w:numId w:val="8"/>
-        </w:numPr>
-        <w:pBdr>
-          <w:top w:val="nil"/>
-          <w:left w:val="nil"/>
-          <w:bottom w:val="nil"/>
-          <w:right w:val="nil"/>
-          <w:between w:val="nil"/>
-        </w:pBdr>
-        <w:tabs>
-          <w:tab w:val="left" w:pos="1800"/>
-        </w:tabs>
-        <w:spacing w:before="120"/>
-        <w:ind w:left="1814" w:hanging="547"/>
-        <w:rPr>
-          <w:rFonts w:ascii="Calibri" w:eastAsia="Calibri" w:hAnsi="Calibri" w:cs="Calibri"/>
-          <w:sz w:val="24"/>
-          <w:szCs w:val="24"/>
-        </w:rPr>
-      </w:pPr>
-      <w:r>
-        <w:rPr>
-          <w:rFonts w:ascii="Calibri" w:eastAsia="Calibri" w:hAnsi="Calibri" w:cs="Calibri"/>
-          <w:color w:val="FF0000"/>
-          <w:sz w:val="24"/>
-          <w:szCs w:val="24"/>
-        </w:rPr>
-        <w:t>Who and how will it be determined that a potential participant understands the information.</w:t>
-      </w:r>
-    </w:p>
-    <w:p>
-      <w:pPr>
-        <w:numPr>
-          <w:ilvl w:val="2"/>
-          <w:numId w:val="8"/>
-        </w:numPr>
-        <w:pBdr>
-          <w:top w:val="nil"/>
-          <w:left w:val="nil"/>
-          <w:bottom w:val="nil"/>
-          <w:right w:val="nil"/>
-          <w:between w:val="nil"/>
-        </w:pBdr>
-        <w:tabs>
-          <w:tab w:val="left" w:pos="1800"/>
-        </w:tabs>
-        <w:spacing w:before="120"/>
-        <w:ind w:left="1814" w:hanging="547"/>
-        <w:rPr>
-          <w:rFonts w:ascii="Calibri" w:eastAsia="Calibri" w:hAnsi="Calibri" w:cs="Calibri"/>
-          <w:sz w:val="24"/>
-          <w:szCs w:val="24"/>
-        </w:rPr>
-      </w:pPr>
-      <w:r>
-        <w:rPr>
-          <w:rFonts w:ascii="Calibri" w:eastAsia="Calibri" w:hAnsi="Calibri" w:cs="Calibri"/>
-          <w:color w:val="FF0000"/>
-          <w:sz w:val="24"/>
-          <w:szCs w:val="24"/>
-        </w:rPr>
-        <w:t>Any process to ensure ongoing consent.</w:t>
-      </w:r>
-    </w:p>
-    <w:p>
-      <w:pPr>
-        <w:numPr>
-          <w:ilvl w:val="2"/>
-          <w:numId w:val="8"/>
-        </w:numPr>
-        <w:pBdr>
-          <w:top w:val="nil"/>
-          <w:left w:val="nil"/>
-          <w:bottom w:val="nil"/>
-          <w:right w:val="nil"/>
-          <w:between w:val="nil"/>
-        </w:pBdr>
-        <w:tabs>
-          <w:tab w:val="left" w:pos="1800"/>
-        </w:tabs>
-        <w:spacing w:before="120"/>
-        <w:ind w:hanging="900"/>
-        <w:rPr>
-          <w:rFonts w:ascii="Calibri" w:eastAsia="Calibri" w:hAnsi="Calibri" w:cs="Calibri"/>
-          <w:sz w:val="24"/>
-          <w:szCs w:val="24"/>
-        </w:rPr>
-      </w:pPr>
-      <w:r>
-        <w:rPr>
-          <w:rFonts w:ascii="Calibri" w:eastAsia="Calibri" w:hAnsi="Calibri" w:cs="Calibri"/>
-          <w:color w:val="FF0000"/>
-          <w:sz w:val="24"/>
-          <w:szCs w:val="24"/>
-        </w:rPr>
-        <w:t>If you will document consent in writing, submit a consent document in ETHOS.</w:t>
+        <w:spacing w:before="120" w:after="120"/>
+        <w:ind w:left="1260"/>
+        <w:rPr>
+          <w:rFonts w:ascii="Calibri" w:eastAsia="Calibri" w:hAnsi="Calibri" w:cs="Calibri"/>
+          <w:color w:val="000000" w:themeColor="text1"/>
+          <w:sz w:val="24"/>
+          <w:szCs w:val="24"/>
+        </w:rPr>
+      </w:pPr>
+      <w:r>
+        <w:rPr>
+          <w:rFonts w:ascii="Calibri" w:eastAsia="Calibri" w:hAnsi="Calibri" w:cs="Calibri"/>
+          <w:color w:val="000000" w:themeColor="text1"/>
+          <w:sz w:val="24"/>
+          <w:szCs w:val="24"/>
+        </w:rPr>
+        <w:t xml:space="preserve">Participants have previously </w:t>
+      </w:r>
+      <w:r>
+        <w:rPr>
+          <w:rFonts w:ascii="Calibri" w:eastAsia="Calibri" w:hAnsi="Calibri" w:cs="Calibri"/>
+          <w:color w:val="000000" w:themeColor="text1"/>
+          <w:sz w:val="24"/>
+          <w:szCs w:val="24"/>
+        </w:rPr>
+        <w:t>indicated if they wish to allow their data to be used for research purposes or not. We are not analyzing data from those who have previously opted out. We are therefore requesting a waiver of consent.</w:t>
       </w:r>
     </w:p>
     <w:p>
@@ -19823,126 +18895,75 @@
           <w:sz w:val="24"/>
           <w:szCs w:val="24"/>
         </w:rPr>
-        <w:lastRenderedPageBreak/>
-        <w:t>Waiver or Alteration of Consent Process (when consent will not be obtained</w:t>
-      </w:r>
-      <w:r>
-        <w:rPr>
-          <w:rFonts w:ascii="Calibri" w:eastAsia="Calibri" w:hAnsi="Calibri" w:cs="Calibri"/>
-          <w:i/>
-          <w:color w:val="FF0000"/>
-          <w:sz w:val="24"/>
-          <w:szCs w:val="24"/>
-        </w:rPr>
-        <w:t xml:space="preserve"> </w:t>
-      </w:r>
-      <w:r>
-        <w:rPr>
-          <w:rFonts w:ascii="Calibri" w:eastAsia="Calibri" w:hAnsi="Calibri" w:cs="Calibri"/>
-          <w:color w:val="FF0000"/>
-          <w:sz w:val="24"/>
-          <w:szCs w:val="24"/>
-        </w:rPr>
-        <w:t>If you are not requesting a consent alteration or waiver, type “N/A” and delete the bullets below. Otherwise, complete all items below:</w:t>
+        <w:t xml:space="preserve">Waiver or Alteration of Consent Process (when consent will not be </w:t>
+      </w:r>
+      <w:r>
+        <w:rPr>
+          <w:rFonts w:ascii="Calibri" w:eastAsia="Calibri" w:hAnsi="Calibri" w:cs="Calibri"/>
+          <w:color w:val="000000"/>
+          <w:sz w:val="24"/>
+          <w:szCs w:val="24"/>
+        </w:rPr>
+        <w:t>obtained):</w:t>
       </w:r>
     </w:p>
     <w:p>
       <w:pPr>
-        <w:numPr>
-          <w:ilvl w:val="2"/>
-          <w:numId w:val="8"/>
-        </w:numPr>
         <w:spacing w:before="120"/>
-        <w:ind w:left="1814" w:hanging="547"/>
-        <w:rPr>
-          <w:rFonts w:ascii="Calibri" w:eastAsia="Calibri" w:hAnsi="Calibri" w:cs="Calibri"/>
-          <w:sz w:val="24"/>
-          <w:szCs w:val="24"/>
-        </w:rPr>
-      </w:pPr>
-      <w:r>
-        <w:rPr>
-          <w:rFonts w:ascii="Calibri" w:eastAsia="Calibri" w:hAnsi="Calibri" w:cs="Calibri"/>
-          <w:color w:val="FF0000"/>
-          <w:sz w:val="24"/>
-          <w:szCs w:val="24"/>
-        </w:rPr>
-        <w:t>Review “</w:t>
-      </w:r>
-      <w:hyperlink r:id="rId53">
-        <w:r>
-          <w:rPr>
-            <w:rFonts w:ascii="Calibri" w:eastAsia="Calibri" w:hAnsi="Calibri" w:cs="Calibri"/>
-            <w:color w:val="0070C0"/>
-            <w:sz w:val="24"/>
-            <w:szCs w:val="24"/>
-            <w:u w:val="single"/>
-          </w:rPr>
-          <w:t>CHECKLIST: Waiver or Alteration of Consent Process (HRP-410)</w:t>
-        </w:r>
-      </w:hyperlink>
-      <w:r>
-        <w:rPr>
-          <w:rFonts w:ascii="Calibri" w:eastAsia="Calibri" w:hAnsi="Calibri" w:cs="Calibri"/>
-          <w:color w:val="0070C0"/>
-          <w:sz w:val="24"/>
-          <w:szCs w:val="24"/>
-        </w:rPr>
-        <w:t xml:space="preserve"> </w:t>
-      </w:r>
-      <w:r>
-        <w:rPr>
-          <w:rFonts w:ascii="Calibri" w:eastAsia="Calibri" w:hAnsi="Calibri" w:cs="Calibri"/>
-          <w:color w:val="FF0000"/>
-          <w:sz w:val="24"/>
-          <w:szCs w:val="24"/>
-        </w:rPr>
-        <w:t>to ensure that you have provided sufficient information in this protocol for the IRB to make these determinations. Do not fill out the checklist. Describe how your protocol meets the requirements noted in HRP-410.</w:t>
-      </w:r>
-    </w:p>
-    <w:p>
-      <w:pPr>
-        <w:numPr>
-          <w:ilvl w:val="2"/>
-          <w:numId w:val="8"/>
-        </w:numPr>
-        <w:spacing w:before="120"/>
-        <w:ind w:left="1814" w:hanging="547"/>
-        <w:rPr>
-          <w:rFonts w:ascii="Calibri" w:eastAsia="Calibri" w:hAnsi="Calibri" w:cs="Calibri"/>
-          <w:sz w:val="24"/>
-          <w:szCs w:val="24"/>
-        </w:rPr>
-      </w:pPr>
-      <w:r>
-        <w:rPr>
-          <w:rFonts w:ascii="Calibri" w:eastAsia="Calibri" w:hAnsi="Calibri" w:cs="Calibri"/>
-          <w:color w:val="FF0000"/>
-          <w:sz w:val="24"/>
-          <w:szCs w:val="24"/>
-        </w:rPr>
-        <w:t>If the research involves a waiver of the consent process for planned emergency research, please review “</w:t>
-      </w:r>
-      <w:hyperlink r:id="rId54">
-        <w:r>
-          <w:rPr>
-            <w:rFonts w:ascii="Calibri" w:eastAsia="Calibri" w:hAnsi="Calibri" w:cs="Calibri"/>
-            <w:color w:val="0070C0"/>
-            <w:sz w:val="24"/>
-            <w:szCs w:val="24"/>
-            <w:u w:val="single"/>
-          </w:rPr>
-          <w:t>CHECKLIST: Waiver of Consent for Emergency Research (HRP-419)</w:t>
-        </w:r>
-      </w:hyperlink>
-      <w:r>
-        <w:rPr>
-          <w:rFonts w:ascii="Calibri" w:eastAsia="Calibri" w:hAnsi="Calibri" w:cs="Calibri"/>
-          <w:color w:val="FF0000"/>
-          <w:sz w:val="24"/>
-          <w:szCs w:val="24"/>
-        </w:rPr>
-        <w:t>” to ensure that you have provided sufficient information for the IRB to make these determinations.</w:t>
+        <w:ind w:left="1267"/>
+        <w:rPr>
+          <w:rFonts w:ascii="Calibri" w:eastAsia="Calibri" w:hAnsi="Calibri" w:cs="Calibri"/>
+          <w:sz w:val="24"/>
+          <w:szCs w:val="24"/>
+        </w:rPr>
+      </w:pPr>
+      <w:r>
+        <w:rPr>
+          <w:rFonts w:ascii="Calibri" w:eastAsia="Calibri" w:hAnsi="Calibri" w:cs="Calibri"/>
+          <w:sz w:val="24"/>
+          <w:szCs w:val="24"/>
+        </w:rPr>
+        <w:t>We request a waiver of consent because the data required for this research concerns analyzing pre-existing exercise testing data. The</w:t>
+      </w:r>
+      <w:r>
+        <w:rPr>
+          <w:rFonts w:ascii="Calibri" w:eastAsia="Calibri" w:hAnsi="Calibri" w:cs="Calibri"/>
+          <w:sz w:val="24"/>
+          <w:szCs w:val="24"/>
+        </w:rPr>
+        <w:t xml:space="preserve"> maximal exertion</w:t>
+      </w:r>
+      <w:r>
+        <w:rPr>
+          <w:rFonts w:ascii="Calibri" w:eastAsia="Calibri" w:hAnsi="Calibri" w:cs="Calibri"/>
+          <w:sz w:val="24"/>
+          <w:szCs w:val="24"/>
+        </w:rPr>
+        <w:t xml:space="preserve"> exercise test itself </w:t>
+      </w:r>
+      <w:r>
+        <w:rPr>
+          <w:rFonts w:ascii="Calibri" w:eastAsia="Calibri" w:hAnsi="Calibri" w:cs="Calibri"/>
+          <w:sz w:val="24"/>
+          <w:szCs w:val="24"/>
+        </w:rPr>
+        <w:t xml:space="preserve">is </w:t>
+      </w:r>
+      <w:r>
+        <w:rPr>
+          <w:rFonts w:ascii="Calibri" w:eastAsia="Calibri" w:hAnsi="Calibri" w:cs="Calibri"/>
+          <w:sz w:val="24"/>
+          <w:szCs w:val="24"/>
+        </w:rPr>
+        <w:t>considered the riskiest part of this research and that has already taken place as part of the patient’s healthcare visit. Therefore, this study involves minimal risk. Also, the patients who have already undergone this exercise testing have previously indicated their desire to allow or to opt out of having their data be used for research purposes. It would be very time consuming and challenging to individually contact the approximately 250 patients</w:t>
+      </w:r>
+      <w:r>
+        <w:rPr>
+          <w:rFonts w:ascii="Calibri" w:eastAsia="Calibri" w:hAnsi="Calibri" w:cs="Calibri"/>
+          <w:sz w:val="24"/>
+          <w:szCs w:val="24"/>
+        </w:rPr>
+        <w:t xml:space="preserve"> to ask for consent for their de-identified exercise test data to be used for research. The Executive Health program is specifically designed to include executives and other upper management personnel. These individuals are often especially busy given their demanding jobs. Therefore, it may be more challenging than normal to reach these individuals for their consent to allow their data to be used for this research.</w:t>
       </w:r>
     </w:p>
     <w:p>
@@ -19962,6 +18983,7 @@
         <w:ind w:left="1260" w:hanging="540"/>
         <w:rPr>
           <w:rFonts w:ascii="Calibri" w:eastAsia="Calibri" w:hAnsi="Calibri" w:cs="Calibri"/>
+          <w:color w:val="000000" w:themeColor="text1"/>
           <w:sz w:val="24"/>
           <w:szCs w:val="24"/>
         </w:rPr>
@@ -19974,23 +18996,10 @@
           <w:szCs w:val="24"/>
         </w:rPr>
         <w:t xml:space="preserve"> Waiver of Written/Signed Documentation of Consent (when written/signed consent will not be obtained): </w:t>
-      </w:r>
-      <w:r>
-        <w:rPr>
-          <w:rFonts w:ascii="Calibri" w:eastAsia="Calibri" w:hAnsi="Calibri" w:cs="Calibri"/>
-          <w:color w:val="FF0000"/>
-          <w:sz w:val="24"/>
-          <w:szCs w:val="24"/>
-        </w:rPr>
-        <w:t>If you are not requesting a waiver of documentation of consent, type “N/A” and delete the bullets below. Otherwise, provide rationale for the waiver.</w:t>
       </w:r>
     </w:p>
     <w:p>
       <w:pPr>
-        <w:numPr>
-          <w:ilvl w:val="0"/>
-          <w:numId w:val="5"/>
-        </w:numPr>
         <w:pBdr>
           <w:top w:val="nil"/>
           <w:left w:val="nil"/>
@@ -19999,75 +19008,22 @@
           <w:between w:val="nil"/>
         </w:pBdr>
         <w:spacing w:before="120" w:after="120"/>
-        <w:ind w:left="1800" w:hanging="540"/>
-        <w:rPr>
-          <w:rFonts w:ascii="Calibri" w:eastAsia="Calibri" w:hAnsi="Calibri" w:cs="Calibri"/>
-          <w:color w:val="FF0000"/>
-          <w:sz w:val="24"/>
-          <w:szCs w:val="24"/>
-        </w:rPr>
-      </w:pPr>
-      <w:r>
-        <w:rPr>
-          <w:rFonts w:ascii="Calibri" w:eastAsia="Calibri" w:hAnsi="Calibri" w:cs="Calibri"/>
-          <w:color w:val="FF0000"/>
-          <w:sz w:val="24"/>
-          <w:szCs w:val="24"/>
-        </w:rPr>
-        <w:t>Review “</w:t>
-      </w:r>
-      <w:hyperlink r:id="rId55">
-        <w:r>
-          <w:rPr>
-            <w:rFonts w:ascii="Calibri" w:eastAsia="Calibri" w:hAnsi="Calibri" w:cs="Calibri"/>
-            <w:color w:val="0070C0"/>
-            <w:sz w:val="24"/>
-            <w:szCs w:val="24"/>
-            <w:u w:val="single"/>
-          </w:rPr>
-          <w:t>CHECKLIST: Waiver of Written Documentation of Consent (HRP-411)</w:t>
-        </w:r>
-      </w:hyperlink>
-      <w:r>
-        <w:rPr>
-          <w:rFonts w:ascii="Calibri" w:eastAsia="Calibri" w:hAnsi="Calibri" w:cs="Calibri"/>
-          <w:color w:val="FF0000"/>
-          <w:sz w:val="24"/>
-          <w:szCs w:val="24"/>
-        </w:rPr>
-        <w:t xml:space="preserve">” and provide rationale as to why a waiver of written documentation of consent is appropriate for this research study. </w:t>
-      </w:r>
-    </w:p>
-    <w:p>
-      <w:pPr>
-        <w:numPr>
-          <w:ilvl w:val="0"/>
-          <w:numId w:val="5"/>
-        </w:numPr>
-        <w:pBdr>
-          <w:top w:val="nil"/>
-          <w:left w:val="nil"/>
-          <w:bottom w:val="nil"/>
-          <w:right w:val="nil"/>
-          <w:between w:val="nil"/>
-        </w:pBdr>
-        <w:spacing w:before="120" w:after="120"/>
-        <w:ind w:left="1800" w:hanging="540"/>
-        <w:rPr>
-          <w:rFonts w:ascii="Calibri" w:eastAsia="Calibri" w:hAnsi="Calibri" w:cs="Calibri"/>
-          <w:color w:val="FF0000"/>
-          <w:sz w:val="24"/>
-          <w:szCs w:val="24"/>
-        </w:rPr>
-      </w:pPr>
-      <w:r>
-        <w:rPr>
-          <w:rFonts w:ascii="Calibri" w:eastAsia="Calibri" w:hAnsi="Calibri" w:cs="Calibri"/>
-          <w:color w:val="FF0000"/>
-          <w:sz w:val="24"/>
-          <w:szCs w:val="24"/>
-        </w:rPr>
-        <w:t>If you will obtain consent, but not document consent in writing, submit a consent script in ETHOS.</w:t>
+        <w:ind w:left="1260"/>
+        <w:rPr>
+          <w:rFonts w:ascii="Calibri" w:eastAsia="Calibri" w:hAnsi="Calibri" w:cs="Calibri"/>
+          <w:color w:val="000000" w:themeColor="text1"/>
+          <w:sz w:val="24"/>
+          <w:szCs w:val="24"/>
+        </w:rPr>
+      </w:pPr>
+      <w:r>
+        <w:rPr>
+          <w:rFonts w:ascii="Calibri" w:eastAsia="Calibri" w:hAnsi="Calibri" w:cs="Calibri"/>
+          <w:color w:val="000000" w:themeColor="text1"/>
+          <w:sz w:val="24"/>
+          <w:szCs w:val="24"/>
+        </w:rPr>
+        <w:t>NA</w:t>
       </w:r>
     </w:p>
     <w:p>
@@ -20085,8 +19041,8 @@
           <w:b/>
         </w:rPr>
       </w:pPr>
-      <w:bookmarkStart w:id="30" w:name="_heading=h.1ci93xb" w:colFirst="0" w:colLast="0"/>
-      <w:bookmarkEnd w:id="30"/>
+      <w:bookmarkStart w:id="27" w:name="_heading=h.1ci93xb" w:colFirst="0" w:colLast="0"/>
+      <w:bookmarkEnd w:id="27"/>
       <w:r>
         <w:rPr>
           <w:rFonts w:ascii="Calibri" w:eastAsia="Calibri" w:hAnsi="Calibri" w:cs="Calibri"/>
@@ -20105,51 +19061,62 @@
         <w:rPr>
           <w:rFonts w:ascii="Calibri" w:hAnsi="Calibri" w:cs="Calibri"/>
           <w:color w:val="FF0000"/>
+          <w:sz w:val="24"/>
+          <w:szCs w:val="24"/>
         </w:rPr>
       </w:pPr>
       <w:r>
         <w:rPr>
           <w:rFonts w:ascii="Calibri" w:hAnsi="Calibri" w:cs="Calibri"/>
+          <w:sz w:val="24"/>
+          <w:szCs w:val="24"/>
         </w:rPr>
         <w:t xml:space="preserve">Risks: </w:t>
       </w:r>
-      <w:r>
+    </w:p>
+    <w:p>
+      <w:pPr>
+        <w:pStyle w:val="ListParagraph"/>
         <w:rPr>
           <w:rFonts w:ascii="Calibri" w:hAnsi="Calibri" w:cs="Calibri"/>
           <w:color w:val="FF0000"/>
-        </w:rPr>
-        <w:t xml:space="preserve">Include any known potential risks of this study. For example, a risk can include the breach of </w:t>
-      </w:r>
-      <w:commentRangeStart w:id="31"/>
-      <w:r>
+          <w:sz w:val="24"/>
+          <w:szCs w:val="24"/>
+        </w:rPr>
+      </w:pPr>
+      <w:r>
+        <w:rPr>
+          <w:rFonts w:ascii="Calibri" w:hAnsi="Calibri" w:cs="Calibri"/>
+          <w:sz w:val="24"/>
+          <w:szCs w:val="24"/>
+        </w:rPr>
+        <w:t>The only known risks</w:t>
+      </w:r>
+      <w:r>
+        <w:rPr>
+          <w:rFonts w:ascii="Calibri" w:hAnsi="Calibri" w:cs="Calibri"/>
+          <w:sz w:val="24"/>
+          <w:szCs w:val="24"/>
+        </w:rPr>
+        <w:t xml:space="preserve"> a breach of confidentiality. For that to happen, MRNs or precise dates would need to be copied out of the secure server. However, this is unlikely because the </w:t>
+      </w:r>
+      <w:r>
+        <w:rPr>
+          <w:rFonts w:ascii="Calibri" w:hAnsi="Calibri" w:cs="Calibri"/>
+          <w:sz w:val="24"/>
+          <w:szCs w:val="24"/>
+        </w:rPr>
+        <w:t>MRNs and dates are only required to access de-identified data outside of the secure server.</w:t>
+      </w:r>
+    </w:p>
+    <w:p>
+      <w:pPr>
+        <w:pStyle w:val="ListParagraph"/>
         <w:rPr>
           <w:rFonts w:ascii="Calibri" w:hAnsi="Calibri" w:cs="Calibri"/>
           <w:color w:val="FF0000"/>
-        </w:rPr>
-        <w:t>confidentiality</w:t>
-      </w:r>
-      <w:commentRangeEnd w:id="31"/>
-      <w:r>
-        <w:rPr>
-          <w:rStyle w:val="CommentReference"/>
-          <w:rFonts w:ascii="Calibri" w:hAnsi="Calibri" w:cs="Calibri"/>
-        </w:rPr>
-        <w:commentReference w:id="31"/>
-      </w:r>
-      <w:r>
-        <w:rPr>
-          <w:rFonts w:ascii="Calibri" w:hAnsi="Calibri" w:cs="Calibri"/>
-          <w:color w:val="FF0000"/>
-        </w:rPr>
-        <w:t>.</w:t>
-      </w:r>
-    </w:p>
-    <w:p>
-      <w:pPr>
-        <w:pStyle w:val="ListParagraph"/>
-        <w:rPr>
-          <w:rFonts w:ascii="Calibri" w:hAnsi="Calibri" w:cs="Calibri"/>
-          <w:color w:val="FF0000"/>
+          <w:sz w:val="24"/>
+          <w:szCs w:val="24"/>
         </w:rPr>
       </w:pPr>
     </w:p>
@@ -20168,8 +19135,8 @@
           <w:b/>
         </w:rPr>
       </w:pPr>
-      <w:bookmarkStart w:id="32" w:name="_heading=h.2bn6wsx" w:colFirst="0" w:colLast="0"/>
-      <w:bookmarkEnd w:id="32"/>
+      <w:bookmarkStart w:id="28" w:name="_heading=h.2bn6wsx" w:colFirst="0" w:colLast="0"/>
+      <w:bookmarkEnd w:id="28"/>
       <w:r>
         <w:rPr>
           <w:rFonts w:ascii="Calibri" w:eastAsia="Calibri" w:hAnsi="Calibri" w:cs="Calibri"/>
@@ -20182,23 +19149,19 @@
       <w:pPr>
         <w:ind w:left="1260" w:hanging="540"/>
         <w:rPr>
-          <w:rFonts w:ascii="Calibri" w:eastAsia="Calibri" w:hAnsi="Calibri" w:cs="Calibri"/>
-          <w:b/>
-          <w:color w:val="FF0000"/>
-        </w:rPr>
-      </w:pPr>
-      <w:r>
-        <w:rPr>
-          <w:rFonts w:ascii="Calibri" w:hAnsi="Calibri" w:cs="Calibri"/>
-        </w:rPr>
-        <w:t xml:space="preserve">9.1    Benefits: </w:t>
-      </w:r>
-      <w:r>
-        <w:rPr>
           <w:rFonts w:ascii="Calibri" w:hAnsi="Calibri" w:cs="Calibri"/>
           <w:color w:val="FF0000"/>
-        </w:rPr>
-        <w:t xml:space="preserve">Describe any benefits. Generally, these studies do not have a direct benefit to participants. However, the study should have some benefit for the purpose of knowledge and benefit to others in the future. For example, the protocol could include the following statement: </w:t>
+          <w:sz w:val="24"/>
+          <w:szCs w:val="24"/>
+        </w:rPr>
+      </w:pPr>
+      <w:r>
+        <w:rPr>
+          <w:rFonts w:ascii="Calibri" w:hAnsi="Calibri" w:cs="Calibri"/>
+          <w:sz w:val="24"/>
+          <w:szCs w:val="24"/>
+        </w:rPr>
+        <w:t xml:space="preserve">9.1    Benefits: </w:t>
       </w:r>
     </w:p>
     <w:p>
@@ -20207,121 +19170,121 @@
         <w:rPr>
           <w:rFonts w:ascii="Calibri" w:hAnsi="Calibri" w:cs="Calibri"/>
           <w:color w:val="FF0000"/>
-        </w:rPr>
-      </w:pPr>
-      <w:bookmarkStart w:id="33" w:name="_heading=h.qsh70q" w:colFirst="0" w:colLast="0"/>
-      <w:bookmarkEnd w:id="33"/>
+          <w:sz w:val="24"/>
+          <w:szCs w:val="24"/>
+        </w:rPr>
+      </w:pPr>
     </w:p>
     <w:p>
       <w:pPr>
         <w:ind w:left="1260"/>
         <w:rPr>
           <w:rFonts w:ascii="Calibri" w:hAnsi="Calibri" w:cs="Calibri"/>
-          <w:color w:val="FF0000"/>
-        </w:rPr>
-      </w:pPr>
-      <w:r>
+          <w:color w:val="000000" w:themeColor="text1"/>
+          <w:sz w:val="24"/>
+          <w:szCs w:val="24"/>
+        </w:rPr>
+      </w:pPr>
+      <w:r>
+        <w:rPr>
+          <w:rFonts w:ascii="Calibri" w:hAnsi="Calibri" w:cs="Calibri"/>
+          <w:color w:val="000000" w:themeColor="text1"/>
+          <w:sz w:val="24"/>
+          <w:szCs w:val="24"/>
+        </w:rPr>
+        <w:lastRenderedPageBreak/>
+        <w:t xml:space="preserve">Participants are not likely to receive any benefit from the proposed research. </w:t>
+      </w:r>
+      <w:r>
+        <w:rPr>
+          <w:rFonts w:ascii="Calibri" w:hAnsi="Calibri" w:cs="Calibri"/>
+          <w:color w:val="000000" w:themeColor="text1"/>
+          <w:sz w:val="24"/>
+          <w:szCs w:val="24"/>
+        </w:rPr>
+        <w:t>This r</w:t>
+      </w:r>
+      <w:r>
+        <w:rPr>
+          <w:rFonts w:ascii="Calibri" w:hAnsi="Calibri" w:cs="Calibri"/>
+          <w:color w:val="000000" w:themeColor="text1"/>
+          <w:sz w:val="24"/>
+          <w:szCs w:val="24"/>
+        </w:rPr>
+        <w:t>esearch may in the long run</w:t>
+      </w:r>
+      <w:r>
+        <w:rPr>
+          <w:rFonts w:ascii="Calibri" w:hAnsi="Calibri" w:cs="Calibri"/>
+          <w:color w:val="000000" w:themeColor="text1"/>
+          <w:sz w:val="24"/>
+          <w:szCs w:val="24"/>
+        </w:rPr>
+        <w:t xml:space="preserve"> benefit participants if it</w:t>
+      </w:r>
+      <w:r>
+        <w:rPr>
+          <w:rFonts w:ascii="Calibri" w:hAnsi="Calibri" w:cs="Calibri"/>
+          <w:color w:val="000000" w:themeColor="text1"/>
+          <w:sz w:val="24"/>
+          <w:szCs w:val="24"/>
+        </w:rPr>
+        <w:t xml:space="preserve"> help</w:t>
+      </w:r>
+      <w:r>
+        <w:rPr>
+          <w:rFonts w:ascii="Calibri" w:hAnsi="Calibri" w:cs="Calibri"/>
+          <w:color w:val="000000" w:themeColor="text1"/>
+          <w:sz w:val="24"/>
+          <w:szCs w:val="24"/>
+        </w:rPr>
+        <w:t>s</w:t>
+      </w:r>
+      <w:r>
+        <w:rPr>
+          <w:rFonts w:ascii="Calibri" w:hAnsi="Calibri" w:cs="Calibri"/>
+          <w:color w:val="000000" w:themeColor="text1"/>
+          <w:sz w:val="24"/>
+          <w:szCs w:val="24"/>
+        </w:rPr>
+        <w:t xml:space="preserve"> to more accurate</w:t>
+      </w:r>
+      <w:r>
+        <w:rPr>
+          <w:rFonts w:ascii="Calibri" w:hAnsi="Calibri" w:cs="Calibri"/>
+          <w:color w:val="000000" w:themeColor="text1"/>
+          <w:sz w:val="24"/>
+          <w:szCs w:val="24"/>
+        </w:rPr>
+        <w:t>ly</w:t>
+      </w:r>
+      <w:r>
+        <w:rPr>
+          <w:rFonts w:ascii="Calibri" w:hAnsi="Calibri" w:cs="Calibri"/>
+          <w:color w:val="000000" w:themeColor="text1"/>
+          <w:sz w:val="24"/>
+          <w:szCs w:val="24"/>
+        </w:rPr>
+        <w:t xml:space="preserve"> prescribe exercise based on </w:t>
+      </w:r>
+      <w:r>
+        <w:rPr>
+          <w:rFonts w:ascii="Calibri" w:hAnsi="Calibri" w:cs="Calibri"/>
+          <w:color w:val="000000" w:themeColor="text1"/>
+          <w:sz w:val="24"/>
+          <w:szCs w:val="24"/>
+        </w:rPr>
+        <w:t>exercise tests. That assumes current participants continue to attend the Executive Health program and the study findings can be easily integrated into their patient visit. Society and other researcher will benefit from the knowledge gained.</w:t>
+      </w:r>
+    </w:p>
+    <w:p>
+      <w:pPr>
+        <w:ind w:left="1260"/>
         <w:rPr>
           <w:rFonts w:ascii="Calibri" w:hAnsi="Calibri" w:cs="Calibri"/>
           <w:color w:val="FF0000"/>
-        </w:rPr>
-        <w:t>The participants are not likely to receive any benefit from the proposed research; however, society and investigators will benefit from the knowledge gained.</w:t>
-      </w:r>
-    </w:p>
-    <w:p>
-      <w:pPr>
-        <w:ind w:left="1260"/>
-        <w:rPr>
-          <w:rFonts w:ascii="Calibri" w:hAnsi="Calibri" w:cs="Calibri"/>
-          <w:color w:val="FF0000"/>
-        </w:rPr>
-      </w:pPr>
-    </w:p>
-    <w:p>
-      <w:pPr>
-        <w:ind w:left="1260"/>
-        <w:rPr>
-          <w:rFonts w:ascii="Calibri" w:hAnsi="Calibri" w:cs="Calibri"/>
-          <w:color w:val="000000" w:themeColor="text1"/>
-        </w:rPr>
-      </w:pPr>
-      <w:r>
-        <w:rPr>
-          <w:rFonts w:ascii="Calibri" w:hAnsi="Calibri" w:cs="Calibri"/>
-          <w:color w:val="000000" w:themeColor="text1"/>
-        </w:rPr>
-        <w:t xml:space="preserve">Participants are not likely to receive any benefit from the proposed research. </w:t>
-      </w:r>
-      <w:r>
-        <w:rPr>
-          <w:rFonts w:ascii="Calibri" w:hAnsi="Calibri" w:cs="Calibri"/>
-          <w:color w:val="000000" w:themeColor="text1"/>
-        </w:rPr>
-        <w:t>This r</w:t>
-      </w:r>
-      <w:r>
-        <w:rPr>
-          <w:rFonts w:ascii="Calibri" w:hAnsi="Calibri" w:cs="Calibri"/>
-          <w:color w:val="000000" w:themeColor="text1"/>
-        </w:rPr>
-        <w:t>esearch may in the long run</w:t>
-      </w:r>
-      <w:r>
-        <w:rPr>
-          <w:rFonts w:ascii="Calibri" w:hAnsi="Calibri" w:cs="Calibri"/>
-          <w:color w:val="000000" w:themeColor="text1"/>
-        </w:rPr>
-        <w:t xml:space="preserve"> benefit participants if it</w:t>
-      </w:r>
-      <w:r>
-        <w:rPr>
-          <w:rFonts w:ascii="Calibri" w:hAnsi="Calibri" w:cs="Calibri"/>
-          <w:color w:val="000000" w:themeColor="text1"/>
-        </w:rPr>
-        <w:t xml:space="preserve"> help</w:t>
-      </w:r>
-      <w:r>
-        <w:rPr>
-          <w:rFonts w:ascii="Calibri" w:hAnsi="Calibri" w:cs="Calibri"/>
-          <w:color w:val="000000" w:themeColor="text1"/>
-        </w:rPr>
-        <w:t>s</w:t>
-      </w:r>
-      <w:r>
-        <w:rPr>
-          <w:rFonts w:ascii="Calibri" w:hAnsi="Calibri" w:cs="Calibri"/>
-          <w:color w:val="000000" w:themeColor="text1"/>
-        </w:rPr>
-        <w:t xml:space="preserve"> to more accurate</w:t>
-      </w:r>
-      <w:r>
-        <w:rPr>
-          <w:rFonts w:ascii="Calibri" w:hAnsi="Calibri" w:cs="Calibri"/>
-          <w:color w:val="000000" w:themeColor="text1"/>
-        </w:rPr>
-        <w:t>ly</w:t>
-      </w:r>
-      <w:r>
-        <w:rPr>
-          <w:rFonts w:ascii="Calibri" w:hAnsi="Calibri" w:cs="Calibri"/>
-          <w:color w:val="000000" w:themeColor="text1"/>
-        </w:rPr>
-        <w:t xml:space="preserve"> prescribe exercise based on </w:t>
-      </w:r>
-      <w:r>
-        <w:rPr>
-          <w:rFonts w:ascii="Calibri" w:hAnsi="Calibri" w:cs="Calibri"/>
-          <w:color w:val="000000" w:themeColor="text1"/>
-        </w:rPr>
-        <w:t>exercise tests. That assumes current participants continue to attend the Executive Health program and the study findings can be easily integrated into their patient visit. Society and other researcher will benefit from the knowledge gained.</w:t>
-      </w:r>
-    </w:p>
-    <w:p>
-      <w:pPr>
-        <w:ind w:left="1260"/>
-        <w:rPr>
-          <w:rFonts w:ascii="Calibri" w:hAnsi="Calibri" w:cs="Calibri"/>
-          <w:color w:val="FF0000"/>
+          <w:sz w:val="24"/>
+          <w:szCs w:val="24"/>
         </w:rPr>
       </w:pPr>
     </w:p>
@@ -20397,21 +19360,6 @@
         </w:rPr>
         <w:lastRenderedPageBreak/>
         <w:t>Appendix A. Types of Materials</w:t>
-      </w:r>
-    </w:p>
-    <w:p>
-      <w:pPr>
-        <w:rPr>
-          <w:rFonts w:ascii="Calibri" w:eastAsia="Cambria" w:hAnsi="Calibri" w:cs="Calibri"/>
-          <w:color w:val="FF0000"/>
-        </w:rPr>
-      </w:pPr>
-      <w:r>
-        <w:rPr>
-          <w:rFonts w:ascii="Calibri" w:eastAsia="Cambria" w:hAnsi="Calibri" w:cs="Calibri"/>
-          <w:color w:val="FF0000"/>
-        </w:rPr>
-        <w:t>This list does not include all possible materials that will be collected, used, or studied. The following are examples (in red). Add or remove materials that will be collected, used, or studied.  Adjust the final list font to black.</w:t>
       </w:r>
     </w:p>
     <w:p>
@@ -20589,21 +19537,37 @@
                 <w:rFonts w:ascii="Calibri" w:hAnsi="Calibri" w:cs="Calibri"/>
                 <w:color w:val="000000" w:themeColor="text1"/>
               </w:rPr>
-              <w:t xml:space="preserve">Patient and test </w:t>
+              <w:t>De-identified p</w:t>
             </w:r>
             <w:r>
               <w:rPr>
                 <w:rFonts w:ascii="Calibri" w:hAnsi="Calibri" w:cs="Calibri"/>
                 <w:color w:val="000000" w:themeColor="text1"/>
               </w:rPr>
-              <w:t>characteristics</w:t>
+              <w:t>atient and test characteristics file</w:t>
             </w:r>
             <w:r>
               <w:rPr>
                 <w:rFonts w:ascii="Calibri" w:hAnsi="Calibri" w:cs="Calibri"/>
                 <w:color w:val="000000" w:themeColor="text1"/>
               </w:rPr>
-              <w:t xml:space="preserve"> file</w:t>
+              <w:t xml:space="preserve">. </w:t>
+            </w:r>
+            <w:proofErr w:type="gramStart"/>
+            <w:r>
+              <w:rPr>
+                <w:rFonts w:ascii="Calibri" w:hAnsi="Calibri" w:cs="Calibri"/>
+                <w:color w:val="000000" w:themeColor="text1"/>
+              </w:rPr>
+              <w:t>E.g.</w:t>
+            </w:r>
+            <w:proofErr w:type="gramEnd"/>
+            <w:r>
+              <w:rPr>
+                <w:rFonts w:ascii="Calibri" w:hAnsi="Calibri" w:cs="Calibri"/>
+                <w:color w:val="000000" w:themeColor="text1"/>
+              </w:rPr>
+              <w:t xml:space="preserve"> sex, age at test, and year of test.</w:t>
             </w:r>
           </w:p>
         </w:tc>
@@ -20622,6 +19586,12 @@
                 <w:rFonts w:ascii="Calibri" w:hAnsi="Calibri" w:cs="Calibri"/>
               </w:rPr>
               <w:t>1</w:t>
+            </w:r>
+            <w:r>
+              <w:rPr>
+                <w:rFonts w:ascii="Calibri" w:hAnsi="Calibri" w:cs="Calibri"/>
+              </w:rPr>
+              <w:t xml:space="preserve"> summary data file</w:t>
             </w:r>
           </w:p>
         </w:tc>
@@ -20703,21 +19673,6 @@
         </w:rPr>
         <w:lastRenderedPageBreak/>
         <w:t>Appendix B. List of Identifiable Data Elements</w:t>
-      </w:r>
-    </w:p>
-    <w:p>
-      <w:pPr>
-        <w:rPr>
-          <w:rFonts w:ascii="Calibri" w:eastAsia="Cambria" w:hAnsi="Calibri" w:cs="Calibri"/>
-          <w:color w:val="FF0000"/>
-        </w:rPr>
-      </w:pPr>
-      <w:r>
-        <w:rPr>
-          <w:rFonts w:ascii="Calibri" w:eastAsia="Cambria" w:hAnsi="Calibri" w:cs="Calibri"/>
-          <w:color w:val="FF0000"/>
-        </w:rPr>
-        <w:t xml:space="preserve">Indicate whether any of the following identifiable data elements will be collected, used, or studied. The following are identifiable data elements per HIPAA. Select Yes or No for each element. </w:t>
       </w:r>
     </w:p>
     <w:p>
@@ -21879,8 +20834,8 @@
       </w:pPr>
     </w:p>
     <w:sectPr>
-      <w:headerReference w:type="default" r:id="rId56"/>
-      <w:footerReference w:type="default" r:id="rId57"/>
+      <w:headerReference w:type="default" r:id="rId40"/>
+      <w:footerReference w:type="default" r:id="rId41"/>
       <w:pgSz w:w="12240" w:h="15840"/>
       <w:pgMar w:top="1440" w:right="1440" w:bottom="1440" w:left="1440" w:header="720" w:footer="720" w:gutter="0"/>
       <w:pgNumType w:start="1"/>
@@ -21892,7 +20847,7 @@
 
 <file path=word/comments.xml><?xml version="1.0" encoding="utf-8"?>
 <w:comments xmlns:wpc="http://schemas.microsoft.com/office/word/2010/wordprocessingCanvas" xmlns:cx="http://schemas.microsoft.com/office/drawing/2014/chartex" xmlns:cx1="http://schemas.microsoft.com/office/drawing/2015/9/8/chartex" xmlns:cx2="http://schemas.microsoft.com/office/drawing/2015/10/21/chartex" xmlns:cx3="http://schemas.microsoft.com/office/drawing/2016/5/9/chartex" xmlns:cx4="http://schemas.microsoft.com/office/drawing/2016/5/10/chartex" xmlns:cx5="http://schemas.microsoft.com/office/drawing/2016/5/11/chartex" xmlns:cx6="http://schemas.microsoft.com/office/drawing/2016/5/12/chartex" xmlns:cx7="http://schemas.microsoft.com/office/drawing/2016/5/13/chartex" xmlns:cx8="http://schemas.microsoft.com/office/drawing/2016/5/14/chartex" xmlns:mc="http://schemas.openxmlformats.org/markup-compatibility/2006" xmlns:aink="http://schemas.microsoft.com/office/drawing/2016/ink" xmlns:am3d="http://schemas.microsoft.com/office/drawing/2017/model3d" xmlns:o="urn:schemas-microsoft-com:office:office" xmlns:oel="http://schemas.microsoft.com/office/2019/extlst" xmlns:r="http://schemas.openxmlformats.org/officeDocument/2006/relationships" xmlns:m="http://schemas.openxmlformats.org/officeDocument/2006/math" xmlns:v="urn:schemas-microsoft-com:vml" xmlns:wp14="http://schemas.microsoft.com/office/word/2010/wordprocessingDrawing" xmlns:wp="http://schemas.openxmlformats.org/drawingml/2006/wordprocessingDrawing" xmlns:w10="urn:schemas-microsoft-com:office:word" xmlns:w="http://schemas.openxmlformats.org/wordprocessingml/2006/main" xmlns:w14="http://schemas.microsoft.com/office/word/2010/wordml" xmlns:w15="http://schemas.microsoft.com/office/word/2012/wordml" xmlns:w16cex="http://schemas.microsoft.com/office/word/2018/wordml/cex" xmlns:w16cid="http://schemas.microsoft.com/office/word/2016/wordml/cid" xmlns:w16="http://schemas.microsoft.com/office/word/2018/wordml" xmlns:w16sdtdh="http://schemas.microsoft.com/office/word/2020/wordml/sdtdatahash" xmlns:w16se="http://schemas.microsoft.com/office/word/2015/wordml/symex" xmlns:wpg="http://schemas.microsoft.com/office/word/2010/wordprocessingGroup" xmlns:wpi="http://schemas.microsoft.com/office/word/2010/wordprocessingInk" xmlns:wne="http://schemas.microsoft.com/office/word/2006/wordml" xmlns:wps="http://schemas.microsoft.com/office/word/2010/wordprocessingShape" mc:Ignorable="w14 w15 w16se w16cid w16 w16cex w16sdtdh wp14">
-  <w:comment w:id="24" w:author="Anton Hesse" w:date="2022-05-06T12:25:00Z" w:initials="AH">
+  <w:comment w:id="26" w:author="Anton Hesse" w:date="2022-05-06T12:12:00Z" w:initials="AH">
     <w:p>
       <w:r>
         <w:rPr>
@@ -21905,75 +20860,7 @@
           <w:sz w:val="20"/>
           <w:szCs w:val="20"/>
         </w:rPr>
-        <w:t>The exercise test files are what they are. Is this more for specimens?</w:t>
-      </w:r>
-    </w:p>
-  </w:comment>
-  <w:comment w:id="25" w:author="Anton Hesse" w:date="2022-05-06T12:13:00Z" w:initials="AH">
-    <w:p>
-      <w:r>
-        <w:rPr>
-          <w:rStyle w:val="CommentReference"/>
-        </w:rPr>
-        <w:annotationRef/>
-      </w:r>
-      <w:r>
-        <w:rPr>
-          <w:sz w:val="20"/>
-          <w:szCs w:val="20"/>
-        </w:rPr>
-        <w:t>Does this include the patient ID to MRN link?</w:t>
-      </w:r>
-    </w:p>
-  </w:comment>
-  <w:comment w:id="26" w:author="Anton Hesse" w:date="2022-05-06T12:14:00Z" w:initials="AH">
-    <w:p>
-      <w:r>
-        <w:rPr>
-          <w:rStyle w:val="CommentReference"/>
-        </w:rPr>
-        <w:annotationRef/>
-      </w:r>
-      <w:r>
-        <w:rPr>
-          <w:sz w:val="20"/>
-          <w:szCs w:val="20"/>
-        </w:rPr>
-        <w:t>I don’t have any specimens, but can I share the original exercise test files on my eventual GitHub repo?</w:t>
-      </w:r>
-    </w:p>
-  </w:comment>
-  <w:comment w:id="29" w:author="Anton Hesse" w:date="2022-05-06T12:12:00Z" w:initials="AH">
-    <w:p>
-      <w:r>
-        <w:rPr>
-          <w:rStyle w:val="CommentReference"/>
-        </w:rPr>
-        <w:annotationRef/>
-      </w:r>
-      <w:r>
-        <w:rPr>
-          <w:sz w:val="20"/>
-          <w:szCs w:val="20"/>
-        </w:rPr>
         <w:t>Given that they already consented to have their data used for research or they opted out, how do I complete this?</w:t>
-      </w:r>
-    </w:p>
-  </w:comment>
-  <w:comment w:id="31" w:author="Anton Hesse" w:date="2022-05-06T12:11:00Z" w:initials="AH">
-    <w:p>
-      <w:r>
-        <w:rPr>
-          <w:rStyle w:val="CommentReference"/>
-        </w:rPr>
-        <w:annotationRef/>
-      </w:r>
-      <w:r>
-        <w:rPr>
-          <w:sz w:val="20"/>
-          <w:szCs w:val="20"/>
-        </w:rPr>
-        <w:t>If the only way you can identify someone is by accessing the secure server, does that count as a risk? You can’t identify people from the patient ID. If you were to match someone’s patient ID to the MRN, it would already mean you have their MRN and could find anything about that person anyway.</w:t>
       </w:r>
     </w:p>
   </w:comment>
@@ -21982,31 +20869,19 @@
 
 <file path=word/commentsExtended.xml><?xml version="1.0" encoding="utf-8"?>
 <w15:commentsEx xmlns:wpc="http://schemas.microsoft.com/office/word/2010/wordprocessingCanvas" xmlns:cx="http://schemas.microsoft.com/office/drawing/2014/chartex" xmlns:cx1="http://schemas.microsoft.com/office/drawing/2015/9/8/chartex" xmlns:cx2="http://schemas.microsoft.com/office/drawing/2015/10/21/chartex" xmlns:cx3="http://schemas.microsoft.com/office/drawing/2016/5/9/chartex" xmlns:cx4="http://schemas.microsoft.com/office/drawing/2016/5/10/chartex" xmlns:cx5="http://schemas.microsoft.com/office/drawing/2016/5/11/chartex" xmlns:cx6="http://schemas.microsoft.com/office/drawing/2016/5/12/chartex" xmlns:cx7="http://schemas.microsoft.com/office/drawing/2016/5/13/chartex" xmlns:cx8="http://schemas.microsoft.com/office/drawing/2016/5/14/chartex" xmlns:mc="http://schemas.openxmlformats.org/markup-compatibility/2006" xmlns:aink="http://schemas.microsoft.com/office/drawing/2016/ink" xmlns:am3d="http://schemas.microsoft.com/office/drawing/2017/model3d" xmlns:o="urn:schemas-microsoft-com:office:office" xmlns:oel="http://schemas.microsoft.com/office/2019/extlst" xmlns:r="http://schemas.openxmlformats.org/officeDocument/2006/relationships" xmlns:m="http://schemas.openxmlformats.org/officeDocument/2006/math" xmlns:v="urn:schemas-microsoft-com:vml" xmlns:wp14="http://schemas.microsoft.com/office/word/2010/wordprocessingDrawing" xmlns:wp="http://schemas.openxmlformats.org/drawingml/2006/wordprocessingDrawing" xmlns:w10="urn:schemas-microsoft-com:office:word" xmlns:w="http://schemas.openxmlformats.org/wordprocessingml/2006/main" xmlns:w14="http://schemas.microsoft.com/office/word/2010/wordml" xmlns:w15="http://schemas.microsoft.com/office/word/2012/wordml" xmlns:w16cex="http://schemas.microsoft.com/office/word/2018/wordml/cex" xmlns:w16cid="http://schemas.microsoft.com/office/word/2016/wordml/cid" xmlns:w16="http://schemas.microsoft.com/office/word/2018/wordml" xmlns:w16sdtdh="http://schemas.microsoft.com/office/word/2020/wordml/sdtdatahash" xmlns:w16se="http://schemas.microsoft.com/office/word/2015/wordml/symex" xmlns:wpg="http://schemas.microsoft.com/office/word/2010/wordprocessingGroup" xmlns:wpi="http://schemas.microsoft.com/office/word/2010/wordprocessingInk" xmlns:wne="http://schemas.microsoft.com/office/word/2006/wordml" xmlns:wps="http://schemas.microsoft.com/office/word/2010/wordprocessingShape" mc:Ignorable="w14 w15 w16se w16cid w16 w16cex w16sdtdh wp14">
-  <w15:commentEx w15:paraId="769E463B" w15:done="0"/>
-  <w15:commentEx w15:paraId="1E388F0F" w15:done="0"/>
-  <w15:commentEx w15:paraId="1BD30621" w15:done="0"/>
-  <w15:commentEx w15:paraId="4D824D83" w15:done="0"/>
-  <w15:commentEx w15:paraId="7697882D" w15:done="0"/>
+  <w15:commentEx w15:paraId="4D824D83" w15:done="1"/>
 </w15:commentsEx>
 </file>
 
 <file path=word/commentsExtensible.xml><?xml version="1.0" encoding="utf-8"?>
 <w16cex:commentsExtensible xmlns:wpc="http://schemas.microsoft.com/office/word/2010/wordprocessingCanvas" xmlns:cx="http://schemas.microsoft.com/office/drawing/2014/chartex" xmlns:cx1="http://schemas.microsoft.com/office/drawing/2015/9/8/chartex" xmlns:cx2="http://schemas.microsoft.com/office/drawing/2015/10/21/chartex" xmlns:cx3="http://schemas.microsoft.com/office/drawing/2016/5/9/chartex" xmlns:cx4="http://schemas.microsoft.com/office/drawing/2016/5/10/chartex" xmlns:cx5="http://schemas.microsoft.com/office/drawing/2016/5/11/chartex" xmlns:cx6="http://schemas.microsoft.com/office/drawing/2016/5/12/chartex" xmlns:cx7="http://schemas.microsoft.com/office/drawing/2016/5/13/chartex" xmlns:cx8="http://schemas.microsoft.com/office/drawing/2016/5/14/chartex" xmlns:mc="http://schemas.openxmlformats.org/markup-compatibility/2006" xmlns:aink="http://schemas.microsoft.com/office/drawing/2016/ink" xmlns:am3d="http://schemas.microsoft.com/office/drawing/2017/model3d" xmlns:o="urn:schemas-microsoft-com:office:office" xmlns:oel="http://schemas.microsoft.com/office/2019/extlst" xmlns:r="http://schemas.openxmlformats.org/officeDocument/2006/relationships" xmlns:m="http://schemas.openxmlformats.org/officeDocument/2006/math" xmlns:v="urn:schemas-microsoft-com:vml" xmlns:wp14="http://schemas.microsoft.com/office/word/2010/wordprocessingDrawing" xmlns:wp="http://schemas.openxmlformats.org/drawingml/2006/wordprocessingDrawing" xmlns:w10="urn:schemas-microsoft-com:office:word" xmlns:w="http://schemas.openxmlformats.org/wordprocessingml/2006/main" xmlns:w14="http://schemas.microsoft.com/office/word/2010/wordml" xmlns:w15="http://schemas.microsoft.com/office/word/2012/wordml" xmlns:w16cex="http://schemas.microsoft.com/office/word/2018/wordml/cex" xmlns:w16cid="http://schemas.microsoft.com/office/word/2016/wordml/cid" xmlns:w16="http://schemas.microsoft.com/office/word/2018/wordml" xmlns:w16sdtdh="http://schemas.microsoft.com/office/word/2020/wordml/sdtdatahash" xmlns:w16se="http://schemas.microsoft.com/office/word/2015/wordml/symex" xmlns:wpg="http://schemas.microsoft.com/office/word/2010/wordprocessingGroup" xmlns:wpi="http://schemas.microsoft.com/office/word/2010/wordprocessingInk" xmlns:wne="http://schemas.microsoft.com/office/word/2006/wordml" xmlns:wps="http://schemas.microsoft.com/office/word/2010/wordprocessingShape" mc:Ignorable="w14 w15 w16se w16cid w16 w16cex w16sdtdh wp14">
-  <w16cex:commentExtensible w16cex:durableId="261F9257" w16cex:dateUtc="2022-05-06T17:25:00Z"/>
-  <w16cex:commentExtensible w16cex:durableId="261F8F81" w16cex:dateUtc="2022-05-06T17:13:00Z"/>
-  <w16cex:commentExtensible w16cex:durableId="261F8FA0" w16cex:dateUtc="2022-05-06T17:14:00Z"/>
   <w16cex:commentExtensible w16cex:durableId="261F8F1D" w16cex:dateUtc="2022-05-06T17:12:00Z"/>
-  <w16cex:commentExtensible w16cex:durableId="261F8F03" w16cex:dateUtc="2022-05-06T17:11:00Z"/>
 </w16cex:commentsExtensible>
 </file>
 
 <file path=word/commentsIds.xml><?xml version="1.0" encoding="utf-8"?>
 <w16cid:commentsIds xmlns:wpc="http://schemas.microsoft.com/office/word/2010/wordprocessingCanvas" xmlns:cx="http://schemas.microsoft.com/office/drawing/2014/chartex" xmlns:cx1="http://schemas.microsoft.com/office/drawing/2015/9/8/chartex" xmlns:cx2="http://schemas.microsoft.com/office/drawing/2015/10/21/chartex" xmlns:cx3="http://schemas.microsoft.com/office/drawing/2016/5/9/chartex" xmlns:cx4="http://schemas.microsoft.com/office/drawing/2016/5/10/chartex" xmlns:cx5="http://schemas.microsoft.com/office/drawing/2016/5/11/chartex" xmlns:cx6="http://schemas.microsoft.com/office/drawing/2016/5/12/chartex" xmlns:cx7="http://schemas.microsoft.com/office/drawing/2016/5/13/chartex" xmlns:cx8="http://schemas.microsoft.com/office/drawing/2016/5/14/chartex" xmlns:mc="http://schemas.openxmlformats.org/markup-compatibility/2006" xmlns:aink="http://schemas.microsoft.com/office/drawing/2016/ink" xmlns:am3d="http://schemas.microsoft.com/office/drawing/2017/model3d" xmlns:o="urn:schemas-microsoft-com:office:office" xmlns:oel="http://schemas.microsoft.com/office/2019/extlst" xmlns:r="http://schemas.openxmlformats.org/officeDocument/2006/relationships" xmlns:m="http://schemas.openxmlformats.org/officeDocument/2006/math" xmlns:v="urn:schemas-microsoft-com:vml" xmlns:wp14="http://schemas.microsoft.com/office/word/2010/wordprocessingDrawing" xmlns:wp="http://schemas.openxmlformats.org/drawingml/2006/wordprocessingDrawing" xmlns:w10="urn:schemas-microsoft-com:office:word" xmlns:w="http://schemas.openxmlformats.org/wordprocessingml/2006/main" xmlns:w14="http://schemas.microsoft.com/office/word/2010/wordml" xmlns:w15="http://schemas.microsoft.com/office/word/2012/wordml" xmlns:w16cex="http://schemas.microsoft.com/office/word/2018/wordml/cex" xmlns:w16cid="http://schemas.microsoft.com/office/word/2016/wordml/cid" xmlns:w16="http://schemas.microsoft.com/office/word/2018/wordml" xmlns:w16sdtdh="http://schemas.microsoft.com/office/word/2020/wordml/sdtdatahash" xmlns:w16se="http://schemas.microsoft.com/office/word/2015/wordml/symex" xmlns:wpg="http://schemas.microsoft.com/office/word/2010/wordprocessingGroup" xmlns:wpi="http://schemas.microsoft.com/office/word/2010/wordprocessingInk" xmlns:wne="http://schemas.microsoft.com/office/word/2006/wordml" xmlns:wps="http://schemas.microsoft.com/office/word/2010/wordprocessingShape" mc:Ignorable="w14 w15 w16se w16cid w16 w16cex w16sdtdh wp14">
-  <w16cid:commentId w16cid:paraId="769E463B" w16cid:durableId="261F9257"/>
-  <w16cid:commentId w16cid:paraId="1E388F0F" w16cid:durableId="261F8F81"/>
-  <w16cid:commentId w16cid:paraId="1BD30621" w16cid:durableId="261F8FA0"/>
   <w16cid:commentId w16cid:paraId="4D824D83" w16cid:durableId="261F8F1D"/>
-  <w16cid:commentId w16cid:paraId="7697882D" w16cid:durableId="261F8F03"/>
 </w16cid:commentsIds>
 </file>
 
@@ -23890,6 +22765,7 @@
   <w:style w:type="character" w:default="1" w:styleId="DefaultParagraphFont">
     <w:name w:val="Default Paragraph Font"/>
     <w:uiPriority w:val="1"/>
+    <w:semiHidden/>
     <w:unhideWhenUsed/>
   </w:style>
   <w:style w:type="table" w:default="1" w:styleId="TableNormal">
@@ -24965,7 +23841,7 @@
     <w:charset w:val="00"/>
     <w:family w:val="modern"/>
     <w:pitch w:val="fixed"/>
-    <w:sig w:usb0="E0002AFF" w:usb1="C0007843" w:usb2="00000009" w:usb3="00000000" w:csb0="000001FF" w:csb1="00000000"/>
+    <w:sig w:usb0="E0002EFF" w:usb1="C0007843" w:usb2="00000009" w:usb3="00000000" w:csb0="000001FF" w:csb1="00000000"/>
   </w:font>
   <w:font w:name="Calibri">
     <w:panose1 w:val="020F0502020204030204"/>
@@ -25093,14 +23969,17 @@
   </w:compat>
   <w:rsids>
     <w:rsidRoot w:val="0051189B"/>
+    <w:rsid w:val="00115C59"/>
     <w:rsid w:val="00300D2A"/>
     <w:rsid w:val="0042006F"/>
     <w:rsid w:val="0051189B"/>
+    <w:rsid w:val="0069127C"/>
     <w:rsid w:val="006F105B"/>
     <w:rsid w:val="00B65182"/>
     <w:rsid w:val="00BB1325"/>
     <w:rsid w:val="00D85232"/>
     <w:rsid w:val="00E45D69"/>
+    <w:rsid w:val="00F4225A"/>
   </w:rsids>
   <m:mathPr>
     <m:mathFont m:val="Cambria Math"/>

</xml_diff>

<commit_message>
Article download code and csvs
</commit_message>
<xml_diff>
--- a/IRB/hrp-595_hesse151.docx
+++ b/IRB/hrp-595_hesse151.docx
@@ -5984,7 +5984,16 @@
                 <w:sz w:val="24"/>
                 <w:szCs w:val="24"/>
               </w:rPr>
-              <w:t>Gas Exchange Data Analysis</w:t>
+              <w:t xml:space="preserve">Gas Exchange Data </w:t>
+            </w:r>
+            <w:r>
+              <w:rPr>
+                <w:rFonts w:ascii="Calibri" w:hAnsi="Calibri" w:cs="Calibri"/>
+                <w:color w:val="FF0000"/>
+                <w:sz w:val="24"/>
+                <w:szCs w:val="24"/>
+              </w:rPr>
+              <w:t>Processing</w:t>
             </w:r>
           </w:p>
         </w:tc>
@@ -6278,6 +6287,12 @@
               <w:r>
                 <w:t>‬</w:t>
               </w:r>
+              <w:r>
+                <w:t>‬</w:t>
+              </w:r>
+              <w:r>
+                <w:t>‬</w:t>
+              </w:r>
             </w:bdo>
           </w:p>
         </w:tc>
@@ -7270,7 +7285,16 @@
                 <w:sz w:val="24"/>
                 <w:szCs w:val="24"/>
               </w:rPr>
-              <w:t>10</w:t>
+              <w:t>1</w:t>
+            </w:r>
+            <w:r>
+              <w:rPr>
+                <w:rFonts w:ascii="Calibri" w:hAnsi="Calibri" w:cs="Calibri"/>
+                <w:color w:val="000000"/>
+                <w:sz w:val="24"/>
+                <w:szCs w:val="24"/>
+              </w:rPr>
+              <w:t>2</w:t>
             </w:r>
             <w:r>
               <w:rPr>
@@ -7533,96 +7557,6 @@
               </w:rPr>
               <w:t>Consent Change?</w:t>
             </w:r>
-          </w:p>
-        </w:tc>
-      </w:tr>
-      <w:tr>
-        <w:tc>
-          <w:tcPr>
-            <w:tcW w:w="1368" w:type="dxa"/>
-          </w:tcPr>
-          <w:p>
-            <w:pPr>
-              <w:pBdr>
-                <w:top w:val="nil"/>
-                <w:left w:val="nil"/>
-                <w:bottom w:val="nil"/>
-                <w:right w:val="nil"/>
-                <w:between w:val="nil"/>
-              </w:pBdr>
-              <w:rPr>
-                <w:rFonts w:ascii="Calibri" w:hAnsi="Calibri" w:cs="Calibri"/>
-                <w:color w:val="000000"/>
-                <w:sz w:val="24"/>
-                <w:szCs w:val="24"/>
-              </w:rPr>
-            </w:pPr>
-          </w:p>
-        </w:tc>
-        <w:tc>
-          <w:tcPr>
-            <w:tcW w:w="1620" w:type="dxa"/>
-          </w:tcPr>
-          <w:p>
-            <w:pPr>
-              <w:pBdr>
-                <w:top w:val="nil"/>
-                <w:left w:val="nil"/>
-                <w:bottom w:val="nil"/>
-                <w:right w:val="nil"/>
-                <w:between w:val="nil"/>
-              </w:pBdr>
-              <w:rPr>
-                <w:rFonts w:ascii="Calibri" w:hAnsi="Calibri" w:cs="Calibri"/>
-                <w:color w:val="000000"/>
-                <w:sz w:val="24"/>
-                <w:szCs w:val="24"/>
-              </w:rPr>
-            </w:pPr>
-          </w:p>
-        </w:tc>
-        <w:tc>
-          <w:tcPr>
-            <w:tcW w:w="3780" w:type="dxa"/>
-          </w:tcPr>
-          <w:p>
-            <w:pPr>
-              <w:pBdr>
-                <w:top w:val="nil"/>
-                <w:left w:val="nil"/>
-                <w:bottom w:val="nil"/>
-                <w:right w:val="nil"/>
-                <w:between w:val="nil"/>
-              </w:pBdr>
-              <w:rPr>
-                <w:rFonts w:ascii="Calibri" w:hAnsi="Calibri" w:cs="Calibri"/>
-                <w:color w:val="000000"/>
-                <w:sz w:val="24"/>
-                <w:szCs w:val="24"/>
-              </w:rPr>
-            </w:pPr>
-          </w:p>
-        </w:tc>
-        <w:tc>
-          <w:tcPr>
-            <w:tcW w:w="2088" w:type="dxa"/>
-          </w:tcPr>
-          <w:p>
-            <w:pPr>
-              <w:pBdr>
-                <w:top w:val="nil"/>
-                <w:left w:val="nil"/>
-                <w:bottom w:val="nil"/>
-                <w:right w:val="nil"/>
-                <w:between w:val="nil"/>
-              </w:pBdr>
-              <w:rPr>
-                <w:rFonts w:ascii="Calibri" w:hAnsi="Calibri" w:cs="Calibri"/>
-                <w:color w:val="000000"/>
-                <w:sz w:val="24"/>
-                <w:szCs w:val="24"/>
-              </w:rPr>
-            </w:pPr>
           </w:p>
         </w:tc>
       </w:tr>
@@ -8343,12 +8277,6 @@
           </w:hyperlink>
           <w:hyperlink w:anchor="_heading=h.23ckvvd">
             <w:r>
-              <w:rPr>
-                <w:rFonts w:ascii="Calibri" w:eastAsia="Cambria" w:hAnsi="Calibri" w:cs="Calibri"/>
-                <w:color w:val="000000"/>
-                <w:sz w:val="24"/>
-                <w:szCs w:val="24"/>
-              </w:rPr>
               <w:tab/>
             </w:r>
           </w:hyperlink>
@@ -8432,12 +8360,6 @@
           </w:hyperlink>
           <w:hyperlink w:anchor="_heading=h.ihv636">
             <w:r>
-              <w:rPr>
-                <w:rFonts w:ascii="Calibri" w:eastAsia="Cambria" w:hAnsi="Calibri" w:cs="Calibri"/>
-                <w:color w:val="000000"/>
-                <w:sz w:val="24"/>
-                <w:szCs w:val="24"/>
-              </w:rPr>
               <w:tab/>
             </w:r>
           </w:hyperlink>
@@ -8521,12 +8443,6 @@
           </w:hyperlink>
           <w:hyperlink w:anchor="_heading=h.32hioqz">
             <w:r>
-              <w:rPr>
-                <w:rFonts w:ascii="Calibri" w:eastAsia="Cambria" w:hAnsi="Calibri" w:cs="Calibri"/>
-                <w:color w:val="000000"/>
-                <w:sz w:val="24"/>
-                <w:szCs w:val="24"/>
-              </w:rPr>
               <w:tab/>
             </w:r>
           </w:hyperlink>
@@ -8610,12 +8526,6 @@
           </w:hyperlink>
           <w:hyperlink w:anchor="_heading=h.1hmsyys">
             <w:r>
-              <w:rPr>
-                <w:rFonts w:ascii="Calibri" w:eastAsia="Cambria" w:hAnsi="Calibri" w:cs="Calibri"/>
-                <w:color w:val="000000"/>
-                <w:sz w:val="24"/>
-                <w:szCs w:val="24"/>
-              </w:rPr>
               <w:tab/>
             </w:r>
           </w:hyperlink>
@@ -8699,12 +8609,6 @@
           </w:hyperlink>
           <w:hyperlink w:anchor="_heading=h.2grqrue">
             <w:r>
-              <w:rPr>
-                <w:rFonts w:ascii="Calibri" w:eastAsia="Cambria" w:hAnsi="Calibri" w:cs="Calibri"/>
-                <w:color w:val="000000"/>
-                <w:sz w:val="24"/>
-                <w:szCs w:val="24"/>
-              </w:rPr>
               <w:tab/>
             </w:r>
           </w:hyperlink>
@@ -8788,12 +8692,6 @@
           </w:hyperlink>
           <w:hyperlink w:anchor="_heading=h.vx1227">
             <w:r>
-              <w:rPr>
-                <w:rFonts w:ascii="Calibri" w:eastAsia="Cambria" w:hAnsi="Calibri" w:cs="Calibri"/>
-                <w:color w:val="000000"/>
-                <w:sz w:val="24"/>
-                <w:szCs w:val="24"/>
-              </w:rPr>
               <w:tab/>
             </w:r>
           </w:hyperlink>
@@ -8877,12 +8775,6 @@
           </w:hyperlink>
           <w:hyperlink w:anchor="_heading=h.3fwokq0">
             <w:r>
-              <w:rPr>
-                <w:rFonts w:ascii="Calibri" w:eastAsia="Cambria" w:hAnsi="Calibri" w:cs="Calibri"/>
-                <w:color w:val="000000"/>
-                <w:sz w:val="24"/>
-                <w:szCs w:val="24"/>
-              </w:rPr>
               <w:tab/>
             </w:r>
           </w:hyperlink>
@@ -8966,12 +8858,6 @@
           </w:hyperlink>
           <w:hyperlink w:anchor="_heading=h.1ci93xb">
             <w:r>
-              <w:rPr>
-                <w:rFonts w:ascii="Calibri" w:eastAsia="Cambria" w:hAnsi="Calibri" w:cs="Calibri"/>
-                <w:color w:val="000000"/>
-                <w:sz w:val="24"/>
-                <w:szCs w:val="24"/>
-              </w:rPr>
               <w:tab/>
             </w:r>
           </w:hyperlink>
@@ -9055,12 +8941,6 @@
           </w:hyperlink>
           <w:hyperlink w:anchor="_heading=h.2bn6wsx">
             <w:r>
-              <w:rPr>
-                <w:rFonts w:ascii="Calibri" w:eastAsia="Cambria" w:hAnsi="Calibri" w:cs="Calibri"/>
-                <w:color w:val="000000"/>
-                <w:sz w:val="24"/>
-                <w:szCs w:val="24"/>
-              </w:rPr>
               <w:tab/>
             </w:r>
           </w:hyperlink>
@@ -12778,7 +12658,7 @@
               </w:rPr>
               <w:id w:val="155041037"/>
               <w14:checkbox>
-                <w14:checked w14:val="0"/>
+                <w14:checked w14:val="1"/>
                 <w14:checkedState w14:val="2612" w14:font="MS Gothic"/>
                 <w14:uncheckedState w14:val="2610" w14:font="MS Gothic"/>
               </w14:checkbox>
@@ -12787,11 +12667,11 @@
             <w:sdtContent>
               <w:r>
                 <w:rPr>
-                  <w:rFonts w:ascii="Segoe UI Symbol" w:eastAsia="MS Gothic" w:hAnsi="Segoe UI Symbol" w:cs="Segoe UI Symbol"/>
+                  <w:rFonts w:ascii="MS Gothic" w:eastAsia="MS Gothic" w:hAnsi="MS Gothic" w:cs="Calibri" w:hint="eastAsia"/>
                   <w:b/>
                   <w:color w:val="000000"/>
                 </w:rPr>
-                <w:t>☐</w:t>
+                <w:t>☒</w:t>
               </w:r>
             </w:sdtContent>
           </w:sdt>
@@ -13862,26 +13742,25 @@
           <w:sz w:val="24"/>
           <w:szCs w:val="24"/>
         </w:rPr>
-        <w:t>After obtaining a list of the MRNs from the CTSI, Anton Hesse will access the unaveraged gas exchange exercise test files from the metabolic cart computer in the 5</w:t>
-      </w:r>
-      <w:r>
-        <w:rPr>
-          <w:rFonts w:ascii="Calibri" w:eastAsia="Calibri" w:hAnsi="Calibri" w:cs="Calibri"/>
-          <w:color w:val="000000"/>
-          <w:sz w:val="24"/>
-          <w:szCs w:val="24"/>
-          <w:vertAlign w:val="superscript"/>
-        </w:rPr>
-        <w:t>th</w:t>
-      </w:r>
-      <w:r>
-        <w:rPr>
-          <w:rFonts w:ascii="Calibri" w:eastAsia="Calibri" w:hAnsi="Calibri" w:cs="Calibri"/>
-          <w:color w:val="000000"/>
-          <w:sz w:val="24"/>
-          <w:szCs w:val="24"/>
-        </w:rPr>
-        <w:t>-floor fitness room in the Clinics and Surgery Center. Anton is a casual employee for the Executive Health program at the Clinics and Surgery Center and usually performs several exercises tests per week. Anton will view the MRNs for those patients found by the CTSI from within the secure server. Using those MRNs, Anton will look up the exercise tests within the Breeze software application. Breeze is the software connected to the metabolic cart hardware that collects the gas exchange measurements.</w:t>
+        <w:t xml:space="preserve">This project will focus on collecting relevant data from EPIC by utilizing the AHC Information Exchange (AHC-IE). The Best Practices Integrated Informatics Consulting core (BPIC) will create, </w:t>
+      </w:r>
+      <w:r>
+        <w:rPr>
+          <w:rFonts w:ascii="Calibri" w:eastAsia="Calibri" w:hAnsi="Calibri" w:cs="Calibri"/>
+          <w:color w:val="000000"/>
+          <w:sz w:val="24"/>
+          <w:szCs w:val="24"/>
+        </w:rPr>
+        <w:t>store,</w:t>
+      </w:r>
+      <w:r>
+        <w:rPr>
+          <w:rFonts w:ascii="Calibri" w:eastAsia="Calibri" w:hAnsi="Calibri" w:cs="Calibri"/>
+          <w:color w:val="000000"/>
+          <w:sz w:val="24"/>
+          <w:szCs w:val="24"/>
+        </w:rPr>
+        <w:t xml:space="preserve"> and maintain the data in their secure data environment.</w:t>
       </w:r>
     </w:p>
     <w:p>
@@ -13909,55 +13788,26 @@
           <w:sz w:val="24"/>
           <w:szCs w:val="24"/>
         </w:rPr>
-        <w:t>For each VO</w:t>
-      </w:r>
-      <w:r>
-        <w:rPr>
-          <w:rFonts w:ascii="Calibri" w:eastAsia="Calibri" w:hAnsi="Calibri" w:cs="Calibri"/>
-          <w:color w:val="000000"/>
-          <w:sz w:val="24"/>
-          <w:szCs w:val="24"/>
-          <w:vertAlign w:val="subscript"/>
-        </w:rPr>
-        <w:t>2max</w:t>
-      </w:r>
-      <w:r>
-        <w:rPr>
-          <w:rFonts w:ascii="Calibri" w:eastAsia="Calibri" w:hAnsi="Calibri" w:cs="Calibri"/>
-          <w:color w:val="000000"/>
-          <w:sz w:val="24"/>
-          <w:szCs w:val="24"/>
-        </w:rPr>
-        <w:t xml:space="preserve"> test a patient has, Anton will</w:t>
-      </w:r>
-      <w:r>
-        <w:rPr>
-          <w:rFonts w:ascii="Calibri" w:eastAsia="Calibri" w:hAnsi="Calibri" w:cs="Calibri"/>
-          <w:color w:val="000000"/>
-          <w:sz w:val="24"/>
-          <w:szCs w:val="24"/>
-        </w:rPr>
-        <w:t xml:space="preserve"> open their test, change the data averaging method to unaveraged, and copy and paste their data into a csv or text file. In previous email communications between Anton and </w:t>
-      </w:r>
-      <w:proofErr w:type="spellStart"/>
-      <w:r>
-        <w:rPr>
-          <w:rFonts w:ascii="Calibri" w:eastAsia="Calibri" w:hAnsi="Calibri" w:cs="Calibri"/>
-          <w:color w:val="000000"/>
-          <w:sz w:val="24"/>
-          <w:szCs w:val="24"/>
-        </w:rPr>
-        <w:t>MedGraphics</w:t>
-      </w:r>
-      <w:proofErr w:type="spellEnd"/>
-      <w:r>
-        <w:rPr>
-          <w:rFonts w:ascii="Calibri" w:eastAsia="Calibri" w:hAnsi="Calibri" w:cs="Calibri"/>
-          <w:color w:val="000000"/>
-          <w:sz w:val="24"/>
-          <w:szCs w:val="24"/>
-        </w:rPr>
-        <w:t>, the company that makes Breeze, Anton learned that the only method to obtain the unaveraged data is to manually copy and paste the data. Summary versions of the data are available for automated export, but the basis of this study requires the unaveraged data.</w:t>
+        <w:t>After obtaining a list of the MRNs from the CTSI, Anton Hesse will access the unaveraged gas exchange exercise test files from the metabolic cart computer in the 5</w:t>
+      </w:r>
+      <w:r>
+        <w:rPr>
+          <w:rFonts w:ascii="Calibri" w:eastAsia="Calibri" w:hAnsi="Calibri" w:cs="Calibri"/>
+          <w:color w:val="000000"/>
+          <w:sz w:val="24"/>
+          <w:szCs w:val="24"/>
+          <w:vertAlign w:val="superscript"/>
+        </w:rPr>
+        <w:t>th</w:t>
+      </w:r>
+      <w:r>
+        <w:rPr>
+          <w:rFonts w:ascii="Calibri" w:eastAsia="Calibri" w:hAnsi="Calibri" w:cs="Calibri"/>
+          <w:color w:val="000000"/>
+          <w:sz w:val="24"/>
+          <w:szCs w:val="24"/>
+        </w:rPr>
+        <w:t>-floor fitness room in the Clinics and Surgery Center. Anton is a casual employee for the Executive Health program at the Clinics and Surgery Center and usually performs several exercises tests per week. Anton will view the MRNs for those patients found by the CTSI from within the secure server. Using those MRNs, Anton will look up the exercise tests within the Breeze software application. Breeze is the software connected to the metabolic cart hardware that collects the gas exchange measurements.</w:t>
       </w:r>
     </w:p>
     <w:p>
@@ -13985,16 +13835,7 @@
           <w:sz w:val="24"/>
           <w:szCs w:val="24"/>
         </w:rPr>
-        <w:t>Each exercise test file will be saved and named by combing the patient ID provided by the CTSI with</w:t>
-      </w:r>
-      <w:r>
-        <w:rPr>
-          <w:rFonts w:ascii="Calibri" w:eastAsia="Calibri" w:hAnsi="Calibri" w:cs="Calibri"/>
-          <w:color w:val="000000"/>
-          <w:sz w:val="24"/>
-          <w:szCs w:val="24"/>
-        </w:rPr>
-        <w:t xml:space="preserve"> a number indicating the VO</w:t>
+        <w:t>For each VO</w:t>
       </w:r>
       <w:r>
         <w:rPr>
@@ -14013,162 +13854,36 @@
           <w:sz w:val="24"/>
           <w:szCs w:val="24"/>
         </w:rPr>
-        <w:t xml:space="preserve"> test </w:t>
-      </w:r>
-      <w:r>
-        <w:rPr>
-          <w:rFonts w:ascii="Calibri" w:eastAsia="Calibri" w:hAnsi="Calibri" w:cs="Calibri"/>
-          <w:color w:val="000000"/>
-          <w:sz w:val="24"/>
-          <w:szCs w:val="24"/>
-        </w:rPr>
-        <w:t>year or number</w:t>
-      </w:r>
-      <w:r>
-        <w:rPr>
-          <w:rFonts w:ascii="Calibri" w:eastAsia="Calibri" w:hAnsi="Calibri" w:cs="Calibri"/>
-          <w:color w:val="000000"/>
-          <w:sz w:val="24"/>
-          <w:szCs w:val="24"/>
-        </w:rPr>
-        <w:t xml:space="preserve">. </w:t>
-      </w:r>
-      <w:r>
-        <w:rPr>
-          <w:rFonts w:ascii="Calibri" w:eastAsia="Calibri" w:hAnsi="Calibri" w:cs="Calibri"/>
-          <w:color w:val="000000"/>
-          <w:sz w:val="24"/>
-          <w:szCs w:val="24"/>
-        </w:rPr>
-        <w:t>For example,</w:t>
-      </w:r>
-      <w:r>
-        <w:rPr>
-          <w:rFonts w:ascii="Calibri" w:eastAsia="Calibri" w:hAnsi="Calibri" w:cs="Calibri"/>
-          <w:color w:val="000000"/>
-          <w:sz w:val="24"/>
-          <w:szCs w:val="24"/>
-        </w:rPr>
-        <w:t xml:space="preserve"> the first VO</w:t>
-      </w:r>
-      <w:r>
-        <w:rPr>
-          <w:rFonts w:ascii="Calibri" w:eastAsia="Calibri" w:hAnsi="Calibri" w:cs="Calibri"/>
-          <w:color w:val="000000"/>
-          <w:sz w:val="24"/>
-          <w:szCs w:val="24"/>
-          <w:vertAlign w:val="subscript"/>
-        </w:rPr>
-        <w:t>2max</w:t>
-      </w:r>
-      <w:r>
-        <w:rPr>
-          <w:rFonts w:ascii="Calibri" w:eastAsia="Calibri" w:hAnsi="Calibri" w:cs="Calibri"/>
-          <w:color w:val="000000"/>
-          <w:sz w:val="24"/>
-          <w:szCs w:val="24"/>
-        </w:rPr>
-        <w:t xml:space="preserve"> test for patient </w:t>
-      </w:r>
-      <w:r>
-        <w:rPr>
-          <w:rFonts w:ascii="Calibri" w:eastAsia="Calibri" w:hAnsi="Calibri" w:cs="Calibri"/>
-          <w:color w:val="000000"/>
-          <w:sz w:val="24"/>
-          <w:szCs w:val="24"/>
-        </w:rPr>
-        <w:t xml:space="preserve">03743 </w:t>
-      </w:r>
-      <w:r>
-        <w:rPr>
-          <w:rFonts w:ascii="Calibri" w:eastAsia="Calibri" w:hAnsi="Calibri" w:cs="Calibri"/>
-          <w:color w:val="000000"/>
-          <w:sz w:val="24"/>
-          <w:szCs w:val="24"/>
-        </w:rPr>
-        <w:t>could be named</w:t>
-      </w:r>
-      <w:r>
-        <w:rPr>
-          <w:rFonts w:ascii="Calibri" w:eastAsia="Calibri" w:hAnsi="Calibri" w:cs="Calibri"/>
-          <w:color w:val="000000"/>
-          <w:sz w:val="24"/>
-          <w:szCs w:val="24"/>
-        </w:rPr>
-        <w:t xml:space="preserve"> 03743_</w:t>
-      </w:r>
-      <w:r>
-        <w:rPr>
-          <w:rFonts w:ascii="Calibri" w:eastAsia="Calibri" w:hAnsi="Calibri" w:cs="Calibri"/>
-          <w:color w:val="000000"/>
-          <w:sz w:val="24"/>
-          <w:szCs w:val="24"/>
-        </w:rPr>
-        <w:t>2019</w:t>
-      </w:r>
-      <w:r>
-        <w:rPr>
-          <w:rFonts w:ascii="Calibri" w:eastAsia="Calibri" w:hAnsi="Calibri" w:cs="Calibri"/>
-          <w:color w:val="000000"/>
-          <w:sz w:val="24"/>
-          <w:szCs w:val="24"/>
-        </w:rPr>
-        <w:t xml:space="preserve">_cpet.csv. </w:t>
-      </w:r>
-      <w:r>
-        <w:rPr>
-          <w:rFonts w:ascii="Calibri" w:eastAsia="Calibri" w:hAnsi="Calibri" w:cs="Calibri"/>
-          <w:color w:val="000000"/>
-          <w:sz w:val="24"/>
-          <w:szCs w:val="24"/>
-        </w:rPr>
-        <w:t xml:space="preserve">We propose combining the patient ID with </w:t>
-      </w:r>
-      <w:r>
-        <w:rPr>
-          <w:rFonts w:ascii="Calibri" w:eastAsia="Calibri" w:hAnsi="Calibri" w:cs="Calibri"/>
-          <w:color w:val="000000"/>
-          <w:sz w:val="24"/>
-          <w:szCs w:val="24"/>
-        </w:rPr>
-        <w:t xml:space="preserve">a number indicating the test </w:t>
-      </w:r>
-      <w:r>
-        <w:rPr>
-          <w:rFonts w:ascii="Calibri" w:eastAsia="Calibri" w:hAnsi="Calibri" w:cs="Calibri"/>
-          <w:color w:val="000000"/>
-          <w:sz w:val="24"/>
-          <w:szCs w:val="24"/>
-        </w:rPr>
-        <w:t>year</w:t>
-      </w:r>
-      <w:r>
-        <w:rPr>
-          <w:rFonts w:ascii="Calibri" w:eastAsia="Calibri" w:hAnsi="Calibri" w:cs="Calibri"/>
-          <w:color w:val="000000"/>
-          <w:sz w:val="24"/>
-          <w:szCs w:val="24"/>
-        </w:rPr>
-        <w:t xml:space="preserve"> because several patients complete a VO2</w:t>
-      </w:r>
-      <w:r>
-        <w:rPr>
-          <w:rFonts w:ascii="Calibri" w:eastAsia="Calibri" w:hAnsi="Calibri" w:cs="Calibri"/>
-          <w:color w:val="000000"/>
-          <w:sz w:val="24"/>
-          <w:szCs w:val="24"/>
-          <w:vertAlign w:val="subscript"/>
-        </w:rPr>
-        <w:t xml:space="preserve">max </w:t>
-      </w:r>
-      <w:r>
-        <w:rPr>
-          <w:rFonts w:ascii="Calibri" w:eastAsia="Calibri" w:hAnsi="Calibri" w:cs="Calibri"/>
-          <w:color w:val="000000"/>
-          <w:sz w:val="24"/>
-          <w:szCs w:val="24"/>
-        </w:rPr>
-        <w:t>test every 1-2 years. Later statistical analysis will likely require knowing which exercise tests pertain to the same participant when performing a repeated measures ANOVA or similar technique. It is important to note that this file itself does not contain any protected health information.</w:t>
+        <w:t xml:space="preserve"> test a patient has, Anton will</w:t>
+      </w:r>
+      <w:r>
+        <w:rPr>
+          <w:rFonts w:ascii="Calibri" w:eastAsia="Calibri" w:hAnsi="Calibri" w:cs="Calibri"/>
+          <w:color w:val="000000"/>
+          <w:sz w:val="24"/>
+          <w:szCs w:val="24"/>
+        </w:rPr>
+        <w:t xml:space="preserve"> open their test, change the data averaging method to unaveraged, and copy and paste their data into a csv or text file. In previous email communications between Anton and </w:t>
+      </w:r>
+      <w:proofErr w:type="spellStart"/>
+      <w:r>
+        <w:rPr>
+          <w:rFonts w:ascii="Calibri" w:eastAsia="Calibri" w:hAnsi="Calibri" w:cs="Calibri"/>
+          <w:color w:val="000000"/>
+          <w:sz w:val="24"/>
+          <w:szCs w:val="24"/>
+        </w:rPr>
+        <w:t>MedGraphics</w:t>
+      </w:r>
+      <w:proofErr w:type="spellEnd"/>
+      <w:r>
+        <w:rPr>
+          <w:rFonts w:ascii="Calibri" w:eastAsia="Calibri" w:hAnsi="Calibri" w:cs="Calibri"/>
+          <w:color w:val="000000"/>
+          <w:sz w:val="24"/>
+          <w:szCs w:val="24"/>
+        </w:rPr>
+        <w:t>, the company that makes Breeze, Anton learned that the only method to obtain the unaveraged data is to manually copy and paste the data. Summary versions of the data are available for automated export, but the basis of this study requires the unaveraged data.</w:t>
       </w:r>
     </w:p>
     <w:p>
@@ -14196,6 +13911,227 @@
           <w:sz w:val="24"/>
           <w:szCs w:val="24"/>
         </w:rPr>
+        <w:t>Each exercise test file will be saved and named by combing the patient ID provided by the CTSI with</w:t>
+      </w:r>
+      <w:r>
+        <w:rPr>
+          <w:rFonts w:ascii="Calibri" w:eastAsia="Calibri" w:hAnsi="Calibri" w:cs="Calibri"/>
+          <w:color w:val="000000"/>
+          <w:sz w:val="24"/>
+          <w:szCs w:val="24"/>
+        </w:rPr>
+        <w:t xml:space="preserve"> a number indicating the VO</w:t>
+      </w:r>
+      <w:r>
+        <w:rPr>
+          <w:rFonts w:ascii="Calibri" w:eastAsia="Calibri" w:hAnsi="Calibri" w:cs="Calibri"/>
+          <w:color w:val="000000"/>
+          <w:sz w:val="24"/>
+          <w:szCs w:val="24"/>
+          <w:vertAlign w:val="subscript"/>
+        </w:rPr>
+        <w:t>2max</w:t>
+      </w:r>
+      <w:r>
+        <w:rPr>
+          <w:rFonts w:ascii="Calibri" w:eastAsia="Calibri" w:hAnsi="Calibri" w:cs="Calibri"/>
+          <w:color w:val="000000"/>
+          <w:sz w:val="24"/>
+          <w:szCs w:val="24"/>
+        </w:rPr>
+        <w:t xml:space="preserve"> test </w:t>
+      </w:r>
+      <w:r>
+        <w:rPr>
+          <w:rFonts w:ascii="Calibri" w:eastAsia="Calibri" w:hAnsi="Calibri" w:cs="Calibri"/>
+          <w:color w:val="000000"/>
+          <w:sz w:val="24"/>
+          <w:szCs w:val="24"/>
+        </w:rPr>
+        <w:t>year or number</w:t>
+      </w:r>
+      <w:r>
+        <w:rPr>
+          <w:rFonts w:ascii="Calibri" w:eastAsia="Calibri" w:hAnsi="Calibri" w:cs="Calibri"/>
+          <w:color w:val="000000"/>
+          <w:sz w:val="24"/>
+          <w:szCs w:val="24"/>
+        </w:rPr>
+        <w:t xml:space="preserve">. </w:t>
+      </w:r>
+      <w:r>
+        <w:rPr>
+          <w:rFonts w:ascii="Calibri" w:eastAsia="Calibri" w:hAnsi="Calibri" w:cs="Calibri"/>
+          <w:color w:val="000000"/>
+          <w:sz w:val="24"/>
+          <w:szCs w:val="24"/>
+        </w:rPr>
+        <w:t>For example,</w:t>
+      </w:r>
+      <w:r>
+        <w:rPr>
+          <w:rFonts w:ascii="Calibri" w:eastAsia="Calibri" w:hAnsi="Calibri" w:cs="Calibri"/>
+          <w:color w:val="000000"/>
+          <w:sz w:val="24"/>
+          <w:szCs w:val="24"/>
+        </w:rPr>
+        <w:t xml:space="preserve"> the first VO</w:t>
+      </w:r>
+      <w:r>
+        <w:rPr>
+          <w:rFonts w:ascii="Calibri" w:eastAsia="Calibri" w:hAnsi="Calibri" w:cs="Calibri"/>
+          <w:color w:val="000000"/>
+          <w:sz w:val="24"/>
+          <w:szCs w:val="24"/>
+          <w:vertAlign w:val="subscript"/>
+        </w:rPr>
+        <w:t>2max</w:t>
+      </w:r>
+      <w:r>
+        <w:rPr>
+          <w:rFonts w:ascii="Calibri" w:eastAsia="Calibri" w:hAnsi="Calibri" w:cs="Calibri"/>
+          <w:color w:val="000000"/>
+          <w:sz w:val="24"/>
+          <w:szCs w:val="24"/>
+        </w:rPr>
+        <w:t xml:space="preserve"> test for patient </w:t>
+      </w:r>
+      <w:r>
+        <w:rPr>
+          <w:rFonts w:ascii="Calibri" w:eastAsia="Calibri" w:hAnsi="Calibri" w:cs="Calibri"/>
+          <w:color w:val="000000"/>
+          <w:sz w:val="24"/>
+          <w:szCs w:val="24"/>
+        </w:rPr>
+        <w:t xml:space="preserve">03743 </w:t>
+      </w:r>
+      <w:r>
+        <w:rPr>
+          <w:rFonts w:ascii="Calibri" w:eastAsia="Calibri" w:hAnsi="Calibri" w:cs="Calibri"/>
+          <w:color w:val="000000"/>
+          <w:sz w:val="24"/>
+          <w:szCs w:val="24"/>
+        </w:rPr>
+        <w:t>could be named</w:t>
+      </w:r>
+      <w:r>
+        <w:rPr>
+          <w:rFonts w:ascii="Calibri" w:eastAsia="Calibri" w:hAnsi="Calibri" w:cs="Calibri"/>
+          <w:color w:val="000000"/>
+          <w:sz w:val="24"/>
+          <w:szCs w:val="24"/>
+        </w:rPr>
+        <w:t xml:space="preserve"> 03743_</w:t>
+      </w:r>
+      <w:r>
+        <w:rPr>
+          <w:rFonts w:ascii="Calibri" w:eastAsia="Calibri" w:hAnsi="Calibri" w:cs="Calibri"/>
+          <w:color w:val="000000"/>
+          <w:sz w:val="24"/>
+          <w:szCs w:val="24"/>
+        </w:rPr>
+        <w:t>2019</w:t>
+      </w:r>
+      <w:r>
+        <w:rPr>
+          <w:rFonts w:ascii="Calibri" w:eastAsia="Calibri" w:hAnsi="Calibri" w:cs="Calibri"/>
+          <w:color w:val="000000"/>
+          <w:sz w:val="24"/>
+          <w:szCs w:val="24"/>
+        </w:rPr>
+        <w:t xml:space="preserve">_cpet.csv. </w:t>
+      </w:r>
+      <w:r>
+        <w:rPr>
+          <w:rFonts w:ascii="Calibri" w:eastAsia="Calibri" w:hAnsi="Calibri" w:cs="Calibri"/>
+          <w:color w:val="000000"/>
+          <w:sz w:val="24"/>
+          <w:szCs w:val="24"/>
+        </w:rPr>
+        <w:t xml:space="preserve">We propose combining the patient ID with </w:t>
+      </w:r>
+      <w:r>
+        <w:rPr>
+          <w:rFonts w:ascii="Calibri" w:eastAsia="Calibri" w:hAnsi="Calibri" w:cs="Calibri"/>
+          <w:color w:val="000000"/>
+          <w:sz w:val="24"/>
+          <w:szCs w:val="24"/>
+        </w:rPr>
+        <w:t xml:space="preserve">a number indicating the test </w:t>
+      </w:r>
+      <w:r>
+        <w:rPr>
+          <w:rFonts w:ascii="Calibri" w:eastAsia="Calibri" w:hAnsi="Calibri" w:cs="Calibri"/>
+          <w:color w:val="000000"/>
+          <w:sz w:val="24"/>
+          <w:szCs w:val="24"/>
+        </w:rPr>
+        <w:t>year</w:t>
+      </w:r>
+      <w:r>
+        <w:rPr>
+          <w:rFonts w:ascii="Calibri" w:eastAsia="Calibri" w:hAnsi="Calibri" w:cs="Calibri"/>
+          <w:color w:val="000000"/>
+          <w:sz w:val="24"/>
+          <w:szCs w:val="24"/>
+        </w:rPr>
+        <w:t xml:space="preserve"> because several patients complete a VO2</w:t>
+      </w:r>
+      <w:r>
+        <w:rPr>
+          <w:rFonts w:ascii="Calibri" w:eastAsia="Calibri" w:hAnsi="Calibri" w:cs="Calibri"/>
+          <w:color w:val="000000"/>
+          <w:sz w:val="24"/>
+          <w:szCs w:val="24"/>
+          <w:vertAlign w:val="subscript"/>
+        </w:rPr>
+        <w:t xml:space="preserve">max </w:t>
+      </w:r>
+      <w:r>
+        <w:rPr>
+          <w:rFonts w:ascii="Calibri" w:eastAsia="Calibri" w:hAnsi="Calibri" w:cs="Calibri"/>
+          <w:color w:val="000000"/>
+          <w:sz w:val="24"/>
+          <w:szCs w:val="24"/>
+        </w:rPr>
+        <w:t xml:space="preserve">test every 1-2 years. Later statistical analysis will likely require knowing which exercise tests pertain to the same participant </w:t>
+      </w:r>
+      <w:r>
+        <w:rPr>
+          <w:rFonts w:ascii="Calibri" w:eastAsia="Calibri" w:hAnsi="Calibri" w:cs="Calibri"/>
+          <w:color w:val="000000"/>
+          <w:sz w:val="24"/>
+          <w:szCs w:val="24"/>
+        </w:rPr>
+        <w:lastRenderedPageBreak/>
+        <w:t>when performing a repeated measures ANOVA or similar technique. It is important to note that this file itself does not contain any protected health information.</w:t>
+      </w:r>
+    </w:p>
+    <w:p>
+      <w:pPr>
+        <w:pBdr>
+          <w:top w:val="nil"/>
+          <w:left w:val="nil"/>
+          <w:bottom w:val="nil"/>
+          <w:right w:val="nil"/>
+          <w:between w:val="nil"/>
+        </w:pBdr>
+        <w:spacing w:before="120" w:after="120"/>
+        <w:ind w:left="1267"/>
+        <w:rPr>
+          <w:rFonts w:ascii="Calibri" w:eastAsia="Calibri" w:hAnsi="Calibri" w:cs="Calibri"/>
+          <w:color w:val="000000"/>
+          <w:sz w:val="24"/>
+          <w:szCs w:val="24"/>
+        </w:rPr>
+      </w:pPr>
+      <w:r>
+        <w:rPr>
+          <w:rFonts w:ascii="Calibri" w:eastAsia="Calibri" w:hAnsi="Calibri" w:cs="Calibri"/>
+          <w:color w:val="000000"/>
+          <w:sz w:val="24"/>
+          <w:szCs w:val="24"/>
+        </w:rPr>
         <w:t xml:space="preserve">In addition to downloading the unaveraged exercise test files, Anton will use the secure server to create a spreadsheet containing </w:t>
       </w:r>
       <w:r>
@@ -14260,17 +14196,7 @@
           <w:sz w:val="24"/>
           <w:szCs w:val="24"/>
         </w:rPr>
-        <w:t xml:space="preserve"> The </w:t>
-      </w:r>
-      <w:r>
-        <w:rPr>
-          <w:rFonts w:ascii="Calibri" w:eastAsia="Calibri" w:hAnsi="Calibri" w:cs="Calibri"/>
-          <w:color w:val="000000"/>
-          <w:sz w:val="24"/>
-          <w:szCs w:val="24"/>
-        </w:rPr>
-        <w:lastRenderedPageBreak/>
-        <w:t xml:space="preserve">MRNs </w:t>
+        <w:t xml:space="preserve"> The MRNs </w:t>
       </w:r>
       <w:r>
         <w:rPr>
@@ -15339,7 +15265,6 @@
           <w:sz w:val="24"/>
           <w:szCs w:val="24"/>
         </w:rPr>
-        <w:lastRenderedPageBreak/>
         <w:tab/>
       </w:r>
       <w:sdt>
@@ -17225,6 +17150,29 @@
         <w:spacing w:before="120"/>
         <w:ind w:left="1267"/>
         <w:rPr>
+          <w:rFonts w:asciiTheme="majorHAnsi" w:eastAsia="MS Gothic" w:hAnsiTheme="majorHAnsi" w:cstheme="majorHAnsi"/>
+          <w:bCs/>
+          <w:color w:val="000000"/>
+          <w:sz w:val="24"/>
+          <w:szCs w:val="24"/>
+        </w:rPr>
+      </w:pPr>
+      <w:r>
+        <w:rPr>
+          <w:rFonts w:asciiTheme="majorHAnsi" w:eastAsia="MS Gothic" w:hAnsiTheme="majorHAnsi" w:cstheme="majorHAnsi"/>
+          <w:bCs/>
+          <w:color w:val="000000"/>
+          <w:sz w:val="24"/>
+          <w:szCs w:val="24"/>
+        </w:rPr>
+        <w:t>The data will be stored within the AHC-IE data shelter. Access will be restricted to only those individuals who have completed the required training, who are authorized to use the AHC-IE and who are registered with the IRB. Data will not leave the shelter unless fully de-identified per the policy of the AHC-IE. </w:t>
+      </w:r>
+    </w:p>
+    <w:p>
+      <w:pPr>
+        <w:spacing w:before="120"/>
+        <w:ind w:left="1267"/>
+        <w:rPr>
           <w:rFonts w:asciiTheme="majorHAnsi" w:eastAsia="Calibri" w:hAnsiTheme="majorHAnsi" w:cstheme="majorHAnsi"/>
           <w:bCs/>
           <w:color w:val="FF0000"/>
@@ -17250,18 +17198,7 @@
           <w:sz w:val="24"/>
           <w:szCs w:val="24"/>
         </w:rPr>
-        <w:t xml:space="preserve">From these devices Anton will analyze the data. Anton ultimately plans to share the de-identified data as part of </w:t>
-      </w:r>
-      <w:r>
-        <w:rPr>
-          <w:rFonts w:asciiTheme="majorHAnsi" w:eastAsia="MS Gothic" w:hAnsiTheme="majorHAnsi" w:cstheme="majorHAnsi"/>
-          <w:bCs/>
-          <w:color w:val="000000"/>
-          <w:sz w:val="24"/>
-          <w:szCs w:val="24"/>
-        </w:rPr>
-        <w:lastRenderedPageBreak/>
-        <w:t xml:space="preserve">the </w:t>
+        <w:t xml:space="preserve">From these devices Anton will analyze the data. Anton ultimately plans to share the de-identified data as part of the </w:t>
       </w:r>
       <w:r>
         <w:rPr>
@@ -17452,7 +17389,7 @@
           <w:right w:val="nil"/>
           <w:between w:val="nil"/>
         </w:pBdr>
-        <w:ind w:left="720"/>
+        <w:ind w:left="1260"/>
         <w:rPr>
           <w:rFonts w:ascii="Calibri" w:eastAsia="Calibri" w:hAnsi="Calibri" w:cs="Calibri"/>
           <w:color w:val="FF0000"/>
@@ -17485,16 +17422,7 @@
           <w:sz w:val="24"/>
           <w:szCs w:val="24"/>
         </w:rPr>
-        <w:t xml:space="preserve">Anton </w:t>
-      </w:r>
-      <w:r>
-        <w:rPr>
-          <w:rFonts w:ascii="Calibri" w:eastAsia="Calibri" w:hAnsi="Calibri" w:cs="Calibri"/>
-          <w:color w:val="000000" w:themeColor="text1"/>
-          <w:sz w:val="24"/>
-          <w:szCs w:val="24"/>
-        </w:rPr>
-        <w:t>will generate electronic documents while analyzing this data. These will be kept on his personal laptop. Once finished with the analysis, the documents will be shared in a GitHub repository.</w:t>
+        <w:t>Data will only be shared with those listed on the IRB and will not be removed from the AHC-IE data shelter unless fully de-identified per the Safe Harbor method according to BPIC policy, or if a DUA is in place and the extraction meets AHC-IE policy. </w:t>
       </w:r>
     </w:p>
     <w:p>
@@ -17509,6 +17437,60 @@
         <w:ind w:left="720"/>
         <w:rPr>
           <w:rFonts w:ascii="Calibri" w:eastAsia="Calibri" w:hAnsi="Calibri" w:cs="Calibri"/>
+          <w:color w:val="000000" w:themeColor="text1"/>
+          <w:sz w:val="24"/>
+          <w:szCs w:val="24"/>
+        </w:rPr>
+      </w:pPr>
+    </w:p>
+    <w:p>
+      <w:pPr>
+        <w:pBdr>
+          <w:top w:val="nil"/>
+          <w:left w:val="nil"/>
+          <w:bottom w:val="nil"/>
+          <w:right w:val="nil"/>
+          <w:between w:val="nil"/>
+        </w:pBdr>
+        <w:ind w:left="1260"/>
+        <w:rPr>
+          <w:rFonts w:ascii="Calibri" w:eastAsia="Calibri" w:hAnsi="Calibri" w:cs="Calibri"/>
+          <w:color w:val="000000" w:themeColor="text1"/>
+          <w:sz w:val="24"/>
+          <w:szCs w:val="24"/>
+        </w:rPr>
+      </w:pPr>
+      <w:r>
+        <w:rPr>
+          <w:rFonts w:ascii="Calibri" w:eastAsia="Calibri" w:hAnsi="Calibri" w:cs="Calibri"/>
+          <w:color w:val="000000" w:themeColor="text1"/>
+          <w:sz w:val="24"/>
+          <w:szCs w:val="24"/>
+        </w:rPr>
+        <w:t>Anton will generate</w:t>
+      </w:r>
+      <w:r>
+        <w:rPr>
+          <w:rFonts w:ascii="Calibri" w:eastAsia="Calibri" w:hAnsi="Calibri" w:cs="Calibri"/>
+          <w:color w:val="000000" w:themeColor="text1"/>
+          <w:sz w:val="24"/>
+          <w:szCs w:val="24"/>
+        </w:rPr>
+        <w:t xml:space="preserve"> electronic documents while analyzing this data. These will be kept on his personal laptop. Once finished with the analysis, the documents will be shared in a GitHub repository.</w:t>
+      </w:r>
+    </w:p>
+    <w:p>
+      <w:pPr>
+        <w:pBdr>
+          <w:top w:val="nil"/>
+          <w:left w:val="nil"/>
+          <w:bottom w:val="nil"/>
+          <w:right w:val="nil"/>
+          <w:between w:val="nil"/>
+        </w:pBdr>
+        <w:ind w:left="720"/>
+        <w:rPr>
+          <w:rFonts w:asciiTheme="majorHAnsi" w:eastAsia="Calibri" w:hAnsiTheme="majorHAnsi" w:cstheme="majorHAnsi"/>
           <w:color w:val="FF0000"/>
           <w:sz w:val="24"/>
           <w:szCs w:val="24"/>
@@ -17531,18 +17513,29 @@
         <w:spacing w:after="120"/>
         <w:ind w:left="1260" w:hanging="540"/>
         <w:rPr>
-          <w:rFonts w:ascii="Calibri" w:eastAsia="Calibri" w:hAnsi="Calibri" w:cs="Calibri"/>
+          <w:rFonts w:asciiTheme="majorHAnsi" w:eastAsia="Calibri" w:hAnsiTheme="majorHAnsi" w:cstheme="majorHAnsi"/>
           <w:color w:val="FF0000"/>
-        </w:rPr>
-      </w:pPr>
-      <w:r>
-        <w:rPr>
-          <w:rFonts w:ascii="Calibri" w:eastAsia="Calibri" w:hAnsi="Calibri" w:cs="Calibri"/>
-          <w:color w:val="000000"/>
-          <w:sz w:val="24"/>
-          <w:szCs w:val="24"/>
-        </w:rPr>
-        <w:t xml:space="preserve">Disposal of Documents: </w:t>
+          <w:sz w:val="24"/>
+          <w:szCs w:val="24"/>
+        </w:rPr>
+      </w:pPr>
+      <w:r>
+        <w:rPr>
+          <w:rFonts w:asciiTheme="majorHAnsi" w:eastAsia="Calibri" w:hAnsiTheme="majorHAnsi" w:cstheme="majorHAnsi"/>
+          <w:color w:val="000000"/>
+          <w:sz w:val="24"/>
+          <w:szCs w:val="24"/>
+        </w:rPr>
+        <w:t>Disposal of Documents:</w:t>
+      </w:r>
+      <w:r>
+        <w:rPr>
+          <w:rFonts w:asciiTheme="majorHAnsi" w:eastAsia="Calibri" w:hAnsiTheme="majorHAnsi" w:cstheme="majorHAnsi"/>
+          <w:color w:val="000000"/>
+          <w:sz w:val="24"/>
+          <w:szCs w:val="24"/>
+        </w:rPr>
+        <w:t xml:space="preserve"> </w:t>
       </w:r>
     </w:p>
     <w:p>
@@ -17557,24 +17550,30 @@
         <w:spacing w:after="120"/>
         <w:ind w:left="1260"/>
         <w:rPr>
-          <w:rFonts w:ascii="Calibri" w:eastAsia="Calibri" w:hAnsi="Calibri" w:cs="Calibri"/>
-          <w:color w:val="000000" w:themeColor="text1"/>
-        </w:rPr>
-      </w:pPr>
-      <w:r>
-        <w:rPr>
-          <w:rFonts w:ascii="Calibri" w:eastAsia="Calibri" w:hAnsi="Calibri" w:cs="Calibri"/>
-          <w:color w:val="000000" w:themeColor="text1"/>
-        </w:rPr>
-        <w:t>Currently</w:t>
-      </w:r>
-      <w:r>
-        <w:rPr>
-          <w:rFonts w:ascii="Calibri" w:eastAsia="Calibri" w:hAnsi="Calibri" w:cs="Calibri"/>
-          <w:color w:val="000000" w:themeColor="text1"/>
-        </w:rPr>
-        <w:t xml:space="preserve"> there are no plans to destroy the research documents.</w:t>
-      </w:r>
+          <w:rFonts w:asciiTheme="majorHAnsi" w:eastAsia="Calibri" w:hAnsiTheme="majorHAnsi" w:cstheme="majorHAnsi"/>
+          <w:color w:val="FF0000"/>
+          <w:sz w:val="24"/>
+          <w:szCs w:val="24"/>
+        </w:rPr>
+      </w:pPr>
+      <w:r>
+        <w:rPr>
+          <w:rFonts w:asciiTheme="majorHAnsi" w:eastAsia="Times New Roman" w:hAnsiTheme="majorHAnsi" w:cstheme="majorHAnsi"/>
+          <w:color w:val="000000"/>
+          <w:sz w:val="24"/>
+          <w:szCs w:val="24"/>
+        </w:rPr>
+        <w:t>We do not have any plans to destroy the data. When the data are no longer needed, BPIC will remove access to the data and archive the data per BPIC policy. </w:t>
+      </w:r>
+    </w:p>
+    <w:p>
+      <w:pPr>
+        <w:rPr>
+          <w:rFonts w:asciiTheme="majorHAnsi" w:eastAsia="Times New Roman" w:hAnsiTheme="majorHAnsi" w:cstheme="majorHAnsi"/>
+          <w:sz w:val="24"/>
+          <w:szCs w:val="24"/>
+        </w:rPr>
+      </w:pPr>
     </w:p>
     <w:p>
       <w:pPr>
@@ -17595,10 +17594,17 @@
       <w:bookmarkEnd w:id="22"/>
       <w:r>
         <w:rPr>
-          <w:rFonts w:ascii="Calibri" w:eastAsia="Calibri" w:hAnsi="Calibri" w:cs="Calibri"/>
+          <w:rFonts w:asciiTheme="majorHAnsi" w:eastAsia="Calibri" w:hAnsiTheme="majorHAnsi" w:cstheme="majorHAnsi"/>
           <w:b/>
         </w:rPr>
-        <w:t>Data/Specimen Management &amp; Analysis</w:t>
+        <w:t>Data/Specimen</w:t>
+      </w:r>
+      <w:r>
+        <w:rPr>
+          <w:rFonts w:ascii="Calibri" w:eastAsia="Calibri" w:hAnsi="Calibri" w:cs="Calibri"/>
+          <w:b/>
+        </w:rPr>
+        <w:t xml:space="preserve"> Management &amp; Analysis</w:t>
       </w:r>
     </w:p>
     <w:p>
@@ -17742,7 +17748,16 @@
           <w:sz w:val="24"/>
           <w:szCs w:val="24"/>
         </w:rPr>
-        <w:t xml:space="preserve"> using all combinations of outlier determination, data interpolation, averaging methods popular in current literature for all exercise tests. We will create new predictor variables representing the combinations of the above methods. Using this we will perform a one-way, repeated measures ANOVA. If significant, we will perform post-hoc testing with all pairwise comparisons. Multiple comparisons will be corrected with the Benjamini-Hochberg procedure and alpha will be set to 0.05.</w:t>
+        <w:t xml:space="preserve"> using all combinations of outlier determination, data interpolation, averaging methods popular in current literature for all exercise tests. We will create new predictor variables representing the combinations of the above methods. Using this we will perform a one-way, repeated measures ANOVA. If significant, we will perform post-hoc testing with all </w:t>
+      </w:r>
+      <w:r>
+        <w:rPr>
+          <w:rFonts w:ascii="Calibri" w:eastAsia="Calibri" w:hAnsi="Calibri" w:cs="Calibri"/>
+          <w:sz w:val="24"/>
+          <w:szCs w:val="24"/>
+        </w:rPr>
+        <w:lastRenderedPageBreak/>
+        <w:t>pairwise comparisons. Multiple comparisons will be corrected with the Benjamini-Hochberg procedure and alpha will be set to 0.05.</w:t>
       </w:r>
     </w:p>
     <w:p>
@@ -17963,7 +17978,6 @@
           <w:sz w:val="24"/>
           <w:szCs w:val="24"/>
         </w:rPr>
-        <w:lastRenderedPageBreak/>
         <w:t>We will not include a power analysis because of the lack of similar, previous studies. It is therefore difficult to estimate the effect sizes needed for power calculations.</w:t>
       </w:r>
     </w:p>
@@ -18324,7 +18338,17 @@
           <w:sz w:val="24"/>
           <w:szCs w:val="24"/>
         </w:rPr>
-        <w:t xml:space="preserve">Although the CTSI will provide us with a unique patient ID, the link from this ID to the MRN requires access to the secure data shelter. Since we are not removing any identifiable data from the secure data shelter, there should be no way of identifying patients based on their </w:t>
+        <w:t xml:space="preserve">Although the CTSI will provide us with a unique patient ID, the link from this ID to the MRN requires access to the secure data shelter. Since we are not removing any </w:t>
+      </w:r>
+      <w:r>
+        <w:rPr>
+          <w:rFonts w:ascii="Calibri" w:eastAsia="Calibri" w:hAnsi="Calibri" w:cs="Calibri"/>
+          <w:color w:val="000000" w:themeColor="text1"/>
+          <w:sz w:val="24"/>
+          <w:szCs w:val="24"/>
+        </w:rPr>
+        <w:lastRenderedPageBreak/>
+        <w:t xml:space="preserve">identifiable data from the secure data shelter, there should be no way of identifying patients based on their </w:t>
       </w:r>
       <w:r>
         <w:rPr>
@@ -18655,7 +18679,6 @@
           <w:sz w:val="24"/>
           <w:szCs w:val="24"/>
         </w:rPr>
-        <w:lastRenderedPageBreak/>
         <w:t xml:space="preserve">Exclusion Criteria: </w:t>
       </w:r>
     </w:p>
@@ -18995,6 +19018,7 @@
           <w:sz w:val="24"/>
           <w:szCs w:val="24"/>
         </w:rPr>
+        <w:lastRenderedPageBreak/>
         <w:t xml:space="preserve"> Waiver of Written/Signed Documentation of Consent (when written/signed consent will not be obtained): </w:t>
       </w:r>
     </w:p>
@@ -19079,7 +19103,7 @@
         <w:pStyle w:val="ListParagraph"/>
         <w:rPr>
           <w:rFonts w:ascii="Calibri" w:hAnsi="Calibri" w:cs="Calibri"/>
-          <w:color w:val="FF0000"/>
+          <w:color w:val="000000" w:themeColor="text1"/>
           <w:sz w:val="24"/>
           <w:szCs w:val="24"/>
         </w:rPr>
@@ -19098,7 +19122,7 @@
           <w:sz w:val="24"/>
           <w:szCs w:val="24"/>
         </w:rPr>
-        <w:t xml:space="preserve"> a breach of confidentiality. For that to happen, MRNs or precise dates would need to be copied out of the secure server. However, this is unlikely because the </w:t>
+        <w:t xml:space="preserve"> a breach of confidentiality. For that to happen, MRNs or precise dates would need to be copied out of the secure server. However, this is unlikely </w:t>
       </w:r>
       <w:r>
         <w:rPr>
@@ -19106,7 +19130,16 @@
           <w:sz w:val="24"/>
           <w:szCs w:val="24"/>
         </w:rPr>
-        <w:t>MRNs and dates are only required to access de-identified data outside of the secure server.</w:t>
+        <w:t xml:space="preserve">because the MRNs </w:t>
+      </w:r>
+      <w:r>
+        <w:rPr>
+          <w:rFonts w:ascii="Calibri" w:hAnsi="Calibri" w:cs="Calibri"/>
+          <w:color w:val="000000" w:themeColor="text1"/>
+          <w:sz w:val="24"/>
+          <w:szCs w:val="24"/>
+        </w:rPr>
+        <w:t>and dates are only required to access de-identified data outside of the secure server.</w:t>
       </w:r>
     </w:p>
     <w:p>
@@ -19114,11 +19147,58 @@
         <w:pStyle w:val="ListParagraph"/>
         <w:rPr>
           <w:rFonts w:ascii="Calibri" w:hAnsi="Calibri" w:cs="Calibri"/>
-          <w:color w:val="FF0000"/>
-          <w:sz w:val="24"/>
-          <w:szCs w:val="24"/>
-        </w:rPr>
-      </w:pPr>
+          <w:color w:val="000000" w:themeColor="text1"/>
+          <w:sz w:val="24"/>
+          <w:szCs w:val="24"/>
+        </w:rPr>
+      </w:pPr>
+    </w:p>
+    <w:p>
+      <w:pPr>
+        <w:pStyle w:val="ListParagraph"/>
+        <w:rPr>
+          <w:rFonts w:ascii="Calibri" w:hAnsi="Calibri" w:cs="Calibri"/>
+          <w:color w:val="000000" w:themeColor="text1"/>
+          <w:sz w:val="24"/>
+          <w:szCs w:val="24"/>
+        </w:rPr>
+      </w:pPr>
+      <w:r>
+        <w:rPr>
+          <w:rFonts w:ascii="Calibri" w:hAnsi="Calibri" w:cs="Calibri"/>
+          <w:color w:val="000000" w:themeColor="text1"/>
+          <w:sz w:val="24"/>
+          <w:szCs w:val="24"/>
+        </w:rPr>
+        <w:t>BPIC services will be used to collect, store</w:t>
+      </w:r>
+      <w:r>
+        <w:rPr>
+          <w:rFonts w:ascii="Calibri" w:hAnsi="Calibri" w:cs="Calibri"/>
+          <w:color w:val="000000" w:themeColor="text1"/>
+          <w:sz w:val="24"/>
+          <w:szCs w:val="24"/>
+        </w:rPr>
+        <w:t>,</w:t>
+      </w:r>
+      <w:r>
+        <w:rPr>
+          <w:rFonts w:ascii="Calibri" w:hAnsi="Calibri" w:cs="Calibri"/>
+          <w:color w:val="000000" w:themeColor="text1"/>
+          <w:sz w:val="24"/>
+          <w:szCs w:val="24"/>
+        </w:rPr>
+        <w:t xml:space="preserve"> and maintain the data and in accordance with their policies. All data will remain within the data shelter unless fully de-identified per the Safe Harbor method, or there is a DUA in place and the extraction meets the AHC-IE policy. Access will be restricted to authorized personnel only.  </w:t>
+      </w:r>
+      <w:r>
+        <w:rPr>
+          <w:rFonts w:ascii="Calibri" w:hAnsi="Calibri" w:cs="Calibri"/>
+          <w:color w:val="000000" w:themeColor="text1"/>
+          <w:sz w:val="24"/>
+          <w:szCs w:val="24"/>
+        </w:rPr>
+        <w:br/>
+      </w:r>
     </w:p>
     <w:p>
       <w:pPr>
@@ -19192,7 +19272,6 @@
           <w:sz w:val="24"/>
           <w:szCs w:val="24"/>
         </w:rPr>
-        <w:lastRenderedPageBreak/>
         <w:t xml:space="preserve">Participants are not likely to receive any benefit from the proposed research. </w:t>
       </w:r>
       <w:r>
@@ -22765,7 +22844,6 @@
   <w:style w:type="character" w:default="1" w:styleId="DefaultParagraphFont">
     <w:name w:val="Default Paragraph Font"/>
     <w:uiPriority w:val="1"/>
-    <w:semiHidden/>
     <w:unhideWhenUsed/>
   </w:style>
   <w:style w:type="table" w:default="1" w:styleId="TableNormal">
@@ -23972,13 +24050,16 @@
     <w:rsid w:val="00115C59"/>
     <w:rsid w:val="00300D2A"/>
     <w:rsid w:val="0042006F"/>
+    <w:rsid w:val="00442D84"/>
     <w:rsid w:val="0051189B"/>
     <w:rsid w:val="0069127C"/>
     <w:rsid w:val="006F105B"/>
+    <w:rsid w:val="0094287A"/>
     <w:rsid w:val="00B65182"/>
     <w:rsid w:val="00BB1325"/>
     <w:rsid w:val="00D85232"/>
     <w:rsid w:val="00E45D69"/>
+    <w:rsid w:val="00F323E7"/>
     <w:rsid w:val="00F4225A"/>
   </w:rsids>
   <m:mathPr>

</xml_diff>